<commit_message>
proceso 5 y proposito
documento de negocio proceso de recepcion de pedido y proposito
</commit_message>
<xml_diff>
--- a/Programsy/Desarrollo/1. SGIVF/Negocio/SGIVF_DN.docx
+++ b/Programsy/Desarrollo/1. SGIVF/Negocio/SGIVF_DN.docx
@@ -1,6 +1,6 @@
 
 <file path=word/document.xml><?xml version="1.0" encoding="utf-8"?>
-<w:document xmlns:wpc="http://schemas.microsoft.com/office/word/2010/wordprocessingCanvas" xmlns:cx="http://schemas.microsoft.com/office/drawing/2014/chartex" xmlns:mc="http://schemas.openxmlformats.org/markup-compatibility/2006" xmlns:o="urn:schemas-microsoft-com:office:office" xmlns:r="http://schemas.openxmlformats.org/officeDocument/2006/relationships" xmlns:m="http://schemas.openxmlformats.org/officeDocument/2006/math" xmlns:v="urn:schemas-microsoft-com:vml" xmlns:wp14="http://schemas.microsoft.com/office/word/2010/wordprocessingDrawing" xmlns:wp="http://schemas.openxmlformats.org/drawingml/2006/wordprocessingDrawing" xmlns:w10="urn:schemas-microsoft-com:office:word" xmlns:w="http://schemas.openxmlformats.org/wordprocessingml/2006/main" xmlns:w14="http://schemas.microsoft.com/office/word/2010/wordml" xmlns:w15="http://schemas.microsoft.com/office/word/2012/wordml" xmlns:w16se="http://schemas.microsoft.com/office/word/2015/wordml/symex" xmlns:wpg="http://schemas.microsoft.com/office/word/2010/wordprocessingGroup" xmlns:wpi="http://schemas.microsoft.com/office/word/2010/wordprocessingInk" xmlns:wne="http://schemas.microsoft.com/office/word/2006/wordml" xmlns:wps="http://schemas.microsoft.com/office/word/2010/wordprocessingShape" mc:Ignorable="w14 w15 w16se wp14">
+<w:document xmlns:wpc="http://schemas.microsoft.com/office/word/2010/wordprocessingCanvas" xmlns:mc="http://schemas.openxmlformats.org/markup-compatibility/2006" xmlns:o="urn:schemas-microsoft-com:office:office" xmlns:r="http://schemas.openxmlformats.org/officeDocument/2006/relationships" xmlns:m="http://schemas.openxmlformats.org/officeDocument/2006/math" xmlns:v="urn:schemas-microsoft-com:vml" xmlns:wp14="http://schemas.microsoft.com/office/word/2010/wordprocessingDrawing" xmlns:wp="http://schemas.openxmlformats.org/drawingml/2006/wordprocessingDrawing" xmlns:w10="urn:schemas-microsoft-com:office:word" xmlns:w="http://schemas.openxmlformats.org/wordprocessingml/2006/main" xmlns:w14="http://schemas.microsoft.com/office/word/2010/wordml" xmlns:w15="http://schemas.microsoft.com/office/word/2012/wordml" xmlns:wpg="http://schemas.microsoft.com/office/word/2010/wordprocessingGroup" xmlns:wpi="http://schemas.microsoft.com/office/word/2010/wordprocessingInk" xmlns:wne="http://schemas.microsoft.com/office/word/2006/wordml" xmlns:wps="http://schemas.microsoft.com/office/word/2010/wordprocessingShape" mc:Ignorable="w14 w15 wp14">
   <w:background w:color="FFFFFF"/>
   <w:body>
     <w:p>
@@ -752,7 +752,7 @@
       <w:sdtContent>
         <w:p>
           <w:pPr>
-            <w:pStyle w:val="TtuloTDC"/>
+            <w:pStyle w:val="TtulodeTDC"/>
           </w:pPr>
         </w:p>
         <w:p>
@@ -779,131 +779,84 @@
           <w:r>
             <w:fldChar w:fldCharType="separate"/>
           </w:r>
-          <w:bookmarkStart w:id="1" w:name="_GoBack"/>
-          <w:bookmarkEnd w:id="1"/>
-          <w:r>
-            <w:rPr>
-              <w:rStyle w:val="Hipervnculo"/>
-              <w:noProof/>
-            </w:rPr>
-            <w:fldChar w:fldCharType="begin"/>
-          </w:r>
-          <w:r>
-            <w:rPr>
-              <w:rStyle w:val="Hipervnculo"/>
-              <w:noProof/>
-            </w:rPr>
-            <w:instrText xml:space="preserve"> </w:instrText>
-          </w:r>
-          <w:r>
-            <w:rPr>
-              <w:noProof/>
-            </w:rPr>
-            <w:instrText>HYPERLINK \l "_Toc524005075"</w:instrText>
-          </w:r>
-          <w:r>
-            <w:rPr>
-              <w:rStyle w:val="Hipervnculo"/>
-              <w:noProof/>
-            </w:rPr>
-            <w:instrText xml:space="preserve"> </w:instrText>
-          </w:r>
-          <w:r>
-            <w:rPr>
-              <w:rStyle w:val="Hipervnculo"/>
-              <w:noProof/>
-            </w:rPr>
-          </w:r>
-          <w:r>
-            <w:rPr>
-              <w:rStyle w:val="Hipervnculo"/>
-              <w:noProof/>
-            </w:rPr>
-            <w:fldChar w:fldCharType="separate"/>
-          </w:r>
-          <w:r>
-            <w:rPr>
-              <w:rStyle w:val="Hipervnculo"/>
-              <w:rFonts w:ascii="Arial" w:eastAsia="Arial" w:hAnsi="Arial" w:cs="Arial"/>
-              <w:b/>
-              <w:noProof/>
-            </w:rPr>
-            <w:t>1.</w:t>
-          </w:r>
-          <w:r>
-            <w:rPr>
-              <w:rFonts w:asciiTheme="minorHAnsi" w:eastAsiaTheme="minorEastAsia" w:hAnsiTheme="minorHAnsi" w:cstheme="minorBidi"/>
-              <w:noProof/>
-              <w:color w:val="auto"/>
-              <w:sz w:val="22"/>
-              <w:szCs w:val="22"/>
-            </w:rPr>
-            <w:tab/>
-          </w:r>
-          <w:r>
-            <w:rPr>
-              <w:rStyle w:val="Hipervnculo"/>
-              <w:rFonts w:ascii="Arial" w:eastAsia="Arial" w:hAnsi="Arial" w:cs="Arial"/>
-              <w:b/>
-              <w:noProof/>
-            </w:rPr>
-            <w:t>Introducción:</w:t>
-          </w:r>
-          <w:r>
-            <w:rPr>
-              <w:noProof/>
-              <w:webHidden/>
-            </w:rPr>
-            <w:tab/>
-          </w:r>
-          <w:r>
-            <w:rPr>
-              <w:noProof/>
-              <w:webHidden/>
-            </w:rPr>
-            <w:fldChar w:fldCharType="begin"/>
-          </w:r>
-          <w:r>
-            <w:rPr>
-              <w:noProof/>
-              <w:webHidden/>
-            </w:rPr>
-            <w:instrText xml:space="preserve"> PAGEREF _Toc524005075 \h </w:instrText>
-          </w:r>
-          <w:r>
-            <w:rPr>
-              <w:noProof/>
-              <w:webHidden/>
-            </w:rPr>
-          </w:r>
-          <w:r>
-            <w:rPr>
-              <w:noProof/>
-              <w:webHidden/>
-            </w:rPr>
-            <w:fldChar w:fldCharType="separate"/>
-          </w:r>
-          <w:r>
-            <w:rPr>
-              <w:noProof/>
-              <w:webHidden/>
-            </w:rPr>
-            <w:t>4</w:t>
-          </w:r>
-          <w:r>
-            <w:rPr>
-              <w:noProof/>
-              <w:webHidden/>
-            </w:rPr>
-            <w:fldChar w:fldCharType="end"/>
-          </w:r>
-          <w:r>
-            <w:rPr>
-              <w:rStyle w:val="Hipervnculo"/>
-              <w:noProof/>
-            </w:rPr>
-            <w:fldChar w:fldCharType="end"/>
-          </w:r>
+          <w:hyperlink w:anchor="_Toc524005075" w:history="1">
+            <w:r>
+              <w:rPr>
+                <w:rStyle w:val="Hipervnculo"/>
+                <w:rFonts w:ascii="Arial" w:eastAsia="Arial" w:hAnsi="Arial" w:cs="Arial"/>
+                <w:b/>
+                <w:noProof/>
+              </w:rPr>
+              <w:t>1.</w:t>
+            </w:r>
+            <w:r>
+              <w:rPr>
+                <w:rFonts w:asciiTheme="minorHAnsi" w:eastAsiaTheme="minorEastAsia" w:hAnsiTheme="minorHAnsi" w:cstheme="minorBidi"/>
+                <w:noProof/>
+                <w:color w:val="auto"/>
+                <w:sz w:val="22"/>
+                <w:szCs w:val="22"/>
+              </w:rPr>
+              <w:tab/>
+            </w:r>
+            <w:r>
+              <w:rPr>
+                <w:rStyle w:val="Hipervnculo"/>
+                <w:rFonts w:ascii="Arial" w:eastAsia="Arial" w:hAnsi="Arial" w:cs="Arial"/>
+                <w:b/>
+                <w:noProof/>
+              </w:rPr>
+              <w:t>Introducción:</w:t>
+            </w:r>
+            <w:r>
+              <w:rPr>
+                <w:noProof/>
+                <w:webHidden/>
+              </w:rPr>
+              <w:tab/>
+            </w:r>
+            <w:r>
+              <w:rPr>
+                <w:noProof/>
+                <w:webHidden/>
+              </w:rPr>
+              <w:fldChar w:fldCharType="begin"/>
+            </w:r>
+            <w:r>
+              <w:rPr>
+                <w:noProof/>
+                <w:webHidden/>
+              </w:rPr>
+              <w:instrText xml:space="preserve"> PAGEREF _Toc524005075 \h </w:instrText>
+            </w:r>
+            <w:r>
+              <w:rPr>
+                <w:noProof/>
+                <w:webHidden/>
+              </w:rPr>
+            </w:r>
+            <w:r>
+              <w:rPr>
+                <w:noProof/>
+                <w:webHidden/>
+              </w:rPr>
+              <w:fldChar w:fldCharType="separate"/>
+            </w:r>
+            <w:r>
+              <w:rPr>
+                <w:noProof/>
+                <w:webHidden/>
+              </w:rPr>
+              <w:t>4</w:t>
+            </w:r>
+            <w:r>
+              <w:rPr>
+                <w:noProof/>
+                <w:webHidden/>
+              </w:rPr>
+              <w:fldChar w:fldCharType="end"/>
+            </w:r>
+          </w:hyperlink>
         </w:p>
         <w:p>
           <w:pPr>
@@ -2074,11 +2027,11 @@
           <w:szCs w:val="24"/>
         </w:rPr>
       </w:pPr>
-      <w:bookmarkStart w:id="2" w:name="h.3dy6vkm" w:colFirst="0" w:colLast="0"/>
-      <w:bookmarkStart w:id="3" w:name="h.1t3h5sf" w:colFirst="0" w:colLast="0"/>
-      <w:bookmarkStart w:id="4" w:name="_Toc524005075"/>
+      <w:bookmarkStart w:id="1" w:name="h.3dy6vkm" w:colFirst="0" w:colLast="0"/>
+      <w:bookmarkStart w:id="2" w:name="h.1t3h5sf" w:colFirst="0" w:colLast="0"/>
+      <w:bookmarkStart w:id="3" w:name="_Toc524005075"/>
+      <w:bookmarkEnd w:id="1"/>
       <w:bookmarkEnd w:id="2"/>
-      <w:bookmarkEnd w:id="3"/>
       <w:r>
         <w:rPr>
           <w:rFonts w:ascii="Arial" w:eastAsia="Arial" w:hAnsi="Arial" w:cs="Arial"/>
@@ -2089,7 +2042,7 @@
         <w:lastRenderedPageBreak/>
         <w:t>Introducción:</w:t>
       </w:r>
-      <w:bookmarkEnd w:id="4"/>
+      <w:bookmarkEnd w:id="3"/>
     </w:p>
     <w:p>
       <w:pPr>
@@ -2217,7 +2170,7 @@
           <w:szCs w:val="24"/>
         </w:rPr>
       </w:pPr>
-      <w:bookmarkStart w:id="5" w:name="_Toc524005076"/>
+      <w:bookmarkStart w:id="4" w:name="_Toc524005076"/>
       <w:r>
         <w:rPr>
           <w:rFonts w:ascii="Arial" w:eastAsia="Arial" w:hAnsi="Arial" w:cs="Arial"/>
@@ -2236,7 +2189,7 @@
         </w:rPr>
         <w:t>ósito</w:t>
       </w:r>
-      <w:bookmarkEnd w:id="5"/>
+      <w:bookmarkEnd w:id="4"/>
     </w:p>
     <w:p>
       <w:pPr>
@@ -2255,53 +2208,40 @@
       <w:pPr>
         <w:pStyle w:val="Prrafodelista"/>
         <w:ind w:left="1440"/>
-        <w:outlineLvl w:val="1"/>
-        <w:rPr>
-          <w:rFonts w:ascii="Arial" w:eastAsia="Arial" w:hAnsi="Arial" w:cs="Arial"/>
-          <w:b/>
-          <w:sz w:val="24"/>
-          <w:szCs w:val="24"/>
-        </w:rPr>
-      </w:pPr>
-    </w:p>
-    <w:p>
-      <w:pPr>
-        <w:pStyle w:val="Prrafodelista"/>
-        <w:ind w:left="1440"/>
-        <w:outlineLvl w:val="1"/>
-        <w:rPr>
-          <w:rFonts w:ascii="Arial" w:eastAsia="Arial" w:hAnsi="Arial" w:cs="Arial"/>
-          <w:b/>
-          <w:sz w:val="24"/>
-          <w:szCs w:val="24"/>
-        </w:rPr>
-      </w:pPr>
-    </w:p>
-    <w:p>
-      <w:pPr>
-        <w:pStyle w:val="Prrafodelista"/>
-        <w:ind w:left="1440"/>
-        <w:outlineLvl w:val="1"/>
-        <w:rPr>
-          <w:rFonts w:ascii="Arial" w:eastAsia="Arial" w:hAnsi="Arial" w:cs="Arial"/>
-          <w:b/>
-          <w:sz w:val="24"/>
-          <w:szCs w:val="24"/>
-        </w:rPr>
-      </w:pPr>
-    </w:p>
-    <w:p>
-      <w:pPr>
-        <w:pStyle w:val="Prrafodelista"/>
-        <w:ind w:left="1440"/>
-        <w:outlineLvl w:val="1"/>
-        <w:rPr>
-          <w:rFonts w:ascii="Arial" w:eastAsia="Arial" w:hAnsi="Arial" w:cs="Arial"/>
-          <w:b/>
-          <w:sz w:val="24"/>
-          <w:szCs w:val="24"/>
-        </w:rPr>
-      </w:pPr>
+        <w:jc w:val="both"/>
+        <w:outlineLvl w:val="1"/>
+        <w:rPr>
+          <w:rFonts w:ascii="Arial" w:eastAsia="Arial" w:hAnsi="Arial" w:cs="Arial"/>
+          <w:sz w:val="24"/>
+          <w:szCs w:val="24"/>
+        </w:rPr>
+      </w:pPr>
+      <w:r>
+        <w:rPr>
+          <w:rFonts w:ascii="Arial" w:eastAsia="Arial" w:hAnsi="Arial" w:cs="Arial"/>
+          <w:sz w:val="24"/>
+          <w:szCs w:val="24"/>
+        </w:rPr>
+        <w:t xml:space="preserve">El presente documento tiene como propósito definir las principales actividades del negocio de la farmacia como lo son la gestión de ventas y gestión de inventario, para esto el equipo de </w:t>
+      </w:r>
+      <w:proofErr w:type="spellStart"/>
+      <w:r>
+        <w:rPr>
+          <w:rFonts w:ascii="Arial" w:eastAsia="Arial" w:hAnsi="Arial" w:cs="Arial"/>
+          <w:sz w:val="24"/>
+          <w:szCs w:val="24"/>
+        </w:rPr>
+        <w:t>Programsy</w:t>
+      </w:r>
+      <w:proofErr w:type="spellEnd"/>
+      <w:r>
+        <w:rPr>
+          <w:rFonts w:ascii="Arial" w:eastAsia="Arial" w:hAnsi="Arial" w:cs="Arial"/>
+          <w:sz w:val="24"/>
+          <w:szCs w:val="24"/>
+        </w:rPr>
+        <w:t xml:space="preserve"> en conjunto con las partes interesadas evaluó y selecciono los principales procesos que componen dichas actividades con el fin de automatizarlos mejorando así la calidad la eficiencia del servicio que brindan.</w:t>
+      </w:r>
     </w:p>
     <w:p>
       <w:pPr>
@@ -2370,7 +2310,7 @@
           <w:szCs w:val="24"/>
         </w:rPr>
       </w:pPr>
-      <w:bookmarkStart w:id="6" w:name="_Toc524005077"/>
+      <w:bookmarkStart w:id="5" w:name="_Toc524005077"/>
       <w:r>
         <w:rPr>
           <w:rFonts w:ascii="Arial" w:eastAsia="Arial" w:hAnsi="Arial" w:cs="Arial"/>
@@ -2380,7 +2320,7 @@
         </w:rPr>
         <w:t>Alcance</w:t>
       </w:r>
-      <w:bookmarkEnd w:id="6"/>
+      <w:bookmarkEnd w:id="5"/>
     </w:p>
     <w:p>
       <w:pPr>
@@ -2496,7 +2436,7 @@
           <w:szCs w:val="24"/>
         </w:rPr>
       </w:pPr>
-      <w:bookmarkStart w:id="7" w:name="_Toc524005078"/>
+      <w:bookmarkStart w:id="6" w:name="_Toc524005078"/>
       <w:r>
         <w:rPr>
           <w:rFonts w:ascii="Arial" w:eastAsia="Arial" w:hAnsi="Arial" w:cs="Arial"/>
@@ -2515,7 +2455,7 @@
         </w:rPr>
         <w:t>siglas y abreviaturas</w:t>
       </w:r>
-      <w:bookmarkEnd w:id="7"/>
+      <w:bookmarkEnd w:id="6"/>
     </w:p>
     <w:p>
       <w:pPr>
@@ -2633,7 +2573,7 @@
           <w:szCs w:val="24"/>
         </w:rPr>
       </w:pPr>
-      <w:bookmarkStart w:id="8" w:name="_Toc524005079"/>
+      <w:bookmarkStart w:id="7" w:name="_Toc524005079"/>
       <w:r>
         <w:rPr>
           <w:rFonts w:ascii="Arial" w:eastAsia="Arial" w:hAnsi="Arial" w:cs="Arial"/>
@@ -2643,7 +2583,7 @@
         </w:rPr>
         <w:t>Referencias</w:t>
       </w:r>
-      <w:bookmarkEnd w:id="8"/>
+      <w:bookmarkEnd w:id="7"/>
     </w:p>
     <w:p>
       <w:pPr>
@@ -2792,7 +2732,7 @@
           <w:szCs w:val="24"/>
         </w:rPr>
       </w:pPr>
-      <w:bookmarkStart w:id="9" w:name="_Toc524005080"/>
+      <w:bookmarkStart w:id="8" w:name="_Toc524005080"/>
       <w:r>
         <w:rPr>
           <w:rFonts w:ascii="Arial" w:eastAsia="Arial" w:hAnsi="Arial" w:cs="Arial"/>
@@ -2811,7 +2751,7 @@
         </w:rPr>
         <w:t xml:space="preserve"> Gestionar Venta</w:t>
       </w:r>
-      <w:bookmarkEnd w:id="9"/>
+      <w:bookmarkEnd w:id="8"/>
     </w:p>
     <w:p>
       <w:pPr>
@@ -2840,7 +2780,7 @@
           <w:szCs w:val="24"/>
         </w:rPr>
       </w:pPr>
-      <w:bookmarkStart w:id="10" w:name="_Toc524005081"/>
+      <w:bookmarkStart w:id="9" w:name="_Toc524005081"/>
       <w:r>
         <w:rPr>
           <w:rFonts w:ascii="Arial" w:eastAsia="Arial" w:hAnsi="Arial" w:cs="Arial"/>
@@ -2850,7 +2790,7 @@
         </w:rPr>
         <w:t>Ficha de Proceso</w:t>
       </w:r>
-      <w:bookmarkEnd w:id="10"/>
+      <w:bookmarkEnd w:id="9"/>
     </w:p>
     <w:p>
       <w:pPr>
@@ -3851,6 +3791,7 @@
               <w:rPr>
                 <w:rFonts w:ascii="Arial" w:eastAsia="Arial" w:hAnsi="Arial" w:cs="Arial"/>
               </w:rPr>
+              <w:lastRenderedPageBreak/>
               <w:t>5</w:t>
             </w:r>
           </w:p>
@@ -3943,7 +3884,6 @@
               <w:rPr>
                 <w:rFonts w:ascii="Arial" w:eastAsia="Arial" w:hAnsi="Arial" w:cs="Arial"/>
               </w:rPr>
-              <w:lastRenderedPageBreak/>
               <w:t>6</w:t>
             </w:r>
           </w:p>
@@ -4316,7 +4256,7 @@
           <w:szCs w:val="24"/>
         </w:rPr>
       </w:pPr>
-      <w:bookmarkStart w:id="11" w:name="_Toc524005082"/>
+      <w:bookmarkStart w:id="10" w:name="_Toc524005082"/>
       <w:r>
         <w:rPr>
           <w:rFonts w:ascii="Arial" w:eastAsia="Arial" w:hAnsi="Arial" w:cs="Arial"/>
@@ -4326,7 +4266,7 @@
         </w:rPr>
         <w:t>Diagrama del Proceso</w:t>
       </w:r>
-      <w:bookmarkEnd w:id="11"/>
+      <w:bookmarkEnd w:id="10"/>
     </w:p>
     <w:p>
       <w:pPr>
@@ -4849,7 +4789,7 @@
           <w:szCs w:val="24"/>
         </w:rPr>
       </w:pPr>
-      <w:bookmarkStart w:id="12" w:name="_Toc524005083"/>
+      <w:bookmarkStart w:id="11" w:name="_Toc524005083"/>
       <w:r>
         <w:rPr>
           <w:rFonts w:ascii="Arial" w:eastAsia="Arial" w:hAnsi="Arial" w:cs="Arial"/>
@@ -4859,7 +4799,7 @@
         </w:rPr>
         <w:t>Descripción de actividades</w:t>
       </w:r>
-      <w:bookmarkEnd w:id="12"/>
+      <w:bookmarkEnd w:id="11"/>
     </w:p>
     <w:p>
       <w:pPr>
@@ -6209,7 +6149,7 @@
           <w:szCs w:val="24"/>
         </w:rPr>
       </w:pPr>
-      <w:bookmarkStart w:id="13" w:name="_Toc524005084"/>
+      <w:bookmarkStart w:id="12" w:name="_Toc524005084"/>
       <w:r>
         <w:rPr>
           <w:rFonts w:ascii="Arial" w:eastAsia="Arial" w:hAnsi="Arial" w:cs="Arial"/>
@@ -6228,7 +6168,7 @@
         </w:rPr>
         <w:t xml:space="preserve"> Gestionar Inventario</w:t>
       </w:r>
-      <w:bookmarkEnd w:id="13"/>
+      <w:bookmarkEnd w:id="12"/>
     </w:p>
     <w:p>
       <w:pPr>
@@ -6257,7 +6197,7 @@
           <w:szCs w:val="24"/>
         </w:rPr>
       </w:pPr>
-      <w:bookmarkStart w:id="14" w:name="_Toc524005085"/>
+      <w:bookmarkStart w:id="13" w:name="_Toc524005085"/>
       <w:r>
         <w:rPr>
           <w:rFonts w:ascii="Arial" w:eastAsia="Arial" w:hAnsi="Arial" w:cs="Arial"/>
@@ -6267,7 +6207,7 @@
         </w:rPr>
         <w:t>Ficha de Proceso</w:t>
       </w:r>
-      <w:bookmarkEnd w:id="14"/>
+      <w:bookmarkEnd w:id="13"/>
     </w:p>
     <w:p>
       <w:pPr>
@@ -7753,7 +7693,7 @@
           <w:szCs w:val="24"/>
         </w:rPr>
       </w:pPr>
-      <w:bookmarkStart w:id="15" w:name="_Toc524005086"/>
+      <w:bookmarkStart w:id="14" w:name="_Toc524005086"/>
       <w:r>
         <w:rPr>
           <w:rFonts w:ascii="Arial" w:eastAsia="Arial" w:hAnsi="Arial" w:cs="Arial"/>
@@ -7763,7 +7703,7 @@
         </w:rPr>
         <w:t>Diagrama del Proceso</w:t>
       </w:r>
-      <w:bookmarkEnd w:id="15"/>
+      <w:bookmarkEnd w:id="14"/>
     </w:p>
     <w:p>
       <w:pPr>
@@ -8212,7 +8152,7 @@
           <w:szCs w:val="24"/>
         </w:rPr>
       </w:pPr>
-      <w:bookmarkStart w:id="16" w:name="_Toc524005087"/>
+      <w:bookmarkStart w:id="15" w:name="_Toc524005087"/>
       <w:r>
         <w:rPr>
           <w:rFonts w:ascii="Arial" w:eastAsia="Arial" w:hAnsi="Arial" w:cs="Arial"/>
@@ -8222,7 +8162,7 @@
         </w:rPr>
         <w:t>Descripción de actividades</w:t>
       </w:r>
-      <w:bookmarkEnd w:id="16"/>
+      <w:bookmarkEnd w:id="15"/>
     </w:p>
     <w:p>
       <w:pPr>
@@ -9459,14 +9399,3131 @@
           <w:rFonts w:ascii="Arial" w:hAnsi="Arial" w:cs="Arial"/>
         </w:rPr>
       </w:pPr>
-      <w:bookmarkStart w:id="17" w:name="h.3rdcrjn" w:colFirst="0" w:colLast="0"/>
-      <w:bookmarkStart w:id="18" w:name="h.26in1rg" w:colFirst="0" w:colLast="0"/>
+      <w:bookmarkStart w:id="16" w:name="h.3rdcrjn" w:colFirst="0" w:colLast="0"/>
+      <w:bookmarkStart w:id="17" w:name="h.26in1rg" w:colFirst="0" w:colLast="0"/>
+      <w:bookmarkEnd w:id="16"/>
       <w:bookmarkEnd w:id="17"/>
-      <w:bookmarkEnd w:id="18"/>
+    </w:p>
+    <w:p>
+      <w:pPr>
+        <w:spacing w:after="120"/>
+        <w:jc w:val="both"/>
+        <w:rPr>
+          <w:rFonts w:ascii="Arial" w:hAnsi="Arial" w:cs="Arial"/>
+        </w:rPr>
+      </w:pPr>
+    </w:p>
+    <w:p>
+      <w:pPr>
+        <w:spacing w:after="120"/>
+        <w:jc w:val="both"/>
+        <w:rPr>
+          <w:rFonts w:ascii="Arial" w:hAnsi="Arial" w:cs="Arial"/>
+        </w:rPr>
+      </w:pPr>
+    </w:p>
+    <w:p>
+      <w:pPr>
+        <w:pStyle w:val="Prrafodelista"/>
+        <w:numPr>
+          <w:ilvl w:val="0"/>
+          <w:numId w:val="7"/>
+        </w:numPr>
+        <w:outlineLvl w:val="0"/>
+        <w:rPr>
+          <w:rFonts w:ascii="Arial" w:eastAsia="Arial" w:hAnsi="Arial" w:cs="Arial"/>
+          <w:b/>
+          <w:sz w:val="24"/>
+          <w:szCs w:val="24"/>
+        </w:rPr>
+      </w:pPr>
+      <w:r>
+        <w:rPr>
+          <w:rFonts w:ascii="Arial" w:eastAsia="Arial" w:hAnsi="Arial" w:cs="Arial"/>
+          <w:b/>
+          <w:sz w:val="24"/>
+          <w:szCs w:val="24"/>
+        </w:rPr>
+        <w:t>Proceso5</w:t>
+      </w:r>
+      <w:r>
+        <w:rPr>
+          <w:rFonts w:ascii="Arial" w:eastAsia="Arial" w:hAnsi="Arial" w:cs="Arial"/>
+          <w:b/>
+          <w:sz w:val="24"/>
+          <w:szCs w:val="24"/>
+        </w:rPr>
+        <w:t xml:space="preserve">: </w:t>
+      </w:r>
+      <w:r>
+        <w:rPr>
+          <w:rFonts w:ascii="Arial" w:eastAsia="Arial" w:hAnsi="Arial" w:cs="Arial"/>
+          <w:b/>
+          <w:sz w:val="24"/>
+          <w:szCs w:val="24"/>
+        </w:rPr>
+        <w:t>Recepción</w:t>
+      </w:r>
+      <w:r>
+        <w:rPr>
+          <w:rFonts w:ascii="Arial" w:eastAsia="Arial" w:hAnsi="Arial" w:cs="Arial"/>
+          <w:b/>
+          <w:sz w:val="24"/>
+          <w:szCs w:val="24"/>
+        </w:rPr>
+        <w:t xml:space="preserve"> </w:t>
+      </w:r>
+      <w:r>
+        <w:rPr>
+          <w:rFonts w:ascii="Arial" w:eastAsia="Arial" w:hAnsi="Arial" w:cs="Arial"/>
+          <w:b/>
+          <w:sz w:val="24"/>
+          <w:szCs w:val="24"/>
+        </w:rPr>
+        <w:t>del Pedido</w:t>
+      </w:r>
+    </w:p>
+    <w:p>
+      <w:pPr>
+        <w:pStyle w:val="Prrafodelista"/>
+        <w:outlineLvl w:val="0"/>
+        <w:rPr>
+          <w:rFonts w:ascii="Arial" w:eastAsia="Arial" w:hAnsi="Arial" w:cs="Arial"/>
+          <w:b/>
+          <w:sz w:val="24"/>
+          <w:szCs w:val="24"/>
+        </w:rPr>
+      </w:pPr>
+    </w:p>
+    <w:p>
+      <w:pPr>
+        <w:pStyle w:val="Prrafodelista"/>
+        <w:numPr>
+          <w:ilvl w:val="1"/>
+          <w:numId w:val="7"/>
+        </w:numPr>
+        <w:outlineLvl w:val="1"/>
+        <w:rPr>
+          <w:rFonts w:ascii="Arial" w:eastAsia="Arial" w:hAnsi="Arial" w:cs="Arial"/>
+          <w:b/>
+          <w:sz w:val="24"/>
+          <w:szCs w:val="24"/>
+        </w:rPr>
+      </w:pPr>
+      <w:r>
+        <w:rPr>
+          <w:rFonts w:ascii="Arial" w:eastAsia="Arial" w:hAnsi="Arial" w:cs="Arial"/>
+          <w:b/>
+          <w:sz w:val="24"/>
+          <w:szCs w:val="24"/>
+        </w:rPr>
+        <w:t>Ficha de Proceso</w:t>
+      </w:r>
+    </w:p>
+    <w:p>
+      <w:pPr>
+        <w:pStyle w:val="Prrafodelista"/>
+        <w:ind w:left="1440"/>
+        <w:outlineLvl w:val="1"/>
+        <w:rPr>
+          <w:rFonts w:ascii="Arial" w:eastAsia="Arial" w:hAnsi="Arial" w:cs="Arial"/>
+          <w:b/>
+          <w:sz w:val="24"/>
+          <w:szCs w:val="24"/>
+        </w:rPr>
+      </w:pPr>
+    </w:p>
+    <w:tbl>
+      <w:tblPr>
+        <w:tblStyle w:val="a0"/>
+        <w:tblW w:w="9468" w:type="dxa"/>
+        <w:tblInd w:w="108" w:type="dxa"/>
+        <w:tblBorders>
+          <w:top w:val="single" w:sz="4" w:space="0" w:color="000000"/>
+          <w:left w:val="single" w:sz="4" w:space="0" w:color="000000"/>
+          <w:bottom w:val="single" w:sz="4" w:space="0" w:color="000000"/>
+          <w:right w:val="single" w:sz="4" w:space="0" w:color="000000"/>
+          <w:insideH w:val="single" w:sz="4" w:space="0" w:color="000000"/>
+          <w:insideV w:val="single" w:sz="4" w:space="0" w:color="000000"/>
+        </w:tblBorders>
+        <w:tblLayout w:type="fixed"/>
+        <w:tblLook w:val="0600" w:firstRow="0" w:lastRow="0" w:firstColumn="0" w:lastColumn="0" w:noHBand="1" w:noVBand="1"/>
+      </w:tblPr>
+      <w:tblGrid>
+        <w:gridCol w:w="1447"/>
+        <w:gridCol w:w="4932"/>
+        <w:gridCol w:w="1559"/>
+        <w:gridCol w:w="1530"/>
+      </w:tblGrid>
+      <w:tr>
+        <w:tc>
+          <w:tcPr>
+            <w:tcW w:w="1447" w:type="dxa"/>
+            <w:tcMar>
+              <w:top w:w="100" w:type="dxa"/>
+              <w:left w:w="108" w:type="dxa"/>
+              <w:bottom w:w="100" w:type="dxa"/>
+              <w:right w:w="108" w:type="dxa"/>
+            </w:tcMar>
+            <w:vAlign w:val="center"/>
+          </w:tcPr>
+          <w:p>
+            <w:pPr>
+              <w:contextualSpacing w:val="0"/>
+              <w:jc w:val="center"/>
+              <w:rPr>
+                <w:rFonts w:ascii="Arial" w:hAnsi="Arial" w:cs="Arial"/>
+              </w:rPr>
+            </w:pPr>
+            <w:r>
+              <w:rPr>
+                <w:rFonts w:ascii="Arial" w:eastAsia="Arial" w:hAnsi="Arial" w:cs="Arial"/>
+                <w:b/>
+              </w:rPr>
+              <w:t>Número o código</w:t>
+            </w:r>
+          </w:p>
+          <w:p>
+            <w:pPr>
+              <w:contextualSpacing w:val="0"/>
+              <w:jc w:val="center"/>
+              <w:rPr>
+                <w:rFonts w:ascii="Arial" w:hAnsi="Arial" w:cs="Arial"/>
+              </w:rPr>
+            </w:pPr>
+            <w:r>
+              <w:rPr>
+                <w:rFonts w:ascii="Arial" w:eastAsia="Arial" w:hAnsi="Arial" w:cs="Arial"/>
+                <w:b/>
+              </w:rPr>
+              <w:t>de proceso</w:t>
+            </w:r>
+          </w:p>
+        </w:tc>
+        <w:tc>
+          <w:tcPr>
+            <w:tcW w:w="4932" w:type="dxa"/>
+            <w:tcMar>
+              <w:top w:w="100" w:type="dxa"/>
+              <w:left w:w="108" w:type="dxa"/>
+              <w:bottom w:w="100" w:type="dxa"/>
+              <w:right w:w="108" w:type="dxa"/>
+            </w:tcMar>
+            <w:vAlign w:val="center"/>
+          </w:tcPr>
+          <w:p>
+            <w:pPr>
+              <w:contextualSpacing w:val="0"/>
+              <w:jc w:val="center"/>
+              <w:rPr>
+                <w:rFonts w:ascii="Arial" w:hAnsi="Arial" w:cs="Arial"/>
+              </w:rPr>
+            </w:pPr>
+            <w:r>
+              <w:rPr>
+                <w:rFonts w:ascii="Arial" w:eastAsia="Arial" w:hAnsi="Arial" w:cs="Arial"/>
+              </w:rPr>
+              <w:t>PROC-005</w:t>
+            </w:r>
+          </w:p>
+        </w:tc>
+        <w:tc>
+          <w:tcPr>
+            <w:tcW w:w="1559" w:type="dxa"/>
+            <w:tcMar>
+              <w:top w:w="100" w:type="dxa"/>
+              <w:left w:w="108" w:type="dxa"/>
+              <w:bottom w:w="100" w:type="dxa"/>
+              <w:right w:w="108" w:type="dxa"/>
+            </w:tcMar>
+            <w:vAlign w:val="center"/>
+          </w:tcPr>
+          <w:p>
+            <w:pPr>
+              <w:contextualSpacing w:val="0"/>
+              <w:jc w:val="center"/>
+              <w:rPr>
+                <w:rFonts w:ascii="Arial" w:hAnsi="Arial" w:cs="Arial"/>
+              </w:rPr>
+            </w:pPr>
+            <w:r>
+              <w:rPr>
+                <w:rFonts w:ascii="Arial" w:eastAsia="Arial" w:hAnsi="Arial" w:cs="Arial"/>
+                <w:b/>
+              </w:rPr>
+              <w:t>Proceso</w:t>
+            </w:r>
+          </w:p>
+        </w:tc>
+        <w:tc>
+          <w:tcPr>
+            <w:tcW w:w="1530" w:type="dxa"/>
+            <w:tcMar>
+              <w:top w:w="100" w:type="dxa"/>
+              <w:left w:w="108" w:type="dxa"/>
+              <w:bottom w:w="100" w:type="dxa"/>
+              <w:right w:w="108" w:type="dxa"/>
+            </w:tcMar>
+            <w:vAlign w:val="center"/>
+          </w:tcPr>
+          <w:p>
+            <w:pPr>
+              <w:contextualSpacing w:val="0"/>
+              <w:jc w:val="center"/>
+              <w:rPr>
+                <w:rFonts w:ascii="Arial" w:hAnsi="Arial" w:cs="Arial"/>
+              </w:rPr>
+            </w:pPr>
+            <w:r>
+              <w:rPr>
+                <w:rFonts w:ascii="Arial" w:eastAsia="Arial" w:hAnsi="Arial" w:cs="Arial"/>
+              </w:rPr>
+              <w:t>Gestionar Inventario</w:t>
+            </w:r>
+          </w:p>
+        </w:tc>
+      </w:tr>
+      <w:tr>
+        <w:tc>
+          <w:tcPr>
+            <w:tcW w:w="1447" w:type="dxa"/>
+            <w:tcMar>
+              <w:top w:w="100" w:type="dxa"/>
+              <w:left w:w="108" w:type="dxa"/>
+              <w:bottom w:w="100" w:type="dxa"/>
+              <w:right w:w="108" w:type="dxa"/>
+            </w:tcMar>
+            <w:vAlign w:val="center"/>
+          </w:tcPr>
+          <w:p>
+            <w:pPr>
+              <w:contextualSpacing w:val="0"/>
+              <w:jc w:val="center"/>
+              <w:rPr>
+                <w:rFonts w:ascii="Arial" w:hAnsi="Arial" w:cs="Arial"/>
+              </w:rPr>
+            </w:pPr>
+          </w:p>
+        </w:tc>
+        <w:tc>
+          <w:tcPr>
+            <w:tcW w:w="4932" w:type="dxa"/>
+            <w:tcMar>
+              <w:top w:w="100" w:type="dxa"/>
+              <w:left w:w="108" w:type="dxa"/>
+              <w:bottom w:w="100" w:type="dxa"/>
+              <w:right w:w="108" w:type="dxa"/>
+            </w:tcMar>
+            <w:vAlign w:val="center"/>
+          </w:tcPr>
+          <w:p>
+            <w:pPr>
+              <w:contextualSpacing w:val="0"/>
+              <w:jc w:val="center"/>
+              <w:rPr>
+                <w:rFonts w:ascii="Arial" w:hAnsi="Arial" w:cs="Arial"/>
+              </w:rPr>
+            </w:pPr>
+          </w:p>
+        </w:tc>
+        <w:tc>
+          <w:tcPr>
+            <w:tcW w:w="1559" w:type="dxa"/>
+            <w:tcMar>
+              <w:top w:w="100" w:type="dxa"/>
+              <w:left w:w="108" w:type="dxa"/>
+              <w:bottom w:w="100" w:type="dxa"/>
+              <w:right w:w="108" w:type="dxa"/>
+            </w:tcMar>
+            <w:vAlign w:val="center"/>
+          </w:tcPr>
+          <w:p>
+            <w:pPr>
+              <w:contextualSpacing w:val="0"/>
+              <w:jc w:val="center"/>
+              <w:rPr>
+                <w:rFonts w:ascii="Arial" w:hAnsi="Arial" w:cs="Arial"/>
+              </w:rPr>
+            </w:pPr>
+            <w:r>
+              <w:rPr>
+                <w:rFonts w:ascii="Arial" w:eastAsia="Arial" w:hAnsi="Arial" w:cs="Arial"/>
+                <w:b/>
+              </w:rPr>
+              <w:t>Responsable</w:t>
+            </w:r>
+          </w:p>
+        </w:tc>
+        <w:tc>
+          <w:tcPr>
+            <w:tcW w:w="1530" w:type="dxa"/>
+            <w:tcMar>
+              <w:top w:w="100" w:type="dxa"/>
+              <w:left w:w="108" w:type="dxa"/>
+              <w:bottom w:w="100" w:type="dxa"/>
+              <w:right w:w="108" w:type="dxa"/>
+            </w:tcMar>
+            <w:vAlign w:val="center"/>
+          </w:tcPr>
+          <w:p>
+            <w:pPr>
+              <w:contextualSpacing w:val="0"/>
+              <w:jc w:val="center"/>
+              <w:rPr>
+                <w:rFonts w:ascii="Arial" w:hAnsi="Arial" w:cs="Arial"/>
+              </w:rPr>
+            </w:pPr>
+          </w:p>
+        </w:tc>
+      </w:tr>
+      <w:tr>
+        <w:tc>
+          <w:tcPr>
+            <w:tcW w:w="1447" w:type="dxa"/>
+            <w:tcMar>
+              <w:top w:w="100" w:type="dxa"/>
+              <w:left w:w="108" w:type="dxa"/>
+              <w:bottom w:w="100" w:type="dxa"/>
+              <w:right w:w="108" w:type="dxa"/>
+            </w:tcMar>
+            <w:vAlign w:val="center"/>
+          </w:tcPr>
+          <w:p>
+            <w:pPr>
+              <w:contextualSpacing w:val="0"/>
+              <w:jc w:val="center"/>
+              <w:rPr>
+                <w:rFonts w:ascii="Arial" w:hAnsi="Arial" w:cs="Arial"/>
+              </w:rPr>
+            </w:pPr>
+            <w:r>
+              <w:rPr>
+                <w:rFonts w:ascii="Arial" w:eastAsia="Arial" w:hAnsi="Arial" w:cs="Arial"/>
+                <w:b/>
+              </w:rPr>
+              <w:t>Objetivo / Propósito</w:t>
+            </w:r>
+          </w:p>
+        </w:tc>
+        <w:tc>
+          <w:tcPr>
+            <w:tcW w:w="4932" w:type="dxa"/>
+            <w:tcMar>
+              <w:top w:w="100" w:type="dxa"/>
+              <w:left w:w="108" w:type="dxa"/>
+              <w:bottom w:w="100" w:type="dxa"/>
+              <w:right w:w="108" w:type="dxa"/>
+            </w:tcMar>
+            <w:vAlign w:val="center"/>
+          </w:tcPr>
+          <w:p>
+            <w:pPr>
+              <w:contextualSpacing w:val="0"/>
+              <w:jc w:val="center"/>
+              <w:rPr>
+                <w:rFonts w:ascii="Arial" w:hAnsi="Arial" w:cs="Arial"/>
+              </w:rPr>
+            </w:pPr>
+            <w:r>
+              <w:rPr>
+                <w:rFonts w:ascii="Arial" w:hAnsi="Arial" w:cs="Arial"/>
+              </w:rPr>
+              <w:t xml:space="preserve">El </w:t>
+            </w:r>
+            <w:r>
+              <w:rPr>
+                <w:rFonts w:ascii="Arial" w:hAnsi="Arial" w:cs="Arial"/>
+              </w:rPr>
+              <w:t>objetivo del proceso es entregar el pedido realizado en la venta</w:t>
+            </w:r>
+          </w:p>
+        </w:tc>
+        <w:tc>
+          <w:tcPr>
+            <w:tcW w:w="1559" w:type="dxa"/>
+            <w:tcMar>
+              <w:top w:w="100" w:type="dxa"/>
+              <w:left w:w="108" w:type="dxa"/>
+              <w:bottom w:w="100" w:type="dxa"/>
+              <w:right w:w="108" w:type="dxa"/>
+            </w:tcMar>
+            <w:vAlign w:val="center"/>
+          </w:tcPr>
+          <w:p>
+            <w:pPr>
+              <w:spacing w:after="200" w:line="276" w:lineRule="auto"/>
+              <w:contextualSpacing w:val="0"/>
+              <w:jc w:val="center"/>
+              <w:rPr>
+                <w:rFonts w:ascii="Arial" w:hAnsi="Arial" w:cs="Arial"/>
+              </w:rPr>
+            </w:pPr>
+          </w:p>
+        </w:tc>
+        <w:tc>
+          <w:tcPr>
+            <w:tcW w:w="1530" w:type="dxa"/>
+            <w:tcMar>
+              <w:top w:w="100" w:type="dxa"/>
+              <w:left w:w="108" w:type="dxa"/>
+              <w:bottom w:w="100" w:type="dxa"/>
+              <w:right w:w="108" w:type="dxa"/>
+            </w:tcMar>
+            <w:vAlign w:val="center"/>
+          </w:tcPr>
+          <w:p>
+            <w:pPr>
+              <w:spacing w:after="200" w:line="276" w:lineRule="auto"/>
+              <w:contextualSpacing w:val="0"/>
+              <w:jc w:val="center"/>
+              <w:rPr>
+                <w:rFonts w:ascii="Arial" w:hAnsi="Arial" w:cs="Arial"/>
+              </w:rPr>
+            </w:pPr>
+          </w:p>
+        </w:tc>
+      </w:tr>
+      <w:tr>
+        <w:tc>
+          <w:tcPr>
+            <w:tcW w:w="1447" w:type="dxa"/>
+            <w:tcMar>
+              <w:top w:w="100" w:type="dxa"/>
+              <w:left w:w="108" w:type="dxa"/>
+              <w:bottom w:w="100" w:type="dxa"/>
+              <w:right w:w="108" w:type="dxa"/>
+            </w:tcMar>
+            <w:vAlign w:val="center"/>
+          </w:tcPr>
+          <w:p>
+            <w:pPr>
+              <w:contextualSpacing w:val="0"/>
+              <w:jc w:val="center"/>
+              <w:rPr>
+                <w:rFonts w:ascii="Arial" w:hAnsi="Arial" w:cs="Arial"/>
+              </w:rPr>
+            </w:pPr>
+            <w:r>
+              <w:rPr>
+                <w:rFonts w:ascii="Arial" w:eastAsia="Arial" w:hAnsi="Arial" w:cs="Arial"/>
+                <w:b/>
+              </w:rPr>
+              <w:t>Frecuencia</w:t>
+            </w:r>
+          </w:p>
+        </w:tc>
+        <w:tc>
+          <w:tcPr>
+            <w:tcW w:w="4932" w:type="dxa"/>
+            <w:tcMar>
+              <w:top w:w="100" w:type="dxa"/>
+              <w:left w:w="108" w:type="dxa"/>
+              <w:bottom w:w="100" w:type="dxa"/>
+              <w:right w:w="108" w:type="dxa"/>
+            </w:tcMar>
+            <w:vAlign w:val="center"/>
+          </w:tcPr>
+          <w:p>
+            <w:pPr>
+              <w:contextualSpacing w:val="0"/>
+              <w:jc w:val="center"/>
+              <w:rPr>
+                <w:rFonts w:ascii="Arial" w:hAnsi="Arial" w:cs="Arial"/>
+              </w:rPr>
+            </w:pPr>
+            <w:r>
+              <w:rPr>
+                <w:rFonts w:ascii="Arial" w:hAnsi="Arial" w:cs="Arial"/>
+              </w:rPr>
+              <w:t>El proceso se realiza después de efectuarse una venta</w:t>
+            </w:r>
+          </w:p>
+        </w:tc>
+        <w:tc>
+          <w:tcPr>
+            <w:tcW w:w="1559" w:type="dxa"/>
+            <w:tcMar>
+              <w:top w:w="100" w:type="dxa"/>
+              <w:left w:w="108" w:type="dxa"/>
+              <w:bottom w:w="100" w:type="dxa"/>
+              <w:right w:w="108" w:type="dxa"/>
+            </w:tcMar>
+            <w:vAlign w:val="center"/>
+          </w:tcPr>
+          <w:p>
+            <w:pPr>
+              <w:spacing w:after="200" w:line="276" w:lineRule="auto"/>
+              <w:contextualSpacing w:val="0"/>
+              <w:jc w:val="center"/>
+              <w:rPr>
+                <w:rFonts w:ascii="Arial" w:hAnsi="Arial" w:cs="Arial"/>
+              </w:rPr>
+            </w:pPr>
+          </w:p>
+        </w:tc>
+        <w:tc>
+          <w:tcPr>
+            <w:tcW w:w="1530" w:type="dxa"/>
+            <w:tcMar>
+              <w:top w:w="100" w:type="dxa"/>
+              <w:left w:w="108" w:type="dxa"/>
+              <w:bottom w:w="100" w:type="dxa"/>
+              <w:right w:w="108" w:type="dxa"/>
+            </w:tcMar>
+            <w:vAlign w:val="center"/>
+          </w:tcPr>
+          <w:p>
+            <w:pPr>
+              <w:spacing w:after="200" w:line="276" w:lineRule="auto"/>
+              <w:contextualSpacing w:val="0"/>
+              <w:jc w:val="center"/>
+              <w:rPr>
+                <w:rFonts w:ascii="Arial" w:hAnsi="Arial" w:cs="Arial"/>
+              </w:rPr>
+            </w:pPr>
+          </w:p>
+        </w:tc>
+      </w:tr>
+    </w:tbl>
+    <w:p>
+      <w:pPr>
+        <w:ind w:left="720"/>
+        <w:outlineLvl w:val="1"/>
+        <w:rPr>
+          <w:rFonts w:ascii="Arial" w:eastAsia="Arial" w:hAnsi="Arial" w:cs="Arial"/>
+          <w:b/>
+          <w:sz w:val="24"/>
+          <w:szCs w:val="24"/>
+        </w:rPr>
+      </w:pPr>
+    </w:p>
+    <w:p>
+      <w:pPr>
+        <w:ind w:left="720"/>
+        <w:outlineLvl w:val="1"/>
+        <w:rPr>
+          <w:rFonts w:ascii="Arial" w:eastAsia="Arial" w:hAnsi="Arial" w:cs="Arial"/>
+          <w:b/>
+          <w:sz w:val="24"/>
+          <w:szCs w:val="24"/>
+        </w:rPr>
+      </w:pPr>
+    </w:p>
+    <w:p>
+      <w:pPr>
+        <w:ind w:left="720"/>
+        <w:outlineLvl w:val="1"/>
+        <w:rPr>
+          <w:rFonts w:ascii="Arial" w:eastAsia="Arial" w:hAnsi="Arial" w:cs="Arial"/>
+          <w:b/>
+          <w:sz w:val="24"/>
+          <w:szCs w:val="24"/>
+        </w:rPr>
+      </w:pPr>
+    </w:p>
+    <w:tbl>
+      <w:tblPr>
+        <w:tblStyle w:val="a1"/>
+        <w:tblW w:w="9468" w:type="dxa"/>
+        <w:tblInd w:w="108" w:type="dxa"/>
+        <w:tblBorders>
+          <w:top w:val="single" w:sz="4" w:space="0" w:color="000000"/>
+          <w:left w:val="single" w:sz="4" w:space="0" w:color="000000"/>
+          <w:bottom w:val="single" w:sz="4" w:space="0" w:color="000000"/>
+          <w:right w:val="single" w:sz="4" w:space="0" w:color="000000"/>
+          <w:insideH w:val="single" w:sz="4" w:space="0" w:color="000000"/>
+          <w:insideV w:val="single" w:sz="4" w:space="0" w:color="000000"/>
+        </w:tblBorders>
+        <w:tblLayout w:type="fixed"/>
+        <w:tblLook w:val="0600" w:firstRow="0" w:lastRow="0" w:firstColumn="0" w:lastColumn="0" w:noHBand="1" w:noVBand="1"/>
+      </w:tblPr>
+      <w:tblGrid>
+        <w:gridCol w:w="1417"/>
+        <w:gridCol w:w="1910"/>
+        <w:gridCol w:w="4480"/>
+        <w:gridCol w:w="1661"/>
+      </w:tblGrid>
+      <w:tr>
+        <w:tc>
+          <w:tcPr>
+            <w:tcW w:w="1417" w:type="dxa"/>
+            <w:tcMar>
+              <w:top w:w="100" w:type="dxa"/>
+              <w:left w:w="108" w:type="dxa"/>
+              <w:bottom w:w="100" w:type="dxa"/>
+              <w:right w:w="108" w:type="dxa"/>
+            </w:tcMar>
+            <w:vAlign w:val="center"/>
+          </w:tcPr>
+          <w:p>
+            <w:pPr>
+              <w:contextualSpacing w:val="0"/>
+              <w:jc w:val="center"/>
+              <w:rPr>
+                <w:rFonts w:ascii="Arial" w:hAnsi="Arial" w:cs="Arial"/>
+              </w:rPr>
+            </w:pPr>
+            <w:r>
+              <w:rPr>
+                <w:rFonts w:ascii="Arial" w:eastAsia="Arial" w:hAnsi="Arial" w:cs="Arial"/>
+                <w:b/>
+              </w:rPr>
+              <w:t>Identificador</w:t>
+            </w:r>
+          </w:p>
+        </w:tc>
+        <w:tc>
+          <w:tcPr>
+            <w:tcW w:w="1910" w:type="dxa"/>
+            <w:tcMar>
+              <w:top w:w="100" w:type="dxa"/>
+              <w:left w:w="108" w:type="dxa"/>
+              <w:bottom w:w="100" w:type="dxa"/>
+              <w:right w:w="108" w:type="dxa"/>
+            </w:tcMar>
+            <w:vAlign w:val="center"/>
+          </w:tcPr>
+          <w:p>
+            <w:pPr>
+              <w:contextualSpacing w:val="0"/>
+              <w:jc w:val="center"/>
+              <w:rPr>
+                <w:rFonts w:ascii="Arial" w:hAnsi="Arial" w:cs="Arial"/>
+              </w:rPr>
+            </w:pPr>
+            <w:r>
+              <w:rPr>
+                <w:rFonts w:ascii="Arial" w:eastAsia="Arial" w:hAnsi="Arial" w:cs="Arial"/>
+                <w:b/>
+              </w:rPr>
+              <w:t>Actividad</w:t>
+            </w:r>
+          </w:p>
+        </w:tc>
+        <w:tc>
+          <w:tcPr>
+            <w:tcW w:w="4480" w:type="dxa"/>
+            <w:tcMar>
+              <w:top w:w="100" w:type="dxa"/>
+              <w:left w:w="108" w:type="dxa"/>
+              <w:bottom w:w="100" w:type="dxa"/>
+              <w:right w:w="108" w:type="dxa"/>
+            </w:tcMar>
+            <w:vAlign w:val="center"/>
+          </w:tcPr>
+          <w:p>
+            <w:pPr>
+              <w:contextualSpacing w:val="0"/>
+              <w:jc w:val="center"/>
+              <w:rPr>
+                <w:rFonts w:ascii="Arial" w:hAnsi="Arial" w:cs="Arial"/>
+              </w:rPr>
+            </w:pPr>
+            <w:r>
+              <w:rPr>
+                <w:rFonts w:ascii="Arial" w:eastAsia="Arial" w:hAnsi="Arial" w:cs="Arial"/>
+                <w:b/>
+              </w:rPr>
+              <w:t>Datos de Entrada</w:t>
+            </w:r>
+          </w:p>
+        </w:tc>
+        <w:tc>
+          <w:tcPr>
+            <w:tcW w:w="1661" w:type="dxa"/>
+            <w:tcMar>
+              <w:top w:w="100" w:type="dxa"/>
+              <w:left w:w="108" w:type="dxa"/>
+              <w:bottom w:w="100" w:type="dxa"/>
+              <w:right w:w="108" w:type="dxa"/>
+            </w:tcMar>
+            <w:vAlign w:val="center"/>
+          </w:tcPr>
+          <w:p>
+            <w:pPr>
+              <w:contextualSpacing w:val="0"/>
+              <w:jc w:val="center"/>
+              <w:rPr>
+                <w:rFonts w:ascii="Arial" w:hAnsi="Arial" w:cs="Arial"/>
+              </w:rPr>
+            </w:pPr>
+            <w:r>
+              <w:rPr>
+                <w:rFonts w:ascii="Arial" w:eastAsia="Arial" w:hAnsi="Arial" w:cs="Arial"/>
+                <w:b/>
+              </w:rPr>
+              <w:t>Datos de Salida</w:t>
+            </w:r>
+          </w:p>
+        </w:tc>
+      </w:tr>
+      <w:tr>
+        <w:tc>
+          <w:tcPr>
+            <w:tcW w:w="1417" w:type="dxa"/>
+            <w:tcMar>
+              <w:top w:w="100" w:type="dxa"/>
+              <w:left w:w="108" w:type="dxa"/>
+              <w:bottom w:w="100" w:type="dxa"/>
+              <w:right w:w="108" w:type="dxa"/>
+            </w:tcMar>
+            <w:vAlign w:val="center"/>
+          </w:tcPr>
+          <w:p>
+            <w:pPr>
+              <w:contextualSpacing w:val="0"/>
+              <w:jc w:val="center"/>
+              <w:rPr>
+                <w:rFonts w:ascii="Arial" w:hAnsi="Arial" w:cs="Arial"/>
+              </w:rPr>
+            </w:pPr>
+            <w:r>
+              <w:rPr>
+                <w:rFonts w:ascii="Arial" w:eastAsia="Arial" w:hAnsi="Arial" w:cs="Arial"/>
+              </w:rPr>
+              <w:lastRenderedPageBreak/>
+              <w:t>1</w:t>
+            </w:r>
+          </w:p>
+        </w:tc>
+        <w:tc>
+          <w:tcPr>
+            <w:tcW w:w="1910" w:type="dxa"/>
+            <w:tcMar>
+              <w:top w:w="100" w:type="dxa"/>
+              <w:left w:w="108" w:type="dxa"/>
+              <w:bottom w:w="100" w:type="dxa"/>
+              <w:right w:w="108" w:type="dxa"/>
+            </w:tcMar>
+            <w:vAlign w:val="center"/>
+          </w:tcPr>
+          <w:p>
+            <w:pPr>
+              <w:contextualSpacing w:val="0"/>
+              <w:jc w:val="center"/>
+              <w:rPr>
+                <w:rFonts w:ascii="Arial" w:hAnsi="Arial" w:cs="Arial"/>
+              </w:rPr>
+            </w:pPr>
+            <w:r>
+              <w:rPr>
+                <w:rFonts w:ascii="Arial" w:hAnsi="Arial" w:cs="Arial"/>
+              </w:rPr>
+              <w:t>Solicita comprobante</w:t>
+            </w:r>
+          </w:p>
+        </w:tc>
+        <w:tc>
+          <w:tcPr>
+            <w:tcW w:w="4480" w:type="dxa"/>
+            <w:tcMar>
+              <w:top w:w="100" w:type="dxa"/>
+              <w:left w:w="108" w:type="dxa"/>
+              <w:bottom w:w="100" w:type="dxa"/>
+              <w:right w:w="108" w:type="dxa"/>
+            </w:tcMar>
+            <w:vAlign w:val="center"/>
+          </w:tcPr>
+          <w:p>
+            <w:pPr>
+              <w:contextualSpacing w:val="0"/>
+              <w:jc w:val="center"/>
+              <w:rPr>
+                <w:rFonts w:ascii="Arial" w:hAnsi="Arial" w:cs="Arial"/>
+              </w:rPr>
+            </w:pPr>
+            <w:r>
+              <w:rPr>
+                <w:rFonts w:ascii="Arial" w:hAnsi="Arial" w:cs="Arial"/>
+              </w:rPr>
+              <w:t>Farmacéutico solicita comprobante con la lista de venta</w:t>
+            </w:r>
+          </w:p>
+        </w:tc>
+        <w:tc>
+          <w:tcPr>
+            <w:tcW w:w="1661" w:type="dxa"/>
+            <w:tcMar>
+              <w:top w:w="100" w:type="dxa"/>
+              <w:left w:w="108" w:type="dxa"/>
+              <w:bottom w:w="100" w:type="dxa"/>
+              <w:right w:w="108" w:type="dxa"/>
+            </w:tcMar>
+            <w:vAlign w:val="center"/>
+          </w:tcPr>
+          <w:p>
+            <w:pPr>
+              <w:contextualSpacing w:val="0"/>
+              <w:jc w:val="center"/>
+              <w:rPr>
+                <w:rFonts w:ascii="Arial" w:hAnsi="Arial" w:cs="Arial"/>
+              </w:rPr>
+            </w:pPr>
+            <w:r>
+              <w:rPr>
+                <w:rFonts w:ascii="Arial" w:hAnsi="Arial" w:cs="Arial"/>
+              </w:rPr>
+              <w:t>Solicitud de comprobante</w:t>
+            </w:r>
+          </w:p>
+        </w:tc>
+      </w:tr>
+      <w:tr>
+        <w:tc>
+          <w:tcPr>
+            <w:tcW w:w="1417" w:type="dxa"/>
+            <w:tcMar>
+              <w:top w:w="100" w:type="dxa"/>
+              <w:left w:w="108" w:type="dxa"/>
+              <w:bottom w:w="100" w:type="dxa"/>
+              <w:right w:w="108" w:type="dxa"/>
+            </w:tcMar>
+            <w:vAlign w:val="center"/>
+          </w:tcPr>
+          <w:p>
+            <w:pPr>
+              <w:contextualSpacing w:val="0"/>
+              <w:jc w:val="center"/>
+              <w:rPr>
+                <w:rFonts w:ascii="Arial" w:hAnsi="Arial" w:cs="Arial"/>
+              </w:rPr>
+            </w:pPr>
+            <w:r>
+              <w:rPr>
+                <w:rFonts w:ascii="Arial" w:eastAsia="Arial" w:hAnsi="Arial" w:cs="Arial"/>
+              </w:rPr>
+              <w:t>2</w:t>
+            </w:r>
+          </w:p>
+        </w:tc>
+        <w:tc>
+          <w:tcPr>
+            <w:tcW w:w="1910" w:type="dxa"/>
+            <w:tcMar>
+              <w:top w:w="100" w:type="dxa"/>
+              <w:left w:w="108" w:type="dxa"/>
+              <w:bottom w:w="100" w:type="dxa"/>
+              <w:right w:w="108" w:type="dxa"/>
+            </w:tcMar>
+            <w:vAlign w:val="center"/>
+          </w:tcPr>
+          <w:p>
+            <w:pPr>
+              <w:contextualSpacing w:val="0"/>
+              <w:jc w:val="center"/>
+              <w:rPr>
+                <w:rFonts w:ascii="Arial" w:hAnsi="Arial" w:cs="Arial"/>
+              </w:rPr>
+            </w:pPr>
+            <w:r>
+              <w:rPr>
+                <w:rFonts w:ascii="Arial" w:hAnsi="Arial" w:cs="Arial"/>
+              </w:rPr>
+              <w:t>Entrega comprobante</w:t>
+            </w:r>
+          </w:p>
+        </w:tc>
+        <w:tc>
+          <w:tcPr>
+            <w:tcW w:w="4480" w:type="dxa"/>
+            <w:tcMar>
+              <w:top w:w="100" w:type="dxa"/>
+              <w:left w:w="108" w:type="dxa"/>
+              <w:bottom w:w="100" w:type="dxa"/>
+              <w:right w:w="108" w:type="dxa"/>
+            </w:tcMar>
+            <w:vAlign w:val="center"/>
+          </w:tcPr>
+          <w:p>
+            <w:pPr>
+              <w:contextualSpacing w:val="0"/>
+              <w:jc w:val="center"/>
+              <w:rPr>
+                <w:rFonts w:ascii="Arial" w:hAnsi="Arial" w:cs="Arial"/>
+              </w:rPr>
+            </w:pPr>
+            <w:r>
+              <w:rPr>
+                <w:rFonts w:ascii="Arial" w:hAnsi="Arial" w:cs="Arial"/>
+              </w:rPr>
+              <w:t>Comprobante con la lista de compra</w:t>
+            </w:r>
+            <w:r>
+              <w:rPr>
+                <w:rFonts w:ascii="Arial" w:hAnsi="Arial" w:cs="Arial"/>
+              </w:rPr>
+              <w:t xml:space="preserve"> </w:t>
+            </w:r>
+          </w:p>
+        </w:tc>
+        <w:tc>
+          <w:tcPr>
+            <w:tcW w:w="1661" w:type="dxa"/>
+            <w:tcMar>
+              <w:top w:w="100" w:type="dxa"/>
+              <w:left w:w="108" w:type="dxa"/>
+              <w:bottom w:w="100" w:type="dxa"/>
+              <w:right w:w="108" w:type="dxa"/>
+            </w:tcMar>
+            <w:vAlign w:val="center"/>
+          </w:tcPr>
+          <w:p>
+            <w:pPr>
+              <w:contextualSpacing w:val="0"/>
+              <w:jc w:val="center"/>
+              <w:rPr>
+                <w:rFonts w:ascii="Arial" w:hAnsi="Arial" w:cs="Arial"/>
+              </w:rPr>
+            </w:pPr>
+            <w:r>
+              <w:rPr>
+                <w:rFonts w:ascii="Arial" w:hAnsi="Arial" w:cs="Arial"/>
+              </w:rPr>
+              <w:t xml:space="preserve">La lista de </w:t>
+            </w:r>
+            <w:r>
+              <w:rPr>
+                <w:rFonts w:ascii="Arial" w:hAnsi="Arial" w:cs="Arial"/>
+              </w:rPr>
+              <w:t>compra</w:t>
+            </w:r>
+          </w:p>
+        </w:tc>
+      </w:tr>
+      <w:tr>
+        <w:tc>
+          <w:tcPr>
+            <w:tcW w:w="1417" w:type="dxa"/>
+            <w:tcMar>
+              <w:top w:w="100" w:type="dxa"/>
+              <w:left w:w="108" w:type="dxa"/>
+              <w:bottom w:w="100" w:type="dxa"/>
+              <w:right w:w="108" w:type="dxa"/>
+            </w:tcMar>
+            <w:vAlign w:val="center"/>
+          </w:tcPr>
+          <w:p>
+            <w:pPr>
+              <w:jc w:val="center"/>
+              <w:rPr>
+                <w:rFonts w:ascii="Arial" w:eastAsia="Arial" w:hAnsi="Arial" w:cs="Arial"/>
+              </w:rPr>
+            </w:pPr>
+            <w:r>
+              <w:rPr>
+                <w:rFonts w:ascii="Arial" w:eastAsia="Arial" w:hAnsi="Arial" w:cs="Arial"/>
+              </w:rPr>
+              <w:t>3</w:t>
+            </w:r>
+          </w:p>
+        </w:tc>
+        <w:tc>
+          <w:tcPr>
+            <w:tcW w:w="1910" w:type="dxa"/>
+            <w:tcMar>
+              <w:top w:w="100" w:type="dxa"/>
+              <w:left w:w="108" w:type="dxa"/>
+              <w:bottom w:w="100" w:type="dxa"/>
+              <w:right w:w="108" w:type="dxa"/>
+            </w:tcMar>
+            <w:vAlign w:val="center"/>
+          </w:tcPr>
+          <w:p>
+            <w:pPr>
+              <w:jc w:val="center"/>
+              <w:rPr>
+                <w:rFonts w:ascii="Arial" w:eastAsia="Arial" w:hAnsi="Arial" w:cs="Arial"/>
+              </w:rPr>
+            </w:pPr>
+            <w:r>
+              <w:rPr>
+                <w:rFonts w:ascii="Arial" w:eastAsia="Arial" w:hAnsi="Arial" w:cs="Arial"/>
+              </w:rPr>
+              <w:t xml:space="preserve">Reúnen los </w:t>
+            </w:r>
+            <w:r>
+              <w:rPr>
+                <w:rFonts w:ascii="Arial" w:eastAsia="Arial" w:hAnsi="Arial" w:cs="Arial"/>
+              </w:rPr>
+              <w:t>medicamentos</w:t>
+            </w:r>
+          </w:p>
+        </w:tc>
+        <w:tc>
+          <w:tcPr>
+            <w:tcW w:w="4480" w:type="dxa"/>
+            <w:tcMar>
+              <w:top w:w="100" w:type="dxa"/>
+              <w:left w:w="108" w:type="dxa"/>
+              <w:bottom w:w="100" w:type="dxa"/>
+              <w:right w:w="108" w:type="dxa"/>
+            </w:tcMar>
+            <w:vAlign w:val="center"/>
+          </w:tcPr>
+          <w:p>
+            <w:pPr>
+              <w:jc w:val="center"/>
+              <w:rPr>
+                <w:rFonts w:ascii="Arial" w:eastAsia="Arial" w:hAnsi="Arial" w:cs="Arial"/>
+              </w:rPr>
+            </w:pPr>
+            <w:r>
+              <w:rPr>
+                <w:rFonts w:ascii="Arial" w:eastAsia="Arial" w:hAnsi="Arial" w:cs="Arial"/>
+              </w:rPr>
+              <w:t>Lista de los</w:t>
+            </w:r>
+            <w:r>
+              <w:rPr>
+                <w:rFonts w:ascii="Arial" w:eastAsia="Arial" w:hAnsi="Arial" w:cs="Arial"/>
+              </w:rPr>
+              <w:t xml:space="preserve"> </w:t>
+            </w:r>
+            <w:r>
+              <w:rPr>
+                <w:rFonts w:ascii="Arial" w:eastAsia="Arial" w:hAnsi="Arial" w:cs="Arial"/>
+              </w:rPr>
+              <w:t>medicamentos</w:t>
+            </w:r>
+            <w:r>
+              <w:rPr>
+                <w:rFonts w:ascii="Arial" w:eastAsia="Arial" w:hAnsi="Arial" w:cs="Arial"/>
+              </w:rPr>
+              <w:t xml:space="preserve"> de la </w:t>
+            </w:r>
+            <w:r>
+              <w:rPr>
+                <w:rFonts w:ascii="Arial" w:eastAsia="Arial" w:hAnsi="Arial" w:cs="Arial"/>
+              </w:rPr>
+              <w:t>compra</w:t>
+            </w:r>
+          </w:p>
+        </w:tc>
+        <w:tc>
+          <w:tcPr>
+            <w:tcW w:w="1661" w:type="dxa"/>
+            <w:tcMar>
+              <w:top w:w="100" w:type="dxa"/>
+              <w:left w:w="108" w:type="dxa"/>
+              <w:bottom w:w="100" w:type="dxa"/>
+              <w:right w:w="108" w:type="dxa"/>
+            </w:tcMar>
+            <w:vAlign w:val="center"/>
+          </w:tcPr>
+          <w:p>
+            <w:pPr>
+              <w:jc w:val="center"/>
+              <w:rPr>
+                <w:rFonts w:ascii="Arial" w:eastAsia="Arial" w:hAnsi="Arial" w:cs="Arial"/>
+              </w:rPr>
+            </w:pPr>
+            <w:r>
+              <w:rPr>
+                <w:rFonts w:ascii="Arial" w:eastAsia="Arial" w:hAnsi="Arial" w:cs="Arial"/>
+              </w:rPr>
+              <w:t>L</w:t>
+            </w:r>
+            <w:r>
+              <w:rPr>
+                <w:rFonts w:ascii="Arial" w:eastAsia="Arial" w:hAnsi="Arial" w:cs="Arial"/>
+              </w:rPr>
+              <w:t>os medicamentos solicitados</w:t>
+            </w:r>
+          </w:p>
+        </w:tc>
+      </w:tr>
+      <w:tr>
+        <w:tc>
+          <w:tcPr>
+            <w:tcW w:w="1417" w:type="dxa"/>
+            <w:tcMar>
+              <w:top w:w="100" w:type="dxa"/>
+              <w:left w:w="108" w:type="dxa"/>
+              <w:bottom w:w="100" w:type="dxa"/>
+              <w:right w:w="108" w:type="dxa"/>
+            </w:tcMar>
+            <w:vAlign w:val="center"/>
+          </w:tcPr>
+          <w:p>
+            <w:pPr>
+              <w:contextualSpacing w:val="0"/>
+              <w:jc w:val="center"/>
+              <w:rPr>
+                <w:rFonts w:ascii="Arial" w:hAnsi="Arial" w:cs="Arial"/>
+              </w:rPr>
+            </w:pPr>
+            <w:r>
+              <w:rPr>
+                <w:rFonts w:ascii="Arial" w:eastAsia="Arial" w:hAnsi="Arial" w:cs="Arial"/>
+              </w:rPr>
+              <w:t>4</w:t>
+            </w:r>
+          </w:p>
+        </w:tc>
+        <w:tc>
+          <w:tcPr>
+            <w:tcW w:w="1910" w:type="dxa"/>
+            <w:tcMar>
+              <w:top w:w="100" w:type="dxa"/>
+              <w:left w:w="108" w:type="dxa"/>
+              <w:bottom w:w="100" w:type="dxa"/>
+              <w:right w:w="108" w:type="dxa"/>
+            </w:tcMar>
+            <w:vAlign w:val="center"/>
+          </w:tcPr>
+          <w:p>
+            <w:pPr>
+              <w:contextualSpacing w:val="0"/>
+              <w:jc w:val="center"/>
+              <w:rPr>
+                <w:rFonts w:ascii="Arial" w:hAnsi="Arial" w:cs="Arial"/>
+              </w:rPr>
+            </w:pPr>
+            <w:r>
+              <w:rPr>
+                <w:rFonts w:ascii="Arial" w:hAnsi="Arial" w:cs="Arial"/>
+              </w:rPr>
+              <w:t xml:space="preserve">Entrega el </w:t>
+            </w:r>
+            <w:r>
+              <w:rPr>
+                <w:rFonts w:ascii="Arial" w:hAnsi="Arial" w:cs="Arial"/>
+              </w:rPr>
+              <w:t>pedido</w:t>
+            </w:r>
+          </w:p>
+        </w:tc>
+        <w:tc>
+          <w:tcPr>
+            <w:tcW w:w="4480" w:type="dxa"/>
+            <w:tcMar>
+              <w:top w:w="100" w:type="dxa"/>
+              <w:left w:w="108" w:type="dxa"/>
+              <w:bottom w:w="100" w:type="dxa"/>
+              <w:right w:w="108" w:type="dxa"/>
+            </w:tcMar>
+            <w:vAlign w:val="center"/>
+          </w:tcPr>
+          <w:p>
+            <w:pPr>
+              <w:contextualSpacing w:val="0"/>
+              <w:jc w:val="center"/>
+              <w:rPr>
+                <w:rFonts w:ascii="Arial" w:hAnsi="Arial" w:cs="Arial"/>
+              </w:rPr>
+            </w:pPr>
+            <w:r>
+              <w:rPr>
+                <w:rFonts w:ascii="Arial" w:hAnsi="Arial" w:cs="Arial"/>
+              </w:rPr>
+              <w:t>Los medicamentos</w:t>
+            </w:r>
+            <w:r>
+              <w:rPr>
+                <w:rFonts w:ascii="Arial" w:hAnsi="Arial" w:cs="Arial"/>
+              </w:rPr>
+              <w:t xml:space="preserve"> solicitados</w:t>
+            </w:r>
+          </w:p>
+        </w:tc>
+        <w:tc>
+          <w:tcPr>
+            <w:tcW w:w="1661" w:type="dxa"/>
+            <w:tcMar>
+              <w:top w:w="100" w:type="dxa"/>
+              <w:left w:w="108" w:type="dxa"/>
+              <w:bottom w:w="100" w:type="dxa"/>
+              <w:right w:w="108" w:type="dxa"/>
+            </w:tcMar>
+            <w:vAlign w:val="center"/>
+          </w:tcPr>
+          <w:p>
+            <w:pPr>
+              <w:contextualSpacing w:val="0"/>
+              <w:jc w:val="center"/>
+              <w:rPr>
+                <w:rFonts w:ascii="Arial" w:hAnsi="Arial" w:cs="Arial"/>
+              </w:rPr>
+            </w:pPr>
+            <w:r>
+              <w:rPr>
+                <w:rFonts w:ascii="Arial" w:hAnsi="Arial" w:cs="Arial"/>
+              </w:rPr>
+              <w:t>Los medicamento y el comprobante</w:t>
+            </w:r>
+          </w:p>
+        </w:tc>
+      </w:tr>
+      <w:tr>
+        <w:tc>
+          <w:tcPr>
+            <w:tcW w:w="1417" w:type="dxa"/>
+            <w:tcMar>
+              <w:top w:w="100" w:type="dxa"/>
+              <w:left w:w="108" w:type="dxa"/>
+              <w:bottom w:w="100" w:type="dxa"/>
+              <w:right w:w="108" w:type="dxa"/>
+            </w:tcMar>
+            <w:vAlign w:val="center"/>
+          </w:tcPr>
+          <w:p>
+            <w:pPr>
+              <w:contextualSpacing w:val="0"/>
+              <w:jc w:val="center"/>
+              <w:rPr>
+                <w:rFonts w:ascii="Arial" w:hAnsi="Arial" w:cs="Arial"/>
+              </w:rPr>
+            </w:pPr>
+            <w:r>
+              <w:rPr>
+                <w:rFonts w:ascii="Arial" w:eastAsia="Arial" w:hAnsi="Arial" w:cs="Arial"/>
+              </w:rPr>
+              <w:t>5</w:t>
+            </w:r>
+          </w:p>
+        </w:tc>
+        <w:tc>
+          <w:tcPr>
+            <w:tcW w:w="1910" w:type="dxa"/>
+            <w:tcMar>
+              <w:top w:w="100" w:type="dxa"/>
+              <w:left w:w="108" w:type="dxa"/>
+              <w:bottom w:w="100" w:type="dxa"/>
+              <w:right w:w="108" w:type="dxa"/>
+            </w:tcMar>
+            <w:vAlign w:val="center"/>
+          </w:tcPr>
+          <w:p>
+            <w:pPr>
+              <w:contextualSpacing w:val="0"/>
+              <w:jc w:val="center"/>
+              <w:rPr>
+                <w:rFonts w:ascii="Arial" w:hAnsi="Arial" w:cs="Arial"/>
+              </w:rPr>
+            </w:pPr>
+            <w:r>
+              <w:rPr>
+                <w:rFonts w:ascii="Arial" w:hAnsi="Arial" w:cs="Arial"/>
+              </w:rPr>
+              <w:t xml:space="preserve">Verifica estado de los </w:t>
+            </w:r>
+            <w:r>
+              <w:rPr>
+                <w:rFonts w:ascii="Arial" w:hAnsi="Arial" w:cs="Arial"/>
+              </w:rPr>
+              <w:t>medicamentos</w:t>
+            </w:r>
+          </w:p>
+        </w:tc>
+        <w:tc>
+          <w:tcPr>
+            <w:tcW w:w="4480" w:type="dxa"/>
+            <w:tcMar>
+              <w:top w:w="100" w:type="dxa"/>
+              <w:left w:w="108" w:type="dxa"/>
+              <w:bottom w:w="100" w:type="dxa"/>
+              <w:right w:w="108" w:type="dxa"/>
+            </w:tcMar>
+            <w:vAlign w:val="center"/>
+          </w:tcPr>
+          <w:p>
+            <w:pPr>
+              <w:contextualSpacing w:val="0"/>
+              <w:jc w:val="center"/>
+              <w:rPr>
+                <w:rFonts w:ascii="Arial" w:hAnsi="Arial" w:cs="Arial"/>
+              </w:rPr>
+            </w:pPr>
+            <w:r>
+              <w:rPr>
+                <w:rFonts w:ascii="Arial" w:hAnsi="Arial" w:cs="Arial"/>
+              </w:rPr>
+              <w:t>Los medicamentos entregados</w:t>
+            </w:r>
+          </w:p>
+        </w:tc>
+        <w:tc>
+          <w:tcPr>
+            <w:tcW w:w="1661" w:type="dxa"/>
+            <w:tcMar>
+              <w:top w:w="100" w:type="dxa"/>
+              <w:left w:w="108" w:type="dxa"/>
+              <w:bottom w:w="100" w:type="dxa"/>
+              <w:right w:w="108" w:type="dxa"/>
+            </w:tcMar>
+            <w:vAlign w:val="center"/>
+          </w:tcPr>
+          <w:p>
+            <w:pPr>
+              <w:contextualSpacing w:val="0"/>
+              <w:jc w:val="center"/>
+              <w:rPr>
+                <w:rFonts w:ascii="Arial" w:hAnsi="Arial" w:cs="Arial"/>
+              </w:rPr>
+            </w:pPr>
+            <w:r>
+              <w:rPr>
+                <w:rFonts w:ascii="Arial" w:hAnsi="Arial" w:cs="Arial"/>
+              </w:rPr>
+              <w:t>El estado de los medicamentos comprados</w:t>
+            </w:r>
+          </w:p>
+        </w:tc>
+      </w:tr>
+      <w:tr>
+        <w:tc>
+          <w:tcPr>
+            <w:tcW w:w="1417" w:type="dxa"/>
+            <w:tcMar>
+              <w:top w:w="100" w:type="dxa"/>
+              <w:left w:w="108" w:type="dxa"/>
+              <w:bottom w:w="100" w:type="dxa"/>
+              <w:right w:w="108" w:type="dxa"/>
+            </w:tcMar>
+            <w:vAlign w:val="center"/>
+          </w:tcPr>
+          <w:p>
+            <w:pPr>
+              <w:contextualSpacing w:val="0"/>
+              <w:jc w:val="center"/>
+              <w:rPr>
+                <w:rFonts w:ascii="Arial" w:hAnsi="Arial" w:cs="Arial"/>
+              </w:rPr>
+            </w:pPr>
+            <w:r>
+              <w:rPr>
+                <w:rFonts w:ascii="Arial" w:eastAsia="Arial" w:hAnsi="Arial" w:cs="Arial"/>
+              </w:rPr>
+              <w:t>6</w:t>
+            </w:r>
+          </w:p>
+        </w:tc>
+        <w:tc>
+          <w:tcPr>
+            <w:tcW w:w="1910" w:type="dxa"/>
+            <w:tcMar>
+              <w:top w:w="100" w:type="dxa"/>
+              <w:left w:w="108" w:type="dxa"/>
+              <w:bottom w:w="100" w:type="dxa"/>
+              <w:right w:w="108" w:type="dxa"/>
+            </w:tcMar>
+            <w:vAlign w:val="center"/>
+          </w:tcPr>
+          <w:p>
+            <w:pPr>
+              <w:contextualSpacing w:val="0"/>
+              <w:jc w:val="center"/>
+              <w:rPr>
+                <w:rFonts w:ascii="Arial" w:hAnsi="Arial" w:cs="Arial"/>
+              </w:rPr>
+            </w:pPr>
+            <w:r>
+              <w:rPr>
+                <w:rFonts w:ascii="Arial" w:hAnsi="Arial" w:cs="Arial"/>
+              </w:rPr>
+              <w:t>Recibe los medicamentos</w:t>
+            </w:r>
+          </w:p>
+        </w:tc>
+        <w:tc>
+          <w:tcPr>
+            <w:tcW w:w="4480" w:type="dxa"/>
+            <w:tcMar>
+              <w:top w:w="100" w:type="dxa"/>
+              <w:left w:w="108" w:type="dxa"/>
+              <w:bottom w:w="100" w:type="dxa"/>
+              <w:right w:w="108" w:type="dxa"/>
+            </w:tcMar>
+            <w:vAlign w:val="center"/>
+          </w:tcPr>
+          <w:p>
+            <w:pPr>
+              <w:contextualSpacing w:val="0"/>
+              <w:jc w:val="center"/>
+              <w:rPr>
+                <w:rFonts w:ascii="Arial" w:hAnsi="Arial" w:cs="Arial"/>
+              </w:rPr>
+            </w:pPr>
+            <w:r>
+              <w:rPr>
+                <w:rFonts w:ascii="Arial" w:hAnsi="Arial" w:cs="Arial"/>
+              </w:rPr>
+              <w:t>Los medicamentos entregados</w:t>
+            </w:r>
+          </w:p>
+        </w:tc>
+        <w:tc>
+          <w:tcPr>
+            <w:tcW w:w="1661" w:type="dxa"/>
+            <w:tcMar>
+              <w:top w:w="100" w:type="dxa"/>
+              <w:left w:w="108" w:type="dxa"/>
+              <w:bottom w:w="100" w:type="dxa"/>
+              <w:right w:w="108" w:type="dxa"/>
+            </w:tcMar>
+            <w:vAlign w:val="center"/>
+          </w:tcPr>
+          <w:p>
+            <w:pPr>
+              <w:contextualSpacing w:val="0"/>
+              <w:jc w:val="center"/>
+              <w:rPr>
+                <w:rFonts w:ascii="Arial" w:hAnsi="Arial" w:cs="Arial"/>
+              </w:rPr>
+            </w:pPr>
+            <w:r>
+              <w:rPr>
+                <w:rFonts w:ascii="Arial" w:hAnsi="Arial" w:cs="Arial"/>
+              </w:rPr>
+              <w:t>La realización de la entrega de la venta</w:t>
+            </w:r>
+            <w:bookmarkStart w:id="18" w:name="_GoBack"/>
+            <w:bookmarkEnd w:id="18"/>
+          </w:p>
+        </w:tc>
+      </w:tr>
+    </w:tbl>
+    <w:p>
+      <w:pPr>
+        <w:ind w:left="720"/>
+        <w:outlineLvl w:val="1"/>
+        <w:rPr>
+          <w:rFonts w:ascii="Arial" w:eastAsia="Arial" w:hAnsi="Arial" w:cs="Arial"/>
+          <w:b/>
+          <w:sz w:val="24"/>
+          <w:szCs w:val="24"/>
+        </w:rPr>
+      </w:pPr>
+    </w:p>
+    <w:p>
+      <w:pPr>
+        <w:ind w:left="720"/>
+        <w:outlineLvl w:val="1"/>
+        <w:rPr>
+          <w:rFonts w:ascii="Arial" w:eastAsia="Arial" w:hAnsi="Arial" w:cs="Arial"/>
+          <w:b/>
+          <w:sz w:val="24"/>
+          <w:szCs w:val="24"/>
+        </w:rPr>
+      </w:pPr>
+    </w:p>
+    <w:p>
+      <w:pPr>
+        <w:ind w:left="720"/>
+        <w:outlineLvl w:val="1"/>
+        <w:rPr>
+          <w:rFonts w:ascii="Arial" w:eastAsia="Arial" w:hAnsi="Arial" w:cs="Arial"/>
+          <w:b/>
+          <w:sz w:val="24"/>
+          <w:szCs w:val="24"/>
+        </w:rPr>
+      </w:pPr>
+    </w:p>
+    <w:p>
+      <w:pPr>
+        <w:ind w:left="720"/>
+        <w:outlineLvl w:val="1"/>
+        <w:rPr>
+          <w:rFonts w:ascii="Arial" w:eastAsia="Arial" w:hAnsi="Arial" w:cs="Arial"/>
+          <w:b/>
+          <w:sz w:val="24"/>
+          <w:szCs w:val="24"/>
+        </w:rPr>
+      </w:pPr>
+    </w:p>
+    <w:p>
+      <w:pPr>
+        <w:ind w:left="720"/>
+        <w:outlineLvl w:val="1"/>
+        <w:rPr>
+          <w:rFonts w:ascii="Arial" w:eastAsia="Arial" w:hAnsi="Arial" w:cs="Arial"/>
+          <w:b/>
+          <w:sz w:val="24"/>
+          <w:szCs w:val="24"/>
+        </w:rPr>
+      </w:pPr>
+    </w:p>
+    <w:p>
+      <w:pPr>
+        <w:ind w:left="720"/>
+        <w:outlineLvl w:val="1"/>
+        <w:rPr>
+          <w:rFonts w:ascii="Arial" w:eastAsia="Arial" w:hAnsi="Arial" w:cs="Arial"/>
+          <w:b/>
+          <w:sz w:val="24"/>
+          <w:szCs w:val="24"/>
+        </w:rPr>
+      </w:pPr>
+    </w:p>
+    <w:p>
+      <w:pPr>
+        <w:ind w:left="720"/>
+        <w:outlineLvl w:val="1"/>
+        <w:rPr>
+          <w:rFonts w:ascii="Arial" w:eastAsia="Arial" w:hAnsi="Arial" w:cs="Arial"/>
+          <w:b/>
+          <w:sz w:val="24"/>
+          <w:szCs w:val="24"/>
+        </w:rPr>
+      </w:pPr>
+    </w:p>
+    <w:p>
+      <w:pPr>
+        <w:ind w:left="720"/>
+        <w:outlineLvl w:val="1"/>
+        <w:rPr>
+          <w:rFonts w:ascii="Arial" w:eastAsia="Arial" w:hAnsi="Arial" w:cs="Arial"/>
+          <w:b/>
+          <w:sz w:val="24"/>
+          <w:szCs w:val="24"/>
+        </w:rPr>
+      </w:pPr>
+    </w:p>
+    <w:p>
+      <w:pPr>
+        <w:ind w:left="720"/>
+        <w:outlineLvl w:val="1"/>
+        <w:rPr>
+          <w:rFonts w:ascii="Arial" w:eastAsia="Arial" w:hAnsi="Arial" w:cs="Arial"/>
+          <w:b/>
+          <w:sz w:val="24"/>
+          <w:szCs w:val="24"/>
+        </w:rPr>
+      </w:pPr>
+    </w:p>
+    <w:p>
+      <w:pPr>
+        <w:pStyle w:val="Prrafodelista"/>
+        <w:numPr>
+          <w:ilvl w:val="1"/>
+          <w:numId w:val="7"/>
+        </w:numPr>
+        <w:outlineLvl w:val="1"/>
+        <w:rPr>
+          <w:rFonts w:ascii="Arial" w:eastAsia="Arial" w:hAnsi="Arial" w:cs="Arial"/>
+          <w:b/>
+          <w:sz w:val="24"/>
+          <w:szCs w:val="24"/>
+        </w:rPr>
+      </w:pPr>
+      <w:r>
+        <w:rPr>
+          <w:rFonts w:ascii="Arial" w:eastAsia="Arial" w:hAnsi="Arial" w:cs="Arial"/>
+          <w:b/>
+          <w:sz w:val="24"/>
+          <w:szCs w:val="24"/>
+        </w:rPr>
+        <w:t>Diagrama del Proceso</w:t>
+      </w:r>
+    </w:p>
+    <w:p>
+      <w:pPr>
+        <w:outlineLvl w:val="1"/>
+        <w:rPr>
+          <w:rFonts w:ascii="Arial" w:eastAsia="Arial" w:hAnsi="Arial" w:cs="Arial"/>
+          <w:b/>
+          <w:sz w:val="24"/>
+          <w:szCs w:val="24"/>
+        </w:rPr>
+      </w:pPr>
+    </w:p>
+    <w:p>
+      <w:pPr>
+        <w:outlineLvl w:val="1"/>
+        <w:rPr>
+          <w:rFonts w:ascii="Arial" w:eastAsia="Arial" w:hAnsi="Arial" w:cs="Arial"/>
+          <w:b/>
+          <w:sz w:val="24"/>
+          <w:szCs w:val="24"/>
+        </w:rPr>
+      </w:pPr>
+    </w:p>
+    <w:p>
+      <w:pPr>
+        <w:outlineLvl w:val="1"/>
+        <w:rPr>
+          <w:rFonts w:ascii="Arial" w:eastAsia="Arial" w:hAnsi="Arial" w:cs="Arial"/>
+          <w:b/>
+          <w:sz w:val="24"/>
+          <w:szCs w:val="24"/>
+        </w:rPr>
+      </w:pPr>
+    </w:p>
+    <w:p>
+      <w:pPr>
+        <w:jc w:val="center"/>
+        <w:outlineLvl w:val="1"/>
+        <w:rPr>
+          <w:rFonts w:ascii="Arial" w:eastAsia="Arial" w:hAnsi="Arial" w:cs="Arial"/>
+          <w:b/>
+          <w:sz w:val="24"/>
+          <w:szCs w:val="24"/>
+        </w:rPr>
+      </w:pPr>
+      <w:r>
+        <w:rPr>
+          <w:noProof/>
+        </w:rPr>
+        <w:lastRenderedPageBreak/>
+        <w:drawing>
+          <wp:inline distT="0" distB="0" distL="0" distR="0" wp14:anchorId="10012C14" wp14:editId="22F0DFB1">
+            <wp:extent cx="3686175" cy="3049663"/>
+            <wp:effectExtent l="0" t="0" r="0" b="0"/>
+            <wp:docPr id="1" name="Imagen 1"/>
+            <wp:cNvGraphicFramePr>
+              <a:graphicFrameLocks xmlns:a="http://schemas.openxmlformats.org/drawingml/2006/main" noChangeAspect="1"/>
+            </wp:cNvGraphicFramePr>
+            <a:graphic xmlns:a="http://schemas.openxmlformats.org/drawingml/2006/main">
+              <a:graphicData uri="http://schemas.openxmlformats.org/drawingml/2006/picture">
+                <pic:pic xmlns:pic="http://schemas.openxmlformats.org/drawingml/2006/picture">
+                  <pic:nvPicPr>
+                    <pic:cNvPr id="1" name=""/>
+                    <pic:cNvPicPr/>
+                  </pic:nvPicPr>
+                  <pic:blipFill>
+                    <a:blip r:embed="rId8"/>
+                    <a:stretch>
+                      <a:fillRect/>
+                    </a:stretch>
+                  </pic:blipFill>
+                  <pic:spPr>
+                    <a:xfrm>
+                      <a:off x="0" y="0"/>
+                      <a:ext cx="3691519" cy="3054085"/>
+                    </a:xfrm>
+                    <a:prstGeom prst="rect">
+                      <a:avLst/>
+                    </a:prstGeom>
+                  </pic:spPr>
+                </pic:pic>
+              </a:graphicData>
+            </a:graphic>
+          </wp:inline>
+        </w:drawing>
+      </w:r>
+    </w:p>
+    <w:p>
+      <w:pPr>
+        <w:outlineLvl w:val="1"/>
+        <w:rPr>
+          <w:rFonts w:ascii="Arial" w:eastAsia="Arial" w:hAnsi="Arial" w:cs="Arial"/>
+          <w:b/>
+          <w:sz w:val="24"/>
+          <w:szCs w:val="24"/>
+        </w:rPr>
+      </w:pPr>
+    </w:p>
+    <w:p>
+      <w:pPr>
+        <w:outlineLvl w:val="1"/>
+        <w:rPr>
+          <w:rFonts w:ascii="Arial" w:eastAsia="Arial" w:hAnsi="Arial" w:cs="Arial"/>
+          <w:b/>
+          <w:sz w:val="24"/>
+          <w:szCs w:val="24"/>
+        </w:rPr>
+      </w:pPr>
+    </w:p>
+    <w:p>
+      <w:pPr>
+        <w:outlineLvl w:val="1"/>
+        <w:rPr>
+          <w:rFonts w:ascii="Arial" w:eastAsia="Arial" w:hAnsi="Arial" w:cs="Arial"/>
+          <w:b/>
+          <w:sz w:val="24"/>
+          <w:szCs w:val="24"/>
+        </w:rPr>
+      </w:pPr>
+    </w:p>
+    <w:p>
+      <w:pPr>
+        <w:outlineLvl w:val="1"/>
+        <w:rPr>
+          <w:rFonts w:ascii="Arial" w:eastAsia="Arial" w:hAnsi="Arial" w:cs="Arial"/>
+          <w:b/>
+          <w:sz w:val="24"/>
+          <w:szCs w:val="24"/>
+        </w:rPr>
+      </w:pPr>
+    </w:p>
+    <w:p>
+      <w:pPr>
+        <w:outlineLvl w:val="1"/>
+        <w:rPr>
+          <w:rFonts w:ascii="Arial" w:eastAsia="Arial" w:hAnsi="Arial" w:cs="Arial"/>
+          <w:b/>
+          <w:sz w:val="24"/>
+          <w:szCs w:val="24"/>
+        </w:rPr>
+      </w:pPr>
+    </w:p>
+    <w:p>
+      <w:pPr>
+        <w:outlineLvl w:val="1"/>
+        <w:rPr>
+          <w:rFonts w:ascii="Arial" w:eastAsia="Arial" w:hAnsi="Arial" w:cs="Arial"/>
+          <w:b/>
+          <w:sz w:val="24"/>
+          <w:szCs w:val="24"/>
+        </w:rPr>
+      </w:pPr>
+    </w:p>
+    <w:p>
+      <w:pPr>
+        <w:outlineLvl w:val="1"/>
+        <w:rPr>
+          <w:rFonts w:ascii="Arial" w:eastAsia="Arial" w:hAnsi="Arial" w:cs="Arial"/>
+          <w:b/>
+          <w:sz w:val="24"/>
+          <w:szCs w:val="24"/>
+        </w:rPr>
+      </w:pPr>
+    </w:p>
+    <w:p>
+      <w:pPr>
+        <w:outlineLvl w:val="1"/>
+        <w:rPr>
+          <w:rFonts w:ascii="Arial" w:eastAsia="Arial" w:hAnsi="Arial" w:cs="Arial"/>
+          <w:b/>
+          <w:sz w:val="24"/>
+          <w:szCs w:val="24"/>
+        </w:rPr>
+      </w:pPr>
+    </w:p>
+    <w:p>
+      <w:pPr>
+        <w:outlineLvl w:val="1"/>
+        <w:rPr>
+          <w:rFonts w:ascii="Arial" w:eastAsia="Arial" w:hAnsi="Arial" w:cs="Arial"/>
+          <w:b/>
+          <w:sz w:val="24"/>
+          <w:szCs w:val="24"/>
+        </w:rPr>
+      </w:pPr>
+    </w:p>
+    <w:p>
+      <w:pPr>
+        <w:outlineLvl w:val="1"/>
+        <w:rPr>
+          <w:rFonts w:ascii="Arial" w:eastAsia="Arial" w:hAnsi="Arial" w:cs="Arial"/>
+          <w:b/>
+          <w:sz w:val="24"/>
+          <w:szCs w:val="24"/>
+        </w:rPr>
+      </w:pPr>
+    </w:p>
+    <w:p>
+      <w:pPr>
+        <w:outlineLvl w:val="1"/>
+        <w:rPr>
+          <w:rFonts w:ascii="Arial" w:eastAsia="Arial" w:hAnsi="Arial" w:cs="Arial"/>
+          <w:b/>
+          <w:sz w:val="24"/>
+          <w:szCs w:val="24"/>
+        </w:rPr>
+      </w:pPr>
+    </w:p>
+    <w:p>
+      <w:pPr>
+        <w:outlineLvl w:val="1"/>
+        <w:rPr>
+          <w:rFonts w:ascii="Arial" w:eastAsia="Arial" w:hAnsi="Arial" w:cs="Arial"/>
+          <w:b/>
+          <w:sz w:val="24"/>
+          <w:szCs w:val="24"/>
+        </w:rPr>
+      </w:pPr>
+    </w:p>
+    <w:p>
+      <w:pPr>
+        <w:outlineLvl w:val="1"/>
+        <w:rPr>
+          <w:rFonts w:ascii="Arial" w:eastAsia="Arial" w:hAnsi="Arial" w:cs="Arial"/>
+          <w:b/>
+          <w:sz w:val="24"/>
+          <w:szCs w:val="24"/>
+        </w:rPr>
+      </w:pPr>
+    </w:p>
+    <w:p>
+      <w:pPr>
+        <w:outlineLvl w:val="1"/>
+        <w:rPr>
+          <w:rFonts w:ascii="Arial" w:eastAsia="Arial" w:hAnsi="Arial" w:cs="Arial"/>
+          <w:b/>
+          <w:sz w:val="24"/>
+          <w:szCs w:val="24"/>
+        </w:rPr>
+      </w:pPr>
+    </w:p>
+    <w:p>
+      <w:pPr>
+        <w:outlineLvl w:val="1"/>
+        <w:rPr>
+          <w:rFonts w:ascii="Arial" w:eastAsia="Arial" w:hAnsi="Arial" w:cs="Arial"/>
+          <w:b/>
+          <w:sz w:val="24"/>
+          <w:szCs w:val="24"/>
+        </w:rPr>
+      </w:pPr>
+    </w:p>
+    <w:p>
+      <w:pPr>
+        <w:outlineLvl w:val="1"/>
+        <w:rPr>
+          <w:rFonts w:ascii="Arial" w:eastAsia="Arial" w:hAnsi="Arial" w:cs="Arial"/>
+          <w:b/>
+          <w:sz w:val="24"/>
+          <w:szCs w:val="24"/>
+        </w:rPr>
+      </w:pPr>
+    </w:p>
+    <w:p>
+      <w:pPr>
+        <w:outlineLvl w:val="1"/>
+        <w:rPr>
+          <w:rFonts w:ascii="Arial" w:eastAsia="Arial" w:hAnsi="Arial" w:cs="Arial"/>
+          <w:b/>
+          <w:sz w:val="24"/>
+          <w:szCs w:val="24"/>
+        </w:rPr>
+      </w:pPr>
+    </w:p>
+    <w:p>
+      <w:pPr>
+        <w:outlineLvl w:val="1"/>
+        <w:rPr>
+          <w:rFonts w:ascii="Arial" w:eastAsia="Arial" w:hAnsi="Arial" w:cs="Arial"/>
+          <w:b/>
+          <w:sz w:val="24"/>
+          <w:szCs w:val="24"/>
+        </w:rPr>
+      </w:pPr>
+    </w:p>
+    <w:p>
+      <w:pPr>
+        <w:outlineLvl w:val="1"/>
+        <w:rPr>
+          <w:rFonts w:ascii="Arial" w:eastAsia="Arial" w:hAnsi="Arial" w:cs="Arial"/>
+          <w:b/>
+          <w:sz w:val="24"/>
+          <w:szCs w:val="24"/>
+        </w:rPr>
+      </w:pPr>
+    </w:p>
+    <w:p>
+      <w:pPr>
+        <w:outlineLvl w:val="1"/>
+        <w:rPr>
+          <w:rFonts w:ascii="Arial" w:eastAsia="Arial" w:hAnsi="Arial" w:cs="Arial"/>
+          <w:b/>
+          <w:sz w:val="24"/>
+          <w:szCs w:val="24"/>
+        </w:rPr>
+      </w:pPr>
+    </w:p>
+    <w:p>
+      <w:pPr>
+        <w:outlineLvl w:val="1"/>
+        <w:rPr>
+          <w:rFonts w:ascii="Arial" w:eastAsia="Arial" w:hAnsi="Arial" w:cs="Arial"/>
+          <w:b/>
+          <w:sz w:val="24"/>
+          <w:szCs w:val="24"/>
+        </w:rPr>
+      </w:pPr>
+    </w:p>
+    <w:p>
+      <w:pPr>
+        <w:outlineLvl w:val="1"/>
+        <w:rPr>
+          <w:rFonts w:ascii="Arial" w:eastAsia="Arial" w:hAnsi="Arial" w:cs="Arial"/>
+          <w:b/>
+          <w:sz w:val="24"/>
+          <w:szCs w:val="24"/>
+        </w:rPr>
+      </w:pPr>
+    </w:p>
+    <w:p>
+      <w:pPr>
+        <w:pStyle w:val="Prrafodelista"/>
+        <w:ind w:left="1440"/>
+        <w:outlineLvl w:val="1"/>
+        <w:rPr>
+          <w:rFonts w:ascii="Arial" w:eastAsia="Arial" w:hAnsi="Arial" w:cs="Arial"/>
+          <w:b/>
+          <w:sz w:val="24"/>
+          <w:szCs w:val="24"/>
+        </w:rPr>
+      </w:pPr>
+    </w:p>
+    <w:p>
+      <w:pPr>
+        <w:pStyle w:val="Prrafodelista"/>
+        <w:numPr>
+          <w:ilvl w:val="1"/>
+          <w:numId w:val="7"/>
+        </w:numPr>
+        <w:outlineLvl w:val="1"/>
+        <w:rPr>
+          <w:rFonts w:ascii="Arial" w:eastAsia="Arial" w:hAnsi="Arial" w:cs="Arial"/>
+          <w:b/>
+          <w:sz w:val="24"/>
+          <w:szCs w:val="24"/>
+        </w:rPr>
+      </w:pPr>
+      <w:r>
+        <w:rPr>
+          <w:rFonts w:ascii="Arial" w:eastAsia="Arial" w:hAnsi="Arial" w:cs="Arial"/>
+          <w:b/>
+          <w:sz w:val="24"/>
+          <w:szCs w:val="24"/>
+        </w:rPr>
+        <w:t>Descripción de actividades</w:t>
+      </w:r>
+    </w:p>
+    <w:p>
+      <w:pPr>
+        <w:pStyle w:val="Prrafodelista"/>
+        <w:rPr>
+          <w:rFonts w:ascii="Arial" w:eastAsia="Arial" w:hAnsi="Arial" w:cs="Arial"/>
+          <w:sz w:val="24"/>
+          <w:szCs w:val="24"/>
+        </w:rPr>
+      </w:pPr>
+    </w:p>
+    <w:p>
+      <w:pPr>
+        <w:pStyle w:val="Prrafodelista"/>
+        <w:ind w:left="1418"/>
+        <w:rPr>
+          <w:rFonts w:ascii="Arial" w:eastAsia="Arial" w:hAnsi="Arial" w:cs="Arial"/>
+          <w:sz w:val="24"/>
+          <w:szCs w:val="24"/>
+        </w:rPr>
+      </w:pPr>
+      <w:r>
+        <w:rPr>
+          <w:rFonts w:ascii="Arial" w:eastAsia="Arial" w:hAnsi="Arial" w:cs="Arial"/>
+          <w:sz w:val="24"/>
+          <w:szCs w:val="24"/>
+        </w:rPr>
+        <w:t>A continuación, se procederá a describir las ac</w:t>
+      </w:r>
+      <w:r>
+        <w:rPr>
+          <w:rFonts w:ascii="Arial" w:eastAsia="Arial" w:hAnsi="Arial" w:cs="Arial"/>
+          <w:sz w:val="24"/>
+          <w:szCs w:val="24"/>
+        </w:rPr>
+        <w:t xml:space="preserve">tividades, el rol que realiza </w:t>
+      </w:r>
+      <w:r>
+        <w:rPr>
+          <w:rFonts w:ascii="Arial" w:eastAsia="Arial" w:hAnsi="Arial" w:cs="Arial"/>
+          <w:sz w:val="24"/>
+          <w:szCs w:val="24"/>
+        </w:rPr>
+        <w:t>cada una de ellas y el tipo a la que pertenecen.</w:t>
+      </w:r>
+    </w:p>
+    <w:p>
+      <w:pPr>
+        <w:pStyle w:val="Prrafodelista"/>
+        <w:ind w:left="1440"/>
+        <w:outlineLvl w:val="1"/>
+        <w:rPr>
+          <w:rFonts w:ascii="Arial" w:eastAsia="Arial" w:hAnsi="Arial" w:cs="Arial"/>
+          <w:b/>
+          <w:sz w:val="24"/>
+          <w:szCs w:val="24"/>
+        </w:rPr>
+      </w:pPr>
+    </w:p>
+    <w:p>
+      <w:pPr>
+        <w:pStyle w:val="Prrafodelista"/>
+        <w:ind w:left="1440"/>
+        <w:outlineLvl w:val="1"/>
+        <w:rPr>
+          <w:rFonts w:ascii="Arial" w:eastAsia="Arial" w:hAnsi="Arial" w:cs="Arial"/>
+          <w:b/>
+          <w:sz w:val="24"/>
+          <w:szCs w:val="24"/>
+        </w:rPr>
+      </w:pPr>
+    </w:p>
+    <w:tbl>
+      <w:tblPr>
+        <w:tblStyle w:val="a2"/>
+        <w:tblW w:w="9468" w:type="dxa"/>
+        <w:tblInd w:w="108" w:type="dxa"/>
+        <w:tblBorders>
+          <w:top w:val="single" w:sz="4" w:space="0" w:color="auto"/>
+          <w:left w:val="single" w:sz="4" w:space="0" w:color="auto"/>
+          <w:bottom w:val="single" w:sz="4" w:space="0" w:color="auto"/>
+          <w:right w:val="single" w:sz="4" w:space="0" w:color="auto"/>
+          <w:insideH w:val="single" w:sz="4" w:space="0" w:color="auto"/>
+          <w:insideV w:val="single" w:sz="4" w:space="0" w:color="auto"/>
+        </w:tblBorders>
+        <w:tblLayout w:type="fixed"/>
+        <w:tblLook w:val="0600" w:firstRow="0" w:lastRow="0" w:firstColumn="0" w:lastColumn="0" w:noHBand="1" w:noVBand="1"/>
+      </w:tblPr>
+      <w:tblGrid>
+        <w:gridCol w:w="416"/>
+        <w:gridCol w:w="1535"/>
+        <w:gridCol w:w="5166"/>
+        <w:gridCol w:w="1479"/>
+        <w:gridCol w:w="872"/>
+      </w:tblGrid>
+      <w:tr>
+        <w:trPr>
+          <w:trHeight w:val="420"/>
+        </w:trPr>
+        <w:tc>
+          <w:tcPr>
+            <w:tcW w:w="416" w:type="dxa"/>
+            <w:shd w:val="clear" w:color="auto" w:fill="FFFFFF"/>
+            <w:tcMar>
+              <w:top w:w="100" w:type="dxa"/>
+              <w:left w:w="108" w:type="dxa"/>
+              <w:bottom w:w="100" w:type="dxa"/>
+              <w:right w:w="108" w:type="dxa"/>
+            </w:tcMar>
+            <w:vAlign w:val="center"/>
+          </w:tcPr>
+          <w:p>
+            <w:pPr>
+              <w:contextualSpacing w:val="0"/>
+              <w:jc w:val="center"/>
+              <w:rPr>
+                <w:rFonts w:ascii="Arial" w:hAnsi="Arial" w:cs="Arial"/>
+              </w:rPr>
+            </w:pPr>
+            <w:r>
+              <w:rPr>
+                <w:rFonts w:ascii="Arial" w:eastAsia="Arial" w:hAnsi="Arial" w:cs="Arial"/>
+                <w:b/>
+              </w:rPr>
+              <w:t>ID</w:t>
+            </w:r>
+          </w:p>
+        </w:tc>
+        <w:tc>
+          <w:tcPr>
+            <w:tcW w:w="1535" w:type="dxa"/>
+            <w:shd w:val="clear" w:color="auto" w:fill="FFFFFF"/>
+            <w:tcMar>
+              <w:top w:w="100" w:type="dxa"/>
+              <w:left w:w="108" w:type="dxa"/>
+              <w:bottom w:w="100" w:type="dxa"/>
+              <w:right w:w="108" w:type="dxa"/>
+            </w:tcMar>
+            <w:vAlign w:val="center"/>
+          </w:tcPr>
+          <w:p>
+            <w:pPr>
+              <w:contextualSpacing w:val="0"/>
+              <w:jc w:val="center"/>
+              <w:rPr>
+                <w:rFonts w:ascii="Arial" w:hAnsi="Arial" w:cs="Arial"/>
+              </w:rPr>
+            </w:pPr>
+            <w:r>
+              <w:rPr>
+                <w:rFonts w:ascii="Arial" w:eastAsia="Arial" w:hAnsi="Arial" w:cs="Arial"/>
+                <w:b/>
+              </w:rPr>
+              <w:t>Actividad</w:t>
+            </w:r>
+          </w:p>
+        </w:tc>
+        <w:tc>
+          <w:tcPr>
+            <w:tcW w:w="5166" w:type="dxa"/>
+            <w:shd w:val="clear" w:color="auto" w:fill="FFFFFF"/>
+            <w:tcMar>
+              <w:top w:w="100" w:type="dxa"/>
+              <w:left w:w="108" w:type="dxa"/>
+              <w:bottom w:w="100" w:type="dxa"/>
+              <w:right w:w="108" w:type="dxa"/>
+            </w:tcMar>
+            <w:vAlign w:val="center"/>
+          </w:tcPr>
+          <w:p>
+            <w:pPr>
+              <w:contextualSpacing w:val="0"/>
+              <w:jc w:val="center"/>
+              <w:rPr>
+                <w:rFonts w:ascii="Arial" w:hAnsi="Arial" w:cs="Arial"/>
+              </w:rPr>
+            </w:pPr>
+            <w:r>
+              <w:rPr>
+                <w:rFonts w:ascii="Arial" w:eastAsia="Arial" w:hAnsi="Arial" w:cs="Arial"/>
+                <w:b/>
+              </w:rPr>
+              <w:t>Descripción</w:t>
+            </w:r>
+          </w:p>
+        </w:tc>
+        <w:tc>
+          <w:tcPr>
+            <w:tcW w:w="1479" w:type="dxa"/>
+            <w:shd w:val="clear" w:color="auto" w:fill="FFFFFF"/>
+            <w:tcMar>
+              <w:top w:w="100" w:type="dxa"/>
+              <w:left w:w="108" w:type="dxa"/>
+              <w:bottom w:w="100" w:type="dxa"/>
+              <w:right w:w="108" w:type="dxa"/>
+            </w:tcMar>
+            <w:vAlign w:val="center"/>
+          </w:tcPr>
+          <w:p>
+            <w:pPr>
+              <w:contextualSpacing w:val="0"/>
+              <w:jc w:val="center"/>
+              <w:rPr>
+                <w:rFonts w:ascii="Arial" w:hAnsi="Arial" w:cs="Arial"/>
+              </w:rPr>
+            </w:pPr>
+            <w:r>
+              <w:rPr>
+                <w:rFonts w:ascii="Arial" w:eastAsia="Arial" w:hAnsi="Arial" w:cs="Arial"/>
+                <w:b/>
+              </w:rPr>
+              <w:t>Rol</w:t>
+            </w:r>
+          </w:p>
+        </w:tc>
+        <w:tc>
+          <w:tcPr>
+            <w:tcW w:w="872" w:type="dxa"/>
+            <w:shd w:val="clear" w:color="auto" w:fill="FFFFFF"/>
+            <w:tcMar>
+              <w:top w:w="100" w:type="dxa"/>
+              <w:left w:w="108" w:type="dxa"/>
+              <w:bottom w:w="100" w:type="dxa"/>
+              <w:right w:w="108" w:type="dxa"/>
+            </w:tcMar>
+            <w:vAlign w:val="center"/>
+          </w:tcPr>
+          <w:p>
+            <w:pPr>
+              <w:contextualSpacing w:val="0"/>
+              <w:jc w:val="center"/>
+              <w:rPr>
+                <w:rFonts w:ascii="Arial" w:hAnsi="Arial" w:cs="Arial"/>
+              </w:rPr>
+            </w:pPr>
+            <w:r>
+              <w:rPr>
+                <w:rFonts w:ascii="Arial" w:eastAsia="Arial" w:hAnsi="Arial" w:cs="Arial"/>
+                <w:b/>
+              </w:rPr>
+              <w:t>Tipo</w:t>
+            </w:r>
+          </w:p>
+        </w:tc>
+      </w:tr>
+      <w:tr>
+        <w:trPr>
+          <w:trHeight w:val="636"/>
+        </w:trPr>
+        <w:tc>
+          <w:tcPr>
+            <w:tcW w:w="416" w:type="dxa"/>
+            <w:shd w:val="clear" w:color="auto" w:fill="FFFFFF"/>
+            <w:tcMar>
+              <w:top w:w="100" w:type="dxa"/>
+              <w:left w:w="108" w:type="dxa"/>
+              <w:bottom w:w="100" w:type="dxa"/>
+              <w:right w:w="108" w:type="dxa"/>
+            </w:tcMar>
+            <w:vAlign w:val="center"/>
+          </w:tcPr>
+          <w:p>
+            <w:pPr>
+              <w:contextualSpacing w:val="0"/>
+              <w:jc w:val="center"/>
+              <w:rPr>
+                <w:rFonts w:ascii="Arial" w:hAnsi="Arial" w:cs="Arial"/>
+              </w:rPr>
+            </w:pPr>
+            <w:r>
+              <w:rPr>
+                <w:rFonts w:ascii="Arial" w:eastAsia="Arial" w:hAnsi="Arial" w:cs="Arial"/>
+              </w:rPr>
+              <w:t>1</w:t>
+            </w:r>
+          </w:p>
+        </w:tc>
+        <w:tc>
+          <w:tcPr>
+            <w:tcW w:w="1535" w:type="dxa"/>
+            <w:shd w:val="clear" w:color="auto" w:fill="FFFFFF"/>
+            <w:tcMar>
+              <w:top w:w="100" w:type="dxa"/>
+              <w:left w:w="108" w:type="dxa"/>
+              <w:bottom w:w="100" w:type="dxa"/>
+              <w:right w:w="108" w:type="dxa"/>
+            </w:tcMar>
+            <w:vAlign w:val="center"/>
+          </w:tcPr>
+          <w:p>
+            <w:pPr>
+              <w:contextualSpacing w:val="0"/>
+              <w:jc w:val="center"/>
+              <w:rPr>
+                <w:rFonts w:ascii="Arial" w:hAnsi="Arial" w:cs="Arial"/>
+              </w:rPr>
+            </w:pPr>
+            <w:r>
+              <w:rPr>
+                <w:rFonts w:ascii="Arial" w:hAnsi="Arial" w:cs="Arial"/>
+              </w:rPr>
+              <w:t>Solicita comprobante</w:t>
+            </w:r>
+          </w:p>
+        </w:tc>
+        <w:tc>
+          <w:tcPr>
+            <w:tcW w:w="5166" w:type="dxa"/>
+            <w:shd w:val="clear" w:color="auto" w:fill="FFFFFF"/>
+            <w:tcMar>
+              <w:top w:w="100" w:type="dxa"/>
+              <w:left w:w="108" w:type="dxa"/>
+              <w:bottom w:w="100" w:type="dxa"/>
+              <w:right w:w="108" w:type="dxa"/>
+            </w:tcMar>
+            <w:vAlign w:val="center"/>
+          </w:tcPr>
+          <w:p>
+            <w:pPr>
+              <w:contextualSpacing w:val="0"/>
+              <w:jc w:val="center"/>
+              <w:rPr>
+                <w:rFonts w:ascii="Arial" w:hAnsi="Arial" w:cs="Arial"/>
+              </w:rPr>
+            </w:pPr>
+            <w:r>
+              <w:rPr>
+                <w:rFonts w:ascii="Arial" w:hAnsi="Arial" w:cs="Arial"/>
+              </w:rPr>
+              <w:t>El farmacéutico solicita el comprobante que contiene la lista de medicamentos</w:t>
+            </w:r>
+            <w:r>
+              <w:rPr>
+                <w:rFonts w:ascii="Arial" w:hAnsi="Arial" w:cs="Arial"/>
+              </w:rPr>
+              <w:t xml:space="preserve"> comprados</w:t>
+            </w:r>
+          </w:p>
+        </w:tc>
+        <w:tc>
+          <w:tcPr>
+            <w:tcW w:w="1479" w:type="dxa"/>
+            <w:shd w:val="clear" w:color="auto" w:fill="FFFFFF"/>
+            <w:tcMar>
+              <w:top w:w="100" w:type="dxa"/>
+              <w:left w:w="108" w:type="dxa"/>
+              <w:bottom w:w="100" w:type="dxa"/>
+              <w:right w:w="108" w:type="dxa"/>
+            </w:tcMar>
+            <w:vAlign w:val="center"/>
+          </w:tcPr>
+          <w:p>
+            <w:pPr>
+              <w:contextualSpacing w:val="0"/>
+              <w:jc w:val="center"/>
+              <w:rPr>
+                <w:rFonts w:ascii="Arial" w:hAnsi="Arial" w:cs="Arial"/>
+              </w:rPr>
+            </w:pPr>
+            <w:r>
+              <w:rPr>
+                <w:rFonts w:ascii="Arial" w:hAnsi="Arial" w:cs="Arial"/>
+              </w:rPr>
+              <w:t>Farmacéutico</w:t>
+            </w:r>
+          </w:p>
+        </w:tc>
+        <w:tc>
+          <w:tcPr>
+            <w:tcW w:w="872" w:type="dxa"/>
+            <w:shd w:val="clear" w:color="auto" w:fill="FFFFFF"/>
+            <w:tcMar>
+              <w:top w:w="100" w:type="dxa"/>
+              <w:left w:w="108" w:type="dxa"/>
+              <w:bottom w:w="100" w:type="dxa"/>
+              <w:right w:w="108" w:type="dxa"/>
+            </w:tcMar>
+            <w:vAlign w:val="center"/>
+          </w:tcPr>
+          <w:p>
+            <w:pPr>
+              <w:contextualSpacing w:val="0"/>
+              <w:jc w:val="center"/>
+              <w:rPr>
+                <w:rFonts w:ascii="Arial" w:hAnsi="Arial" w:cs="Arial"/>
+              </w:rPr>
+            </w:pPr>
+            <w:r>
+              <w:rPr>
+                <w:rFonts w:ascii="Arial" w:hAnsi="Arial" w:cs="Arial"/>
+              </w:rPr>
+              <w:t>Manual</w:t>
+            </w:r>
+          </w:p>
+        </w:tc>
+      </w:tr>
+      <w:tr>
+        <w:trPr>
+          <w:trHeight w:val="451"/>
+        </w:trPr>
+        <w:tc>
+          <w:tcPr>
+            <w:tcW w:w="416" w:type="dxa"/>
+            <w:shd w:val="clear" w:color="auto" w:fill="FFFFFF"/>
+            <w:tcMar>
+              <w:top w:w="100" w:type="dxa"/>
+              <w:left w:w="108" w:type="dxa"/>
+              <w:bottom w:w="100" w:type="dxa"/>
+              <w:right w:w="108" w:type="dxa"/>
+            </w:tcMar>
+            <w:vAlign w:val="center"/>
+          </w:tcPr>
+          <w:p>
+            <w:pPr>
+              <w:contextualSpacing w:val="0"/>
+              <w:jc w:val="center"/>
+              <w:rPr>
+                <w:rFonts w:ascii="Arial" w:hAnsi="Arial" w:cs="Arial"/>
+              </w:rPr>
+            </w:pPr>
+            <w:r>
+              <w:rPr>
+                <w:rFonts w:ascii="Arial" w:eastAsia="Arial" w:hAnsi="Arial" w:cs="Arial"/>
+              </w:rPr>
+              <w:t>2</w:t>
+            </w:r>
+          </w:p>
+        </w:tc>
+        <w:tc>
+          <w:tcPr>
+            <w:tcW w:w="1535" w:type="dxa"/>
+            <w:shd w:val="clear" w:color="auto" w:fill="FFFFFF"/>
+            <w:tcMar>
+              <w:top w:w="100" w:type="dxa"/>
+              <w:left w:w="108" w:type="dxa"/>
+              <w:bottom w:w="100" w:type="dxa"/>
+              <w:right w:w="108" w:type="dxa"/>
+            </w:tcMar>
+            <w:vAlign w:val="center"/>
+          </w:tcPr>
+          <w:p>
+            <w:pPr>
+              <w:contextualSpacing w:val="0"/>
+              <w:jc w:val="center"/>
+              <w:rPr>
+                <w:rFonts w:ascii="Arial" w:hAnsi="Arial" w:cs="Arial"/>
+              </w:rPr>
+            </w:pPr>
+            <w:r>
+              <w:rPr>
+                <w:rFonts w:ascii="Arial" w:hAnsi="Arial" w:cs="Arial"/>
+              </w:rPr>
+              <w:t>Entrega comprobante</w:t>
+            </w:r>
+          </w:p>
+        </w:tc>
+        <w:tc>
+          <w:tcPr>
+            <w:tcW w:w="5166" w:type="dxa"/>
+            <w:shd w:val="clear" w:color="auto" w:fill="FFFFFF"/>
+            <w:tcMar>
+              <w:top w:w="100" w:type="dxa"/>
+              <w:left w:w="108" w:type="dxa"/>
+              <w:bottom w:w="100" w:type="dxa"/>
+              <w:right w:w="108" w:type="dxa"/>
+            </w:tcMar>
+            <w:vAlign w:val="center"/>
+          </w:tcPr>
+          <w:p>
+            <w:pPr>
+              <w:contextualSpacing w:val="0"/>
+              <w:jc w:val="center"/>
+              <w:rPr>
+                <w:rFonts w:ascii="Arial" w:hAnsi="Arial" w:cs="Arial"/>
+              </w:rPr>
+            </w:pPr>
+            <w:r>
+              <w:rPr>
+                <w:rFonts w:ascii="Arial" w:hAnsi="Arial" w:cs="Arial"/>
+              </w:rPr>
+              <w:t>El cliente entrega el comprobante al farmacéutico</w:t>
+            </w:r>
+          </w:p>
+        </w:tc>
+        <w:tc>
+          <w:tcPr>
+            <w:tcW w:w="1479" w:type="dxa"/>
+            <w:shd w:val="clear" w:color="auto" w:fill="FFFFFF"/>
+            <w:tcMar>
+              <w:top w:w="100" w:type="dxa"/>
+              <w:left w:w="108" w:type="dxa"/>
+              <w:bottom w:w="100" w:type="dxa"/>
+              <w:right w:w="108" w:type="dxa"/>
+            </w:tcMar>
+            <w:vAlign w:val="center"/>
+          </w:tcPr>
+          <w:p>
+            <w:pPr>
+              <w:contextualSpacing w:val="0"/>
+              <w:jc w:val="center"/>
+              <w:rPr>
+                <w:rFonts w:ascii="Arial" w:hAnsi="Arial" w:cs="Arial"/>
+              </w:rPr>
+            </w:pPr>
+            <w:r>
+              <w:rPr>
+                <w:rFonts w:ascii="Arial" w:hAnsi="Arial" w:cs="Arial"/>
+              </w:rPr>
+              <w:t>Cliente</w:t>
+            </w:r>
+          </w:p>
+        </w:tc>
+        <w:tc>
+          <w:tcPr>
+            <w:tcW w:w="872" w:type="dxa"/>
+            <w:shd w:val="clear" w:color="auto" w:fill="FFFFFF"/>
+            <w:tcMar>
+              <w:top w:w="100" w:type="dxa"/>
+              <w:left w:w="108" w:type="dxa"/>
+              <w:bottom w:w="100" w:type="dxa"/>
+              <w:right w:w="108" w:type="dxa"/>
+            </w:tcMar>
+            <w:vAlign w:val="center"/>
+          </w:tcPr>
+          <w:p>
+            <w:pPr>
+              <w:contextualSpacing w:val="0"/>
+              <w:jc w:val="center"/>
+              <w:rPr>
+                <w:rFonts w:ascii="Arial" w:hAnsi="Arial" w:cs="Arial"/>
+              </w:rPr>
+            </w:pPr>
+            <w:r>
+              <w:rPr>
+                <w:rFonts w:ascii="Arial" w:hAnsi="Arial" w:cs="Arial"/>
+              </w:rPr>
+              <w:t>Manual</w:t>
+            </w:r>
+          </w:p>
+        </w:tc>
+      </w:tr>
+      <w:tr>
+        <w:trPr>
+          <w:trHeight w:val="475"/>
+        </w:trPr>
+        <w:tc>
+          <w:tcPr>
+            <w:tcW w:w="416" w:type="dxa"/>
+            <w:shd w:val="clear" w:color="auto" w:fill="FFFFFF"/>
+            <w:tcMar>
+              <w:top w:w="100" w:type="dxa"/>
+              <w:left w:w="108" w:type="dxa"/>
+              <w:bottom w:w="100" w:type="dxa"/>
+              <w:right w:w="108" w:type="dxa"/>
+            </w:tcMar>
+            <w:vAlign w:val="center"/>
+          </w:tcPr>
+          <w:p>
+            <w:pPr>
+              <w:jc w:val="center"/>
+              <w:rPr>
+                <w:rFonts w:ascii="Arial" w:eastAsia="Arial" w:hAnsi="Arial" w:cs="Arial"/>
+              </w:rPr>
+            </w:pPr>
+            <w:r>
+              <w:rPr>
+                <w:rFonts w:ascii="Arial" w:eastAsia="Arial" w:hAnsi="Arial" w:cs="Arial"/>
+              </w:rPr>
+              <w:t>3</w:t>
+            </w:r>
+          </w:p>
+        </w:tc>
+        <w:tc>
+          <w:tcPr>
+            <w:tcW w:w="1535" w:type="dxa"/>
+            <w:shd w:val="clear" w:color="auto" w:fill="FFFFFF"/>
+            <w:tcMar>
+              <w:top w:w="100" w:type="dxa"/>
+              <w:left w:w="108" w:type="dxa"/>
+              <w:bottom w:w="100" w:type="dxa"/>
+              <w:right w:w="108" w:type="dxa"/>
+            </w:tcMar>
+            <w:vAlign w:val="center"/>
+          </w:tcPr>
+          <w:p>
+            <w:pPr>
+              <w:jc w:val="center"/>
+              <w:rPr>
+                <w:rFonts w:ascii="Arial" w:eastAsia="Arial" w:hAnsi="Arial" w:cs="Arial"/>
+              </w:rPr>
+            </w:pPr>
+            <w:r>
+              <w:rPr>
+                <w:rFonts w:ascii="Arial" w:eastAsia="Arial" w:hAnsi="Arial" w:cs="Arial"/>
+              </w:rPr>
+              <w:t>Reúnen los medicamentos</w:t>
+            </w:r>
+          </w:p>
+        </w:tc>
+        <w:tc>
+          <w:tcPr>
+            <w:tcW w:w="5166" w:type="dxa"/>
+            <w:shd w:val="clear" w:color="auto" w:fill="FFFFFF"/>
+            <w:tcMar>
+              <w:top w:w="100" w:type="dxa"/>
+              <w:left w:w="108" w:type="dxa"/>
+              <w:bottom w:w="100" w:type="dxa"/>
+              <w:right w:w="108" w:type="dxa"/>
+            </w:tcMar>
+            <w:vAlign w:val="center"/>
+          </w:tcPr>
+          <w:p>
+            <w:pPr>
+              <w:jc w:val="center"/>
+              <w:rPr>
+                <w:rFonts w:ascii="Arial" w:eastAsia="Arial" w:hAnsi="Arial" w:cs="Arial"/>
+              </w:rPr>
+            </w:pPr>
+            <w:r>
+              <w:rPr>
+                <w:rFonts w:ascii="Arial" w:eastAsia="Arial" w:hAnsi="Arial" w:cs="Arial"/>
+              </w:rPr>
+              <w:t>El farmacéutico reúne los medicamentos indicados en el comprobante</w:t>
+            </w:r>
+          </w:p>
+        </w:tc>
+        <w:tc>
+          <w:tcPr>
+            <w:tcW w:w="1479" w:type="dxa"/>
+            <w:shd w:val="clear" w:color="auto" w:fill="FFFFFF"/>
+            <w:tcMar>
+              <w:top w:w="100" w:type="dxa"/>
+              <w:left w:w="108" w:type="dxa"/>
+              <w:bottom w:w="100" w:type="dxa"/>
+              <w:right w:w="108" w:type="dxa"/>
+            </w:tcMar>
+            <w:vAlign w:val="center"/>
+          </w:tcPr>
+          <w:p>
+            <w:pPr>
+              <w:contextualSpacing w:val="0"/>
+              <w:jc w:val="center"/>
+              <w:rPr>
+                <w:rFonts w:ascii="Arial" w:hAnsi="Arial" w:cs="Arial"/>
+              </w:rPr>
+            </w:pPr>
+            <w:r>
+              <w:rPr>
+                <w:rFonts w:ascii="Arial" w:hAnsi="Arial" w:cs="Arial"/>
+              </w:rPr>
+              <w:t>Farmacéutico</w:t>
+            </w:r>
+          </w:p>
+        </w:tc>
+        <w:tc>
+          <w:tcPr>
+            <w:tcW w:w="872" w:type="dxa"/>
+            <w:shd w:val="clear" w:color="auto" w:fill="FFFFFF"/>
+            <w:tcMar>
+              <w:top w:w="100" w:type="dxa"/>
+              <w:left w:w="108" w:type="dxa"/>
+              <w:bottom w:w="100" w:type="dxa"/>
+              <w:right w:w="108" w:type="dxa"/>
+            </w:tcMar>
+            <w:vAlign w:val="center"/>
+          </w:tcPr>
+          <w:p>
+            <w:pPr>
+              <w:contextualSpacing w:val="0"/>
+              <w:jc w:val="center"/>
+              <w:rPr>
+                <w:rFonts w:ascii="Arial" w:hAnsi="Arial" w:cs="Arial"/>
+              </w:rPr>
+            </w:pPr>
+            <w:r>
+              <w:rPr>
+                <w:rFonts w:ascii="Arial" w:hAnsi="Arial" w:cs="Arial"/>
+              </w:rPr>
+              <w:t>Manual</w:t>
+            </w:r>
+          </w:p>
+        </w:tc>
+      </w:tr>
+      <w:tr>
+        <w:trPr>
+          <w:trHeight w:val="860"/>
+        </w:trPr>
+        <w:tc>
+          <w:tcPr>
+            <w:tcW w:w="416" w:type="dxa"/>
+            <w:shd w:val="clear" w:color="auto" w:fill="FFFFFF"/>
+            <w:tcMar>
+              <w:top w:w="100" w:type="dxa"/>
+              <w:left w:w="108" w:type="dxa"/>
+              <w:bottom w:w="100" w:type="dxa"/>
+              <w:right w:w="108" w:type="dxa"/>
+            </w:tcMar>
+            <w:vAlign w:val="center"/>
+          </w:tcPr>
+          <w:p>
+            <w:pPr>
+              <w:contextualSpacing w:val="0"/>
+              <w:jc w:val="center"/>
+              <w:rPr>
+                <w:rFonts w:ascii="Arial" w:hAnsi="Arial" w:cs="Arial"/>
+              </w:rPr>
+            </w:pPr>
+            <w:r>
+              <w:rPr>
+                <w:rFonts w:ascii="Arial" w:eastAsia="Arial" w:hAnsi="Arial" w:cs="Arial"/>
+              </w:rPr>
+              <w:t>4</w:t>
+            </w:r>
+          </w:p>
+        </w:tc>
+        <w:tc>
+          <w:tcPr>
+            <w:tcW w:w="1535" w:type="dxa"/>
+            <w:shd w:val="clear" w:color="auto" w:fill="FFFFFF"/>
+            <w:tcMar>
+              <w:top w:w="100" w:type="dxa"/>
+              <w:left w:w="108" w:type="dxa"/>
+              <w:bottom w:w="100" w:type="dxa"/>
+              <w:right w:w="108" w:type="dxa"/>
+            </w:tcMar>
+            <w:vAlign w:val="center"/>
+          </w:tcPr>
+          <w:p>
+            <w:pPr>
+              <w:contextualSpacing w:val="0"/>
+              <w:jc w:val="center"/>
+              <w:rPr>
+                <w:rFonts w:ascii="Arial" w:hAnsi="Arial" w:cs="Arial"/>
+              </w:rPr>
+            </w:pPr>
+            <w:r>
+              <w:rPr>
+                <w:rFonts w:ascii="Arial" w:hAnsi="Arial" w:cs="Arial"/>
+              </w:rPr>
+              <w:t>Entrega el pedido</w:t>
+            </w:r>
+          </w:p>
+        </w:tc>
+        <w:tc>
+          <w:tcPr>
+            <w:tcW w:w="5166" w:type="dxa"/>
+            <w:shd w:val="clear" w:color="auto" w:fill="FFFFFF"/>
+            <w:tcMar>
+              <w:top w:w="100" w:type="dxa"/>
+              <w:left w:w="108" w:type="dxa"/>
+              <w:bottom w:w="100" w:type="dxa"/>
+              <w:right w:w="108" w:type="dxa"/>
+            </w:tcMar>
+            <w:vAlign w:val="center"/>
+          </w:tcPr>
+          <w:p>
+            <w:pPr>
+              <w:contextualSpacing w:val="0"/>
+              <w:jc w:val="center"/>
+              <w:rPr>
+                <w:rFonts w:ascii="Arial" w:hAnsi="Arial" w:cs="Arial"/>
+              </w:rPr>
+            </w:pPr>
+            <w:r>
+              <w:rPr>
+                <w:rFonts w:ascii="Arial" w:hAnsi="Arial" w:cs="Arial"/>
+              </w:rPr>
+              <w:t>El farmacéutico hace entrega de la compra del cliente</w:t>
+            </w:r>
+            <w:r>
+              <w:rPr>
+                <w:rFonts w:ascii="Arial" w:hAnsi="Arial" w:cs="Arial"/>
+              </w:rPr>
+              <w:t xml:space="preserve"> junto al comprobante</w:t>
+            </w:r>
+          </w:p>
+        </w:tc>
+        <w:tc>
+          <w:tcPr>
+            <w:tcW w:w="1479" w:type="dxa"/>
+            <w:shd w:val="clear" w:color="auto" w:fill="FFFFFF"/>
+            <w:tcMar>
+              <w:top w:w="100" w:type="dxa"/>
+              <w:left w:w="108" w:type="dxa"/>
+              <w:bottom w:w="100" w:type="dxa"/>
+              <w:right w:w="108" w:type="dxa"/>
+            </w:tcMar>
+            <w:vAlign w:val="center"/>
+          </w:tcPr>
+          <w:p>
+            <w:pPr>
+              <w:contextualSpacing w:val="0"/>
+              <w:jc w:val="center"/>
+              <w:rPr>
+                <w:rFonts w:ascii="Arial" w:hAnsi="Arial" w:cs="Arial"/>
+              </w:rPr>
+            </w:pPr>
+            <w:r>
+              <w:rPr>
+                <w:rFonts w:ascii="Arial" w:hAnsi="Arial" w:cs="Arial"/>
+              </w:rPr>
+              <w:t>Farmacéutico</w:t>
+            </w:r>
+          </w:p>
+        </w:tc>
+        <w:tc>
+          <w:tcPr>
+            <w:tcW w:w="872" w:type="dxa"/>
+            <w:shd w:val="clear" w:color="auto" w:fill="FFFFFF"/>
+            <w:tcMar>
+              <w:top w:w="100" w:type="dxa"/>
+              <w:left w:w="108" w:type="dxa"/>
+              <w:bottom w:w="100" w:type="dxa"/>
+              <w:right w:w="108" w:type="dxa"/>
+            </w:tcMar>
+            <w:vAlign w:val="center"/>
+          </w:tcPr>
+          <w:p>
+            <w:pPr>
+              <w:contextualSpacing w:val="0"/>
+              <w:jc w:val="center"/>
+              <w:rPr>
+                <w:rFonts w:ascii="Arial" w:hAnsi="Arial" w:cs="Arial"/>
+              </w:rPr>
+            </w:pPr>
+            <w:r>
+              <w:rPr>
+                <w:rFonts w:ascii="Arial" w:hAnsi="Arial" w:cs="Arial"/>
+              </w:rPr>
+              <w:t>Manual</w:t>
+            </w:r>
+          </w:p>
+        </w:tc>
+      </w:tr>
+      <w:tr>
+        <w:trPr>
+          <w:trHeight w:val="1060"/>
+        </w:trPr>
+        <w:tc>
+          <w:tcPr>
+            <w:tcW w:w="416" w:type="dxa"/>
+            <w:shd w:val="clear" w:color="auto" w:fill="FFFFFF"/>
+            <w:tcMar>
+              <w:top w:w="100" w:type="dxa"/>
+              <w:left w:w="108" w:type="dxa"/>
+              <w:bottom w:w="100" w:type="dxa"/>
+              <w:right w:w="108" w:type="dxa"/>
+            </w:tcMar>
+            <w:vAlign w:val="center"/>
+          </w:tcPr>
+          <w:p>
+            <w:pPr>
+              <w:contextualSpacing w:val="0"/>
+              <w:jc w:val="center"/>
+              <w:rPr>
+                <w:rFonts w:ascii="Arial" w:hAnsi="Arial" w:cs="Arial"/>
+              </w:rPr>
+            </w:pPr>
+            <w:r>
+              <w:rPr>
+                <w:rFonts w:ascii="Arial" w:eastAsia="Arial" w:hAnsi="Arial" w:cs="Arial"/>
+              </w:rPr>
+              <w:t>5</w:t>
+            </w:r>
+          </w:p>
+        </w:tc>
+        <w:tc>
+          <w:tcPr>
+            <w:tcW w:w="1535" w:type="dxa"/>
+            <w:shd w:val="clear" w:color="auto" w:fill="FFFFFF"/>
+            <w:tcMar>
+              <w:top w:w="100" w:type="dxa"/>
+              <w:left w:w="108" w:type="dxa"/>
+              <w:bottom w:w="100" w:type="dxa"/>
+              <w:right w:w="108" w:type="dxa"/>
+            </w:tcMar>
+            <w:vAlign w:val="center"/>
+          </w:tcPr>
+          <w:p>
+            <w:pPr>
+              <w:contextualSpacing w:val="0"/>
+              <w:jc w:val="center"/>
+              <w:rPr>
+                <w:rFonts w:ascii="Arial" w:hAnsi="Arial" w:cs="Arial"/>
+              </w:rPr>
+            </w:pPr>
+            <w:r>
+              <w:rPr>
+                <w:rFonts w:ascii="Arial" w:hAnsi="Arial" w:cs="Arial"/>
+              </w:rPr>
+              <w:t>Verifica estado de los medicamentos</w:t>
+            </w:r>
+          </w:p>
+        </w:tc>
+        <w:tc>
+          <w:tcPr>
+            <w:tcW w:w="5166" w:type="dxa"/>
+            <w:shd w:val="clear" w:color="auto" w:fill="FFFFFF"/>
+            <w:tcMar>
+              <w:top w:w="100" w:type="dxa"/>
+              <w:left w:w="108" w:type="dxa"/>
+              <w:bottom w:w="100" w:type="dxa"/>
+              <w:right w:w="108" w:type="dxa"/>
+            </w:tcMar>
+            <w:vAlign w:val="center"/>
+          </w:tcPr>
+          <w:p>
+            <w:pPr>
+              <w:contextualSpacing w:val="0"/>
+              <w:jc w:val="center"/>
+              <w:rPr>
+                <w:rFonts w:ascii="Arial" w:hAnsi="Arial" w:cs="Arial"/>
+              </w:rPr>
+            </w:pPr>
+            <w:r>
+              <w:rPr>
+                <w:rFonts w:ascii="Arial" w:hAnsi="Arial" w:cs="Arial"/>
+              </w:rPr>
+              <w:t xml:space="preserve">El cliente verifica el estado </w:t>
+            </w:r>
+            <w:r>
+              <w:rPr>
+                <w:rFonts w:ascii="Arial" w:hAnsi="Arial" w:cs="Arial"/>
+              </w:rPr>
+              <w:t>de los medicamentos que compro</w:t>
+            </w:r>
+          </w:p>
+        </w:tc>
+        <w:tc>
+          <w:tcPr>
+            <w:tcW w:w="1479" w:type="dxa"/>
+            <w:shd w:val="clear" w:color="auto" w:fill="FFFFFF"/>
+            <w:tcMar>
+              <w:top w:w="100" w:type="dxa"/>
+              <w:left w:w="108" w:type="dxa"/>
+              <w:bottom w:w="100" w:type="dxa"/>
+              <w:right w:w="108" w:type="dxa"/>
+            </w:tcMar>
+            <w:vAlign w:val="center"/>
+          </w:tcPr>
+          <w:p>
+            <w:pPr>
+              <w:contextualSpacing w:val="0"/>
+              <w:jc w:val="center"/>
+              <w:rPr>
+                <w:rFonts w:ascii="Arial" w:hAnsi="Arial" w:cs="Arial"/>
+              </w:rPr>
+            </w:pPr>
+            <w:r>
+              <w:rPr>
+                <w:rFonts w:ascii="Arial" w:hAnsi="Arial" w:cs="Arial"/>
+              </w:rPr>
+              <w:t>Cliente</w:t>
+            </w:r>
+          </w:p>
+        </w:tc>
+        <w:tc>
+          <w:tcPr>
+            <w:tcW w:w="872" w:type="dxa"/>
+            <w:shd w:val="clear" w:color="auto" w:fill="FFFFFF"/>
+            <w:tcMar>
+              <w:top w:w="100" w:type="dxa"/>
+              <w:left w:w="108" w:type="dxa"/>
+              <w:bottom w:w="100" w:type="dxa"/>
+              <w:right w:w="108" w:type="dxa"/>
+            </w:tcMar>
+            <w:vAlign w:val="center"/>
+          </w:tcPr>
+          <w:p>
+            <w:pPr>
+              <w:contextualSpacing w:val="0"/>
+              <w:jc w:val="center"/>
+              <w:rPr>
+                <w:rFonts w:ascii="Arial" w:hAnsi="Arial" w:cs="Arial"/>
+              </w:rPr>
+            </w:pPr>
+            <w:r>
+              <w:rPr>
+                <w:rFonts w:ascii="Arial" w:hAnsi="Arial" w:cs="Arial"/>
+              </w:rPr>
+              <w:t>Manual</w:t>
+            </w:r>
+          </w:p>
+        </w:tc>
+      </w:tr>
+      <w:tr>
+        <w:trPr>
+          <w:trHeight w:val="631"/>
+        </w:trPr>
+        <w:tc>
+          <w:tcPr>
+            <w:tcW w:w="416" w:type="dxa"/>
+            <w:shd w:val="clear" w:color="auto" w:fill="FFFFFF"/>
+            <w:tcMar>
+              <w:top w:w="100" w:type="dxa"/>
+              <w:left w:w="108" w:type="dxa"/>
+              <w:bottom w:w="100" w:type="dxa"/>
+              <w:right w:w="108" w:type="dxa"/>
+            </w:tcMar>
+            <w:vAlign w:val="center"/>
+          </w:tcPr>
+          <w:p>
+            <w:pPr>
+              <w:contextualSpacing w:val="0"/>
+              <w:jc w:val="center"/>
+              <w:rPr>
+                <w:rFonts w:ascii="Arial" w:hAnsi="Arial" w:cs="Arial"/>
+              </w:rPr>
+            </w:pPr>
+            <w:r>
+              <w:rPr>
+                <w:rFonts w:ascii="Arial" w:eastAsia="Arial" w:hAnsi="Arial" w:cs="Arial"/>
+              </w:rPr>
+              <w:t>6</w:t>
+            </w:r>
+          </w:p>
+        </w:tc>
+        <w:tc>
+          <w:tcPr>
+            <w:tcW w:w="1535" w:type="dxa"/>
+            <w:shd w:val="clear" w:color="auto" w:fill="FFFFFF"/>
+            <w:tcMar>
+              <w:top w:w="100" w:type="dxa"/>
+              <w:left w:w="108" w:type="dxa"/>
+              <w:bottom w:w="100" w:type="dxa"/>
+              <w:right w:w="108" w:type="dxa"/>
+            </w:tcMar>
+            <w:vAlign w:val="center"/>
+          </w:tcPr>
+          <w:p>
+            <w:pPr>
+              <w:contextualSpacing w:val="0"/>
+              <w:jc w:val="center"/>
+              <w:rPr>
+                <w:rFonts w:ascii="Arial" w:hAnsi="Arial" w:cs="Arial"/>
+              </w:rPr>
+            </w:pPr>
+            <w:r>
+              <w:rPr>
+                <w:rFonts w:ascii="Arial" w:hAnsi="Arial" w:cs="Arial"/>
+              </w:rPr>
+              <w:t>Recibe los medicamentos</w:t>
+            </w:r>
+          </w:p>
+        </w:tc>
+        <w:tc>
+          <w:tcPr>
+            <w:tcW w:w="5166" w:type="dxa"/>
+            <w:shd w:val="clear" w:color="auto" w:fill="FFFFFF"/>
+            <w:tcMar>
+              <w:top w:w="100" w:type="dxa"/>
+              <w:left w:w="108" w:type="dxa"/>
+              <w:bottom w:w="100" w:type="dxa"/>
+              <w:right w:w="108" w:type="dxa"/>
+            </w:tcMar>
+            <w:vAlign w:val="center"/>
+          </w:tcPr>
+          <w:p>
+            <w:pPr>
+              <w:contextualSpacing w:val="0"/>
+              <w:jc w:val="center"/>
+              <w:rPr>
+                <w:rFonts w:ascii="Arial" w:hAnsi="Arial" w:cs="Arial"/>
+              </w:rPr>
+            </w:pPr>
+            <w:r>
+              <w:rPr>
+                <w:rFonts w:ascii="Arial" w:hAnsi="Arial" w:cs="Arial"/>
+              </w:rPr>
+              <w:t>El cliente recibe los medicamentos de su compra</w:t>
+            </w:r>
+          </w:p>
+        </w:tc>
+        <w:tc>
+          <w:tcPr>
+            <w:tcW w:w="1479" w:type="dxa"/>
+            <w:shd w:val="clear" w:color="auto" w:fill="FFFFFF"/>
+            <w:tcMar>
+              <w:top w:w="100" w:type="dxa"/>
+              <w:left w:w="108" w:type="dxa"/>
+              <w:bottom w:w="100" w:type="dxa"/>
+              <w:right w:w="108" w:type="dxa"/>
+            </w:tcMar>
+            <w:vAlign w:val="center"/>
+          </w:tcPr>
+          <w:p>
+            <w:pPr>
+              <w:contextualSpacing w:val="0"/>
+              <w:jc w:val="center"/>
+              <w:rPr>
+                <w:rFonts w:ascii="Arial" w:hAnsi="Arial" w:cs="Arial"/>
+              </w:rPr>
+            </w:pPr>
+            <w:r>
+              <w:rPr>
+                <w:rFonts w:ascii="Arial" w:hAnsi="Arial" w:cs="Arial"/>
+              </w:rPr>
+              <w:t>Cliente</w:t>
+            </w:r>
+          </w:p>
+        </w:tc>
+        <w:tc>
+          <w:tcPr>
+            <w:tcW w:w="872" w:type="dxa"/>
+            <w:shd w:val="clear" w:color="auto" w:fill="FFFFFF"/>
+            <w:tcMar>
+              <w:top w:w="100" w:type="dxa"/>
+              <w:left w:w="108" w:type="dxa"/>
+              <w:bottom w:w="100" w:type="dxa"/>
+              <w:right w:w="108" w:type="dxa"/>
+            </w:tcMar>
+            <w:vAlign w:val="center"/>
+          </w:tcPr>
+          <w:p>
+            <w:pPr>
+              <w:contextualSpacing w:val="0"/>
+              <w:jc w:val="center"/>
+              <w:rPr>
+                <w:rFonts w:ascii="Arial" w:hAnsi="Arial" w:cs="Arial"/>
+              </w:rPr>
+            </w:pPr>
+            <w:r>
+              <w:rPr>
+                <w:rFonts w:ascii="Arial" w:hAnsi="Arial" w:cs="Arial"/>
+              </w:rPr>
+              <w:t>Manual</w:t>
+            </w:r>
+          </w:p>
+        </w:tc>
+      </w:tr>
+    </w:tbl>
+    <w:p>
+      <w:pPr>
+        <w:spacing w:after="120"/>
+        <w:jc w:val="both"/>
+        <w:rPr>
+          <w:rFonts w:ascii="Arial" w:hAnsi="Arial" w:cs="Arial"/>
+        </w:rPr>
+      </w:pPr>
     </w:p>
     <w:sectPr>
-      <w:headerReference w:type="default" r:id="rId8"/>
-      <w:footerReference w:type="default" r:id="rId9"/>
+      <w:headerReference w:type="default" r:id="rId9"/>
+      <w:footerReference w:type="default" r:id="rId10"/>
       <w:pgSz w:w="12240" w:h="15840"/>
       <w:pgMar w:top="1440" w:right="1440" w:bottom="1440" w:left="1440" w:header="720" w:footer="720" w:gutter="0"/>
       <w:pgNumType w:start="1"/>
@@ -9478,7 +12535,7 @@
 </file>
 
 <file path=word/endnotes.xml><?xml version="1.0" encoding="utf-8"?>
-<w:endnotes xmlns:wpc="http://schemas.microsoft.com/office/word/2010/wordprocessingCanvas" xmlns:cx="http://schemas.microsoft.com/office/drawing/2014/chartex" xmlns:mc="http://schemas.openxmlformats.org/markup-compatibility/2006" xmlns:o="urn:schemas-microsoft-com:office:office" xmlns:r="http://schemas.openxmlformats.org/officeDocument/2006/relationships" xmlns:m="http://schemas.openxmlformats.org/officeDocument/2006/math" xmlns:v="urn:schemas-microsoft-com:vml" xmlns:wp14="http://schemas.microsoft.com/office/word/2010/wordprocessingDrawing" xmlns:wp="http://schemas.openxmlformats.org/drawingml/2006/wordprocessingDrawing" xmlns:w10="urn:schemas-microsoft-com:office:word" xmlns:w="http://schemas.openxmlformats.org/wordprocessingml/2006/main" xmlns:w14="http://schemas.microsoft.com/office/word/2010/wordml" xmlns:w15="http://schemas.microsoft.com/office/word/2012/wordml" xmlns:w16se="http://schemas.microsoft.com/office/word/2015/wordml/symex" xmlns:wpg="http://schemas.microsoft.com/office/word/2010/wordprocessingGroup" xmlns:wpi="http://schemas.microsoft.com/office/word/2010/wordprocessingInk" xmlns:wne="http://schemas.microsoft.com/office/word/2006/wordml" xmlns:wps="http://schemas.microsoft.com/office/word/2010/wordprocessingShape" mc:Ignorable="w14 w15 w16se wp14">
+<w:endnotes xmlns:wpc="http://schemas.microsoft.com/office/word/2010/wordprocessingCanvas" xmlns:mc="http://schemas.openxmlformats.org/markup-compatibility/2006" xmlns:o="urn:schemas-microsoft-com:office:office" xmlns:r="http://schemas.openxmlformats.org/officeDocument/2006/relationships" xmlns:m="http://schemas.openxmlformats.org/officeDocument/2006/math" xmlns:v="urn:schemas-microsoft-com:vml" xmlns:wp14="http://schemas.microsoft.com/office/word/2010/wordprocessingDrawing" xmlns:wp="http://schemas.openxmlformats.org/drawingml/2006/wordprocessingDrawing" xmlns:w10="urn:schemas-microsoft-com:office:word" xmlns:w="http://schemas.openxmlformats.org/wordprocessingml/2006/main" xmlns:w14="http://schemas.microsoft.com/office/word/2010/wordml" xmlns:w15="http://schemas.microsoft.com/office/word/2012/wordml" xmlns:wpg="http://schemas.microsoft.com/office/word/2010/wordprocessingGroup" xmlns:wpi="http://schemas.microsoft.com/office/word/2010/wordprocessingInk" xmlns:wne="http://schemas.microsoft.com/office/word/2006/wordml" xmlns:wps="http://schemas.microsoft.com/office/word/2010/wordprocessingShape" mc:Ignorable="w14 w15 wp14">
   <w:endnote w:type="separator" w:id="-1">
     <w:p>
       <w:r>
@@ -9497,7 +12554,7 @@
 </file>
 
 <file path=word/footer1.xml><?xml version="1.0" encoding="utf-8"?>
-<w:ftr xmlns:wpc="http://schemas.microsoft.com/office/word/2010/wordprocessingCanvas" xmlns:cx="http://schemas.microsoft.com/office/drawing/2014/chartex" xmlns:mc="http://schemas.openxmlformats.org/markup-compatibility/2006" xmlns:o="urn:schemas-microsoft-com:office:office" xmlns:r="http://schemas.openxmlformats.org/officeDocument/2006/relationships" xmlns:m="http://schemas.openxmlformats.org/officeDocument/2006/math" xmlns:v="urn:schemas-microsoft-com:vml" xmlns:wp14="http://schemas.microsoft.com/office/word/2010/wordprocessingDrawing" xmlns:wp="http://schemas.openxmlformats.org/drawingml/2006/wordprocessingDrawing" xmlns:w10="urn:schemas-microsoft-com:office:word" xmlns:w="http://schemas.openxmlformats.org/wordprocessingml/2006/main" xmlns:w14="http://schemas.microsoft.com/office/word/2010/wordml" xmlns:w15="http://schemas.microsoft.com/office/word/2012/wordml" xmlns:w16se="http://schemas.microsoft.com/office/word/2015/wordml/symex" xmlns:wpg="http://schemas.microsoft.com/office/word/2010/wordprocessingGroup" xmlns:wpi="http://schemas.microsoft.com/office/word/2010/wordprocessingInk" xmlns:wne="http://schemas.microsoft.com/office/word/2006/wordml" xmlns:wps="http://schemas.microsoft.com/office/word/2010/wordprocessingShape" mc:Ignorable="w14 w15 w16se wp14">
+<w:ftr xmlns:wpc="http://schemas.microsoft.com/office/word/2010/wordprocessingCanvas" xmlns:mc="http://schemas.openxmlformats.org/markup-compatibility/2006" xmlns:o="urn:schemas-microsoft-com:office:office" xmlns:r="http://schemas.openxmlformats.org/officeDocument/2006/relationships" xmlns:m="http://schemas.openxmlformats.org/officeDocument/2006/math" xmlns:v="urn:schemas-microsoft-com:vml" xmlns:wp14="http://schemas.microsoft.com/office/word/2010/wordprocessingDrawing" xmlns:wp="http://schemas.openxmlformats.org/drawingml/2006/wordprocessingDrawing" xmlns:w10="urn:schemas-microsoft-com:office:word" xmlns:w="http://schemas.openxmlformats.org/wordprocessingml/2006/main" xmlns:w14="http://schemas.microsoft.com/office/word/2010/wordml" xmlns:w15="http://schemas.microsoft.com/office/word/2012/wordml" xmlns:wpg="http://schemas.microsoft.com/office/word/2010/wordprocessingGroup" xmlns:wpi="http://schemas.microsoft.com/office/word/2010/wordprocessingInk" xmlns:wne="http://schemas.microsoft.com/office/word/2006/wordml" xmlns:wps="http://schemas.microsoft.com/office/word/2010/wordprocessingShape" mc:Ignorable="w14 w15 wp14">
   <w:tbl>
     <w:tblPr>
       <w:tblW w:w="5000" w:type="pct"/>
@@ -9602,7 +12659,7 @@
               <w:color w:val="FFFFFF" w:themeColor="background1"/>
               <w:lang w:val="es-ES"/>
             </w:rPr>
-            <w:t>11</w:t>
+            <w:t>14</w:t>
           </w:r>
           <w:r>
             <w:rPr>
@@ -9623,7 +12680,7 @@
 </file>
 
 <file path=word/footnotes.xml><?xml version="1.0" encoding="utf-8"?>
-<w:footnotes xmlns:wpc="http://schemas.microsoft.com/office/word/2010/wordprocessingCanvas" xmlns:cx="http://schemas.microsoft.com/office/drawing/2014/chartex" xmlns:mc="http://schemas.openxmlformats.org/markup-compatibility/2006" xmlns:o="urn:schemas-microsoft-com:office:office" xmlns:r="http://schemas.openxmlformats.org/officeDocument/2006/relationships" xmlns:m="http://schemas.openxmlformats.org/officeDocument/2006/math" xmlns:v="urn:schemas-microsoft-com:vml" xmlns:wp14="http://schemas.microsoft.com/office/word/2010/wordprocessingDrawing" xmlns:wp="http://schemas.openxmlformats.org/drawingml/2006/wordprocessingDrawing" xmlns:w10="urn:schemas-microsoft-com:office:word" xmlns:w="http://schemas.openxmlformats.org/wordprocessingml/2006/main" xmlns:w14="http://schemas.microsoft.com/office/word/2010/wordml" xmlns:w15="http://schemas.microsoft.com/office/word/2012/wordml" xmlns:w16se="http://schemas.microsoft.com/office/word/2015/wordml/symex" xmlns:wpg="http://schemas.microsoft.com/office/word/2010/wordprocessingGroup" xmlns:wpi="http://schemas.microsoft.com/office/word/2010/wordprocessingInk" xmlns:wne="http://schemas.microsoft.com/office/word/2006/wordml" xmlns:wps="http://schemas.microsoft.com/office/word/2010/wordprocessingShape" mc:Ignorable="w14 w15 w16se wp14">
+<w:footnotes xmlns:wpc="http://schemas.microsoft.com/office/word/2010/wordprocessingCanvas" xmlns:mc="http://schemas.openxmlformats.org/markup-compatibility/2006" xmlns:o="urn:schemas-microsoft-com:office:office" xmlns:r="http://schemas.openxmlformats.org/officeDocument/2006/relationships" xmlns:m="http://schemas.openxmlformats.org/officeDocument/2006/math" xmlns:v="urn:schemas-microsoft-com:vml" xmlns:wp14="http://schemas.microsoft.com/office/word/2010/wordprocessingDrawing" xmlns:wp="http://schemas.openxmlformats.org/drawingml/2006/wordprocessingDrawing" xmlns:w10="urn:schemas-microsoft-com:office:word" xmlns:w="http://schemas.openxmlformats.org/wordprocessingml/2006/main" xmlns:w14="http://schemas.microsoft.com/office/word/2010/wordml" xmlns:w15="http://schemas.microsoft.com/office/word/2012/wordml" xmlns:wpg="http://schemas.microsoft.com/office/word/2010/wordprocessingGroup" xmlns:wpi="http://schemas.microsoft.com/office/word/2010/wordprocessingInk" xmlns:wne="http://schemas.microsoft.com/office/word/2006/wordml" xmlns:wps="http://schemas.microsoft.com/office/word/2010/wordprocessingShape" mc:Ignorable="w14 w15 wp14">
   <w:footnote w:type="separator" w:id="-1">
     <w:p>
       <w:r>
@@ -9642,7 +12699,7 @@
 </file>
 
 <file path=word/header1.xml><?xml version="1.0" encoding="utf-8"?>
-<w:hdr xmlns:wpc="http://schemas.microsoft.com/office/word/2010/wordprocessingCanvas" xmlns:cx="http://schemas.microsoft.com/office/drawing/2014/chartex" xmlns:mc="http://schemas.openxmlformats.org/markup-compatibility/2006" xmlns:o="urn:schemas-microsoft-com:office:office" xmlns:r="http://schemas.openxmlformats.org/officeDocument/2006/relationships" xmlns:m="http://schemas.openxmlformats.org/officeDocument/2006/math" xmlns:v="urn:schemas-microsoft-com:vml" xmlns:wp14="http://schemas.microsoft.com/office/word/2010/wordprocessingDrawing" xmlns:wp="http://schemas.openxmlformats.org/drawingml/2006/wordprocessingDrawing" xmlns:w10="urn:schemas-microsoft-com:office:word" xmlns:w="http://schemas.openxmlformats.org/wordprocessingml/2006/main" xmlns:w14="http://schemas.microsoft.com/office/word/2010/wordml" xmlns:w15="http://schemas.microsoft.com/office/word/2012/wordml" xmlns:w16se="http://schemas.microsoft.com/office/word/2015/wordml/symex" xmlns:wpg="http://schemas.microsoft.com/office/word/2010/wordprocessingGroup" xmlns:wpi="http://schemas.microsoft.com/office/word/2010/wordprocessingInk" xmlns:wne="http://schemas.microsoft.com/office/word/2006/wordml" xmlns:wps="http://schemas.microsoft.com/office/word/2010/wordprocessingShape" mc:Ignorable="w14 w15 w16se wp14">
+<w:hdr xmlns:wpc="http://schemas.microsoft.com/office/word/2010/wordprocessingCanvas" xmlns:mc="http://schemas.openxmlformats.org/markup-compatibility/2006" xmlns:o="urn:schemas-microsoft-com:office:office" xmlns:r="http://schemas.openxmlformats.org/officeDocument/2006/relationships" xmlns:m="http://schemas.openxmlformats.org/officeDocument/2006/math" xmlns:v="urn:schemas-microsoft-com:vml" xmlns:wp14="http://schemas.microsoft.com/office/word/2010/wordprocessingDrawing" xmlns:wp="http://schemas.openxmlformats.org/drawingml/2006/wordprocessingDrawing" xmlns:w10="urn:schemas-microsoft-com:office:word" xmlns:w="http://schemas.openxmlformats.org/wordprocessingml/2006/main" xmlns:w14="http://schemas.microsoft.com/office/word/2010/wordml" xmlns:w15="http://schemas.microsoft.com/office/word/2012/wordml" xmlns:wpg="http://schemas.microsoft.com/office/word/2010/wordprocessingGroup" xmlns:wpi="http://schemas.microsoft.com/office/word/2010/wordprocessingInk" xmlns:wne="http://schemas.microsoft.com/office/word/2006/wordml" xmlns:wps="http://schemas.microsoft.com/office/word/2010/wordprocessingShape" mc:Ignorable="w14 w15 wp14">
   <w:p>
     <w:pPr>
       <w:spacing w:before="720" w:after="200" w:line="276" w:lineRule="auto"/>
@@ -9725,8 +12782,8 @@
 </file>
 
 <file path=word/numbering.xml><?xml version="1.0" encoding="utf-8"?>
-<w:numbering xmlns:wpc="http://schemas.microsoft.com/office/word/2010/wordprocessingCanvas" xmlns:cx="http://schemas.microsoft.com/office/drawing/2014/chartex" xmlns:mc="http://schemas.openxmlformats.org/markup-compatibility/2006" xmlns:o="urn:schemas-microsoft-com:office:office" xmlns:r="http://schemas.openxmlformats.org/officeDocument/2006/relationships" xmlns:m="http://schemas.openxmlformats.org/officeDocument/2006/math" xmlns:v="urn:schemas-microsoft-com:vml" xmlns:wp14="http://schemas.microsoft.com/office/word/2010/wordprocessingDrawing" xmlns:wp="http://schemas.openxmlformats.org/drawingml/2006/wordprocessingDrawing" xmlns:w10="urn:schemas-microsoft-com:office:word" xmlns:w="http://schemas.openxmlformats.org/wordprocessingml/2006/main" xmlns:w14="http://schemas.microsoft.com/office/word/2010/wordml" xmlns:w15="http://schemas.microsoft.com/office/word/2012/wordml" xmlns:w16se="http://schemas.microsoft.com/office/word/2015/wordml/symex" xmlns:wpg="http://schemas.microsoft.com/office/word/2010/wordprocessingGroup" xmlns:wpi="http://schemas.microsoft.com/office/word/2010/wordprocessingInk" xmlns:wne="http://schemas.microsoft.com/office/word/2006/wordml" xmlns:wps="http://schemas.microsoft.com/office/word/2010/wordprocessingShape" mc:Ignorable="w14 w15 w16se wp14">
-  <w:abstractNum w:abstractNumId="0" w15:restartNumberingAfterBreak="0">
+<w:numbering xmlns:wpc="http://schemas.microsoft.com/office/word/2010/wordprocessingCanvas" xmlns:mc="http://schemas.openxmlformats.org/markup-compatibility/2006" xmlns:o="urn:schemas-microsoft-com:office:office" xmlns:r="http://schemas.openxmlformats.org/officeDocument/2006/relationships" xmlns:m="http://schemas.openxmlformats.org/officeDocument/2006/math" xmlns:v="urn:schemas-microsoft-com:vml" xmlns:wp14="http://schemas.microsoft.com/office/word/2010/wordprocessingDrawing" xmlns:wp="http://schemas.openxmlformats.org/drawingml/2006/wordprocessingDrawing" xmlns:w10="urn:schemas-microsoft-com:office:word" xmlns:w="http://schemas.openxmlformats.org/wordprocessingml/2006/main" xmlns:w14="http://schemas.microsoft.com/office/word/2010/wordml" xmlns:w15="http://schemas.microsoft.com/office/word/2012/wordml" xmlns:wpg="http://schemas.microsoft.com/office/word/2010/wordprocessingGroup" xmlns:wpi="http://schemas.microsoft.com/office/word/2010/wordprocessingInk" xmlns:wne="http://schemas.microsoft.com/office/word/2006/wordml" xmlns:wps="http://schemas.microsoft.com/office/word/2010/wordprocessingShape" mc:Ignorable="w14 w15 wp14">
+  <w:abstractNum w:abstractNumId="0">
     <w:nsid w:val="2C5447A1"/>
     <w:multiLevelType w:val="multilevel"/>
     <w:tmpl w:val="4D9A7CA8"/>
@@ -9849,7 +12906,7 @@
       </w:rPr>
     </w:lvl>
   </w:abstractNum>
-  <w:abstractNum w:abstractNumId="1" w15:restartNumberingAfterBreak="0">
+  <w:abstractNum w:abstractNumId="1">
     <w:nsid w:val="2D030C7F"/>
     <w:multiLevelType w:val="multilevel"/>
     <w:tmpl w:val="1D269F1C"/>
@@ -9971,7 +13028,7 @@
       </w:rPr>
     </w:lvl>
   </w:abstractNum>
-  <w:abstractNum w:abstractNumId="2" w15:restartNumberingAfterBreak="0">
+  <w:abstractNum w:abstractNumId="2">
     <w:nsid w:val="44A81B66"/>
     <w:multiLevelType w:val="multilevel"/>
     <w:tmpl w:val="A09E4CC2"/>
@@ -10092,7 +13149,7 @@
       </w:rPr>
     </w:lvl>
   </w:abstractNum>
-  <w:abstractNum w:abstractNumId="3" w15:restartNumberingAfterBreak="0">
+  <w:abstractNum w:abstractNumId="3">
     <w:nsid w:val="4A7D580E"/>
     <w:multiLevelType w:val="multilevel"/>
     <w:tmpl w:val="8FDED828"/>
@@ -10205,7 +13262,128 @@
       </w:rPr>
     </w:lvl>
   </w:abstractNum>
-  <w:abstractNum w:abstractNumId="4" w15:restartNumberingAfterBreak="0">
+  <w:abstractNum w:abstractNumId="4">
+    <w:nsid w:val="5E0643ED"/>
+    <w:multiLevelType w:val="multilevel"/>
+    <w:tmpl w:val="FDA2F770"/>
+    <w:lvl w:ilvl="0">
+      <w:start w:val="6"/>
+      <w:numFmt w:val="decimal"/>
+      <w:lvlText w:val="%1."/>
+      <w:lvlJc w:val="left"/>
+      <w:pPr>
+        <w:ind w:left="720" w:hanging="360"/>
+      </w:pPr>
+      <w:rPr>
+        <w:rFonts w:hint="default"/>
+      </w:rPr>
+    </w:lvl>
+    <w:lvl w:ilvl="1">
+      <w:start w:val="1"/>
+      <w:numFmt w:val="decimal"/>
+      <w:isLgl/>
+      <w:lvlText w:val="%1.%2."/>
+      <w:lvlJc w:val="left"/>
+      <w:pPr>
+        <w:ind w:left="1440" w:hanging="720"/>
+      </w:pPr>
+      <w:rPr>
+        <w:rFonts w:hint="default"/>
+      </w:rPr>
+    </w:lvl>
+    <w:lvl w:ilvl="2">
+      <w:start w:val="1"/>
+      <w:numFmt w:val="decimal"/>
+      <w:isLgl/>
+      <w:lvlText w:val="%1.%2.%3."/>
+      <w:lvlJc w:val="left"/>
+      <w:pPr>
+        <w:ind w:left="1800" w:hanging="720"/>
+      </w:pPr>
+      <w:rPr>
+        <w:rFonts w:hint="default"/>
+      </w:rPr>
+    </w:lvl>
+    <w:lvl w:ilvl="3">
+      <w:start w:val="1"/>
+      <w:numFmt w:val="decimal"/>
+      <w:isLgl/>
+      <w:lvlText w:val="%1.%2.%3.%4."/>
+      <w:lvlJc w:val="left"/>
+      <w:pPr>
+        <w:ind w:left="2520" w:hanging="1080"/>
+      </w:pPr>
+      <w:rPr>
+        <w:rFonts w:hint="default"/>
+      </w:rPr>
+    </w:lvl>
+    <w:lvl w:ilvl="4">
+      <w:start w:val="1"/>
+      <w:numFmt w:val="decimal"/>
+      <w:isLgl/>
+      <w:lvlText w:val="%1.%2.%3.%4.%5."/>
+      <w:lvlJc w:val="left"/>
+      <w:pPr>
+        <w:ind w:left="2880" w:hanging="1080"/>
+      </w:pPr>
+      <w:rPr>
+        <w:rFonts w:hint="default"/>
+      </w:rPr>
+    </w:lvl>
+    <w:lvl w:ilvl="5">
+      <w:start w:val="1"/>
+      <w:numFmt w:val="decimal"/>
+      <w:isLgl/>
+      <w:lvlText w:val="%1.%2.%3.%4.%5.%6."/>
+      <w:lvlJc w:val="left"/>
+      <w:pPr>
+        <w:ind w:left="3600" w:hanging="1440"/>
+      </w:pPr>
+      <w:rPr>
+        <w:rFonts w:hint="default"/>
+      </w:rPr>
+    </w:lvl>
+    <w:lvl w:ilvl="6">
+      <w:start w:val="1"/>
+      <w:numFmt w:val="decimal"/>
+      <w:isLgl/>
+      <w:lvlText w:val="%1.%2.%3.%4.%5.%6.%7."/>
+      <w:lvlJc w:val="left"/>
+      <w:pPr>
+        <w:ind w:left="3960" w:hanging="1440"/>
+      </w:pPr>
+      <w:rPr>
+        <w:rFonts w:hint="default"/>
+      </w:rPr>
+    </w:lvl>
+    <w:lvl w:ilvl="7">
+      <w:start w:val="1"/>
+      <w:numFmt w:val="decimal"/>
+      <w:isLgl/>
+      <w:lvlText w:val="%1.%2.%3.%4.%5.%6.%7.%8."/>
+      <w:lvlJc w:val="left"/>
+      <w:pPr>
+        <w:ind w:left="4680" w:hanging="1800"/>
+      </w:pPr>
+      <w:rPr>
+        <w:rFonts w:hint="default"/>
+      </w:rPr>
+    </w:lvl>
+    <w:lvl w:ilvl="8">
+      <w:start w:val="1"/>
+      <w:numFmt w:val="decimal"/>
+      <w:isLgl/>
+      <w:lvlText w:val="%1.%2.%3.%4.%5.%6.%7.%8.%9."/>
+      <w:lvlJc w:val="left"/>
+      <w:pPr>
+        <w:ind w:left="5400" w:hanging="2160"/>
+      </w:pPr>
+      <w:rPr>
+        <w:rFonts w:hint="default"/>
+      </w:rPr>
+    </w:lvl>
+  </w:abstractNum>
+  <w:abstractNum w:abstractNumId="5">
     <w:nsid w:val="7E124905"/>
     <w:multiLevelType w:val="multilevel"/>
     <w:tmpl w:val="332EF65C"/>
@@ -10327,6 +13505,127 @@
       </w:rPr>
     </w:lvl>
   </w:abstractNum>
+  <w:abstractNum w:abstractNumId="6">
+    <w:nsid w:val="7E8C1953"/>
+    <w:multiLevelType w:val="multilevel"/>
+    <w:tmpl w:val="A09E4CC2"/>
+    <w:lvl w:ilvl="0">
+      <w:start w:val="1"/>
+      <w:numFmt w:val="decimal"/>
+      <w:lvlText w:val="%1."/>
+      <w:lvlJc w:val="left"/>
+      <w:pPr>
+        <w:ind w:left="720" w:hanging="360"/>
+      </w:pPr>
+      <w:rPr>
+        <w:rFonts w:hint="default"/>
+      </w:rPr>
+    </w:lvl>
+    <w:lvl w:ilvl="1">
+      <w:start w:val="1"/>
+      <w:numFmt w:val="decimal"/>
+      <w:isLgl/>
+      <w:lvlText w:val="%1.%2."/>
+      <w:lvlJc w:val="left"/>
+      <w:pPr>
+        <w:ind w:left="1440" w:hanging="720"/>
+      </w:pPr>
+      <w:rPr>
+        <w:rFonts w:hint="default"/>
+      </w:rPr>
+    </w:lvl>
+    <w:lvl w:ilvl="2">
+      <w:start w:val="1"/>
+      <w:numFmt w:val="decimal"/>
+      <w:isLgl/>
+      <w:lvlText w:val="%1.%2.%3."/>
+      <w:lvlJc w:val="left"/>
+      <w:pPr>
+        <w:ind w:left="1800" w:hanging="720"/>
+      </w:pPr>
+      <w:rPr>
+        <w:rFonts w:hint="default"/>
+      </w:rPr>
+    </w:lvl>
+    <w:lvl w:ilvl="3">
+      <w:start w:val="1"/>
+      <w:numFmt w:val="decimal"/>
+      <w:isLgl/>
+      <w:lvlText w:val="%1.%2.%3.%4."/>
+      <w:lvlJc w:val="left"/>
+      <w:pPr>
+        <w:ind w:left="2520" w:hanging="1080"/>
+      </w:pPr>
+      <w:rPr>
+        <w:rFonts w:hint="default"/>
+      </w:rPr>
+    </w:lvl>
+    <w:lvl w:ilvl="4">
+      <w:start w:val="1"/>
+      <w:numFmt w:val="decimal"/>
+      <w:isLgl/>
+      <w:lvlText w:val="%1.%2.%3.%4.%5."/>
+      <w:lvlJc w:val="left"/>
+      <w:pPr>
+        <w:ind w:left="2880" w:hanging="1080"/>
+      </w:pPr>
+      <w:rPr>
+        <w:rFonts w:hint="default"/>
+      </w:rPr>
+    </w:lvl>
+    <w:lvl w:ilvl="5">
+      <w:start w:val="1"/>
+      <w:numFmt w:val="decimal"/>
+      <w:isLgl/>
+      <w:lvlText w:val="%1.%2.%3.%4.%5.%6."/>
+      <w:lvlJc w:val="left"/>
+      <w:pPr>
+        <w:ind w:left="3600" w:hanging="1440"/>
+      </w:pPr>
+      <w:rPr>
+        <w:rFonts w:hint="default"/>
+      </w:rPr>
+    </w:lvl>
+    <w:lvl w:ilvl="6">
+      <w:start w:val="1"/>
+      <w:numFmt w:val="decimal"/>
+      <w:isLgl/>
+      <w:lvlText w:val="%1.%2.%3.%4.%5.%6.%7."/>
+      <w:lvlJc w:val="left"/>
+      <w:pPr>
+        <w:ind w:left="3960" w:hanging="1440"/>
+      </w:pPr>
+      <w:rPr>
+        <w:rFonts w:hint="default"/>
+      </w:rPr>
+    </w:lvl>
+    <w:lvl w:ilvl="7">
+      <w:start w:val="1"/>
+      <w:numFmt w:val="decimal"/>
+      <w:isLgl/>
+      <w:lvlText w:val="%1.%2.%3.%4.%5.%6.%7.%8."/>
+      <w:lvlJc w:val="left"/>
+      <w:pPr>
+        <w:ind w:left="4680" w:hanging="1800"/>
+      </w:pPr>
+      <w:rPr>
+        <w:rFonts w:hint="default"/>
+      </w:rPr>
+    </w:lvl>
+    <w:lvl w:ilvl="8">
+      <w:start w:val="1"/>
+      <w:numFmt w:val="decimal"/>
+      <w:isLgl/>
+      <w:lvlText w:val="%1.%2.%3.%4.%5.%6.%7.%8.%9."/>
+      <w:lvlJc w:val="left"/>
+      <w:pPr>
+        <w:ind w:left="5400" w:hanging="2160"/>
+      </w:pPr>
+      <w:rPr>
+        <w:rFonts w:hint="default"/>
+      </w:rPr>
+    </w:lvl>
+  </w:abstractNum>
   <w:num w:numId="1">
     <w:abstractNumId w:val="1"/>
   </w:num>
@@ -10334,7 +13633,7 @@
     <w:abstractNumId w:val="3"/>
   </w:num>
   <w:num w:numId="3">
-    <w:abstractNumId w:val="4"/>
+    <w:abstractNumId w:val="5"/>
   </w:num>
   <w:num w:numId="4">
     <w:abstractNumId w:val="0"/>
@@ -10342,11 +13641,17 @@
   <w:num w:numId="5">
     <w:abstractNumId w:val="2"/>
   </w:num>
+  <w:num w:numId="6">
+    <w:abstractNumId w:val="6"/>
+  </w:num>
+  <w:num w:numId="7">
+    <w:abstractNumId w:val="4"/>
+  </w:num>
 </w:numbering>
 </file>
 
 <file path=word/styles.xml><?xml version="1.0" encoding="utf-8"?>
-<w:styles xmlns:mc="http://schemas.openxmlformats.org/markup-compatibility/2006" xmlns:r="http://schemas.openxmlformats.org/officeDocument/2006/relationships" xmlns:w="http://schemas.openxmlformats.org/wordprocessingml/2006/main" xmlns:w14="http://schemas.microsoft.com/office/word/2010/wordml" xmlns:w15="http://schemas.microsoft.com/office/word/2012/wordml" xmlns:w16se="http://schemas.microsoft.com/office/word/2015/wordml/symex" mc:Ignorable="w14 w15 w16se">
+<w:styles xmlns:mc="http://schemas.openxmlformats.org/markup-compatibility/2006" xmlns:r="http://schemas.openxmlformats.org/officeDocument/2006/relationships" xmlns:w="http://schemas.openxmlformats.org/wordprocessingml/2006/main" xmlns:w14="http://schemas.microsoft.com/office/word/2010/wordml" xmlns:w15="http://schemas.microsoft.com/office/word/2012/wordml" mc:Ignorable="w14 w15">
   <w:docDefaults>
     <w:rPrDefault>
       <w:rPr>
@@ -10869,7 +14174,7 @@
       </w:tblCellMar>
     </w:tblPr>
   </w:style>
-  <w:style w:type="paragraph" w:styleId="Ttulo">
+  <w:style w:type="paragraph" w:styleId="Puesto">
     <w:name w:val="Title"/>
     <w:basedOn w:val="Normal"/>
     <w:next w:val="Normal"/>
@@ -10909,6 +14214,12 @@
     <w:tblPr>
       <w:tblStyleRowBandSize w:val="1"/>
       <w:tblStyleColBandSize w:val="1"/>
+      <w:tblCellMar>
+        <w:top w:w="0" w:type="dxa"/>
+        <w:left w:w="0" w:type="dxa"/>
+        <w:bottom w:w="0" w:type="dxa"/>
+        <w:right w:w="0" w:type="dxa"/>
+      </w:tblCellMar>
     </w:tblPr>
   </w:style>
   <w:style w:type="table" w:customStyle="1" w:styleId="a0">
@@ -10919,6 +14230,12 @@
     <w:tblPr>
       <w:tblStyleRowBandSize w:val="1"/>
       <w:tblStyleColBandSize w:val="1"/>
+      <w:tblCellMar>
+        <w:top w:w="0" w:type="dxa"/>
+        <w:left w:w="0" w:type="dxa"/>
+        <w:bottom w:w="0" w:type="dxa"/>
+        <w:right w:w="0" w:type="dxa"/>
+      </w:tblCellMar>
     </w:tblPr>
   </w:style>
   <w:style w:type="table" w:customStyle="1" w:styleId="a1">
@@ -10929,6 +14246,12 @@
     <w:tblPr>
       <w:tblStyleRowBandSize w:val="1"/>
       <w:tblStyleColBandSize w:val="1"/>
+      <w:tblCellMar>
+        <w:top w:w="0" w:type="dxa"/>
+        <w:left w:w="0" w:type="dxa"/>
+        <w:bottom w:w="0" w:type="dxa"/>
+        <w:right w:w="0" w:type="dxa"/>
+      </w:tblCellMar>
     </w:tblPr>
   </w:style>
   <w:style w:type="table" w:customStyle="1" w:styleId="a2">
@@ -10939,6 +14262,12 @@
     <w:tblPr>
       <w:tblStyleRowBandSize w:val="1"/>
       <w:tblStyleColBandSize w:val="1"/>
+      <w:tblCellMar>
+        <w:top w:w="0" w:type="dxa"/>
+        <w:left w:w="0" w:type="dxa"/>
+        <w:bottom w:w="0" w:type="dxa"/>
+        <w:right w:w="0" w:type="dxa"/>
+      </w:tblCellMar>
     </w:tblPr>
   </w:style>
   <w:style w:type="table" w:customStyle="1" w:styleId="a3">
@@ -10949,6 +14278,12 @@
     <w:tblPr>
       <w:tblStyleRowBandSize w:val="1"/>
       <w:tblStyleColBandSize w:val="1"/>
+      <w:tblCellMar>
+        <w:top w:w="0" w:type="dxa"/>
+        <w:left w:w="0" w:type="dxa"/>
+        <w:bottom w:w="0" w:type="dxa"/>
+        <w:right w:w="0" w:type="dxa"/>
+      </w:tblCellMar>
     </w:tblPr>
   </w:style>
   <w:style w:type="table" w:customStyle="1" w:styleId="a4">
@@ -10959,6 +14294,12 @@
     <w:tblPr>
       <w:tblStyleRowBandSize w:val="1"/>
       <w:tblStyleColBandSize w:val="1"/>
+      <w:tblCellMar>
+        <w:top w:w="0" w:type="dxa"/>
+        <w:left w:w="0" w:type="dxa"/>
+        <w:bottom w:w="0" w:type="dxa"/>
+        <w:right w:w="0" w:type="dxa"/>
+      </w:tblCellMar>
     </w:tblPr>
   </w:style>
   <w:style w:type="paragraph" w:styleId="Textodeglobo">
@@ -11053,7 +14394,7 @@
       <w:contextualSpacing/>
     </w:pPr>
   </w:style>
-  <w:style w:type="paragraph" w:styleId="TtuloTDC">
+  <w:style w:type="paragraph" w:styleId="TtulodeTDC">
     <w:name w:val="TOC Heading"/>
     <w:basedOn w:val="Ttulo1"/>
     <w:next w:val="Normal"/>
@@ -11114,7 +14455,7 @@
 </file>
 
 <file path=word/glossary/document.xml><?xml version="1.0" encoding="utf-8"?>
-<w:glossaryDocument xmlns:wpc="http://schemas.microsoft.com/office/word/2010/wordprocessingCanvas" xmlns:cx="http://schemas.microsoft.com/office/drawing/2014/chartex" xmlns:mc="http://schemas.openxmlformats.org/markup-compatibility/2006" xmlns:o="urn:schemas-microsoft-com:office:office" xmlns:r="http://schemas.openxmlformats.org/officeDocument/2006/relationships" xmlns:m="http://schemas.openxmlformats.org/officeDocument/2006/math" xmlns:v="urn:schemas-microsoft-com:vml" xmlns:wp14="http://schemas.microsoft.com/office/word/2010/wordprocessingDrawing" xmlns:wp="http://schemas.openxmlformats.org/drawingml/2006/wordprocessingDrawing" xmlns:w10="urn:schemas-microsoft-com:office:word" xmlns:w="http://schemas.openxmlformats.org/wordprocessingml/2006/main" xmlns:w14="http://schemas.microsoft.com/office/word/2010/wordml" xmlns:w15="http://schemas.microsoft.com/office/word/2012/wordml" xmlns:w16se="http://schemas.microsoft.com/office/word/2015/wordml/symex" xmlns:wpg="http://schemas.microsoft.com/office/word/2010/wordprocessingGroup" xmlns:wpi="http://schemas.microsoft.com/office/word/2010/wordprocessingInk" xmlns:wne="http://schemas.microsoft.com/office/word/2006/wordml" xmlns:wps="http://schemas.microsoft.com/office/word/2010/wordprocessingShape" mc:Ignorable="w14 w15 w16se wp14">
+<w:glossaryDocument xmlns:wpc="http://schemas.microsoft.com/office/word/2010/wordprocessingCanvas" xmlns:mc="http://schemas.openxmlformats.org/markup-compatibility/2006" xmlns:o="urn:schemas-microsoft-com:office:office" xmlns:r="http://schemas.openxmlformats.org/officeDocument/2006/relationships" xmlns:m="http://schemas.openxmlformats.org/officeDocument/2006/math" xmlns:v="urn:schemas-microsoft-com:vml" xmlns:wp14="http://schemas.microsoft.com/office/word/2010/wordprocessingDrawing" xmlns:wp="http://schemas.openxmlformats.org/drawingml/2006/wordprocessingDrawing" xmlns:w10="urn:schemas-microsoft-com:office:word" xmlns:w="http://schemas.openxmlformats.org/wordprocessingml/2006/main" xmlns:w14="http://schemas.microsoft.com/office/word/2010/wordml" xmlns:w15="http://schemas.microsoft.com/office/word/2012/wordml" xmlns:wpg="http://schemas.microsoft.com/office/word/2010/wordprocessingGroup" xmlns:wpi="http://schemas.microsoft.com/office/word/2010/wordprocessingInk" xmlns:wne="http://schemas.microsoft.com/office/word/2006/wordml" xmlns:wps="http://schemas.microsoft.com/office/word/2010/wordprocessingShape" mc:Ignorable="w14 w15 wp14">
   <w:docParts>
     <w:docPart>
       <w:docPartPr>
@@ -11152,20 +14493,20 @@
 </file>
 
 <file path=word/glossary/fontTable.xml><?xml version="1.0" encoding="utf-8"?>
-<w:fonts xmlns:mc="http://schemas.openxmlformats.org/markup-compatibility/2006" xmlns:r="http://schemas.openxmlformats.org/officeDocument/2006/relationships" xmlns:w="http://schemas.openxmlformats.org/wordprocessingml/2006/main" xmlns:w14="http://schemas.microsoft.com/office/word/2010/wordml" xmlns:w15="http://schemas.microsoft.com/office/word/2012/wordml" xmlns:w16se="http://schemas.microsoft.com/office/word/2015/wordml/symex" mc:Ignorable="w14 w15 w16se">
+<w:fonts xmlns:mc="http://schemas.openxmlformats.org/markup-compatibility/2006" xmlns:r="http://schemas.openxmlformats.org/officeDocument/2006/relationships" xmlns:w="http://schemas.openxmlformats.org/wordprocessingml/2006/main" xmlns:w14="http://schemas.microsoft.com/office/word/2010/wordml" xmlns:w15="http://schemas.microsoft.com/office/word/2012/wordml" mc:Ignorable="w14 w15">
   <w:font w:name="Arial">
     <w:panose1 w:val="020B0604020202020204"/>
     <w:charset w:val="00"/>
     <w:family w:val="swiss"/>
     <w:pitch w:val="variable"/>
-    <w:sig w:usb0="E0002EFF" w:usb1="C0007843" w:usb2="00000009" w:usb3="00000000" w:csb0="000001FF" w:csb1="00000000"/>
+    <w:sig w:usb0="E0002AFF" w:usb1="C0007843" w:usb2="00000009" w:usb3="00000000" w:csb0="000001FF" w:csb1="00000000"/>
   </w:font>
   <w:font w:name="Times New Roman">
     <w:panose1 w:val="02020603050405020304"/>
     <w:charset w:val="00"/>
     <w:family w:val="roman"/>
     <w:pitch w:val="variable"/>
-    <w:sig w:usb0="E0002EFF" w:usb1="C0007843" w:usb2="00000009" w:usb3="00000000" w:csb0="000001FF" w:csb1="00000000"/>
+    <w:sig w:usb0="E0002AFF" w:usb1="C0007841" w:usb2="00000009" w:usb3="00000000" w:csb0="000001FF" w:csb1="00000000"/>
   </w:font>
   <w:font w:name="Georgia">
     <w:panose1 w:val="02040502050405020303"/>
@@ -11193,7 +14534,7 @@
     <w:charset w:val="00"/>
     <w:family w:val="swiss"/>
     <w:pitch w:val="variable"/>
-    <w:sig w:usb0="E00002FF" w:usb1="4000ACFF" w:usb2="00000001" w:usb3="00000000" w:csb0="0000019F" w:csb1="00000000"/>
+    <w:sig w:usb0="E10002FF" w:usb1="4000ACFF" w:usb2="00000009" w:usb3="00000000" w:csb0="0000019F" w:csb1="00000000"/>
   </w:font>
   <w:font w:name="Calibri Light">
     <w:panose1 w:val="020F0302020204030204"/>
@@ -11206,7 +14547,7 @@
 </file>
 
 <file path=word/glossary/settings.xml><?xml version="1.0" encoding="utf-8"?>
-<w:settings xmlns:mc="http://schemas.openxmlformats.org/markup-compatibility/2006" xmlns:o="urn:schemas-microsoft-com:office:office" xmlns:r="http://schemas.openxmlformats.org/officeDocument/2006/relationships" xmlns:m="http://schemas.openxmlformats.org/officeDocument/2006/math" xmlns:v="urn:schemas-microsoft-com:vml" xmlns:w10="urn:schemas-microsoft-com:office:word" xmlns:w="http://schemas.openxmlformats.org/wordprocessingml/2006/main" xmlns:w14="http://schemas.microsoft.com/office/word/2010/wordml" xmlns:w15="http://schemas.microsoft.com/office/word/2012/wordml" xmlns:w16se="http://schemas.microsoft.com/office/word/2015/wordml/symex" xmlns:sl="http://schemas.openxmlformats.org/schemaLibrary/2006/main" mc:Ignorable="w14 w15 w16se">
+<w:settings xmlns:mc="http://schemas.openxmlformats.org/markup-compatibility/2006" xmlns:o="urn:schemas-microsoft-com:office:office" xmlns:r="http://schemas.openxmlformats.org/officeDocument/2006/relationships" xmlns:m="http://schemas.openxmlformats.org/officeDocument/2006/math" xmlns:v="urn:schemas-microsoft-com:vml" xmlns:w10="urn:schemas-microsoft-com:office:word" xmlns:w="http://schemas.openxmlformats.org/wordprocessingml/2006/main" xmlns:w14="http://schemas.microsoft.com/office/word/2010/wordml" xmlns:w15="http://schemas.microsoft.com/office/word/2012/wordml" xmlns:sl="http://schemas.openxmlformats.org/schemaLibrary/2006/main" mc:Ignorable="w14 w15">
   <w:view w:val="normal"/>
   <w:defaultTabStop w:val="708"/>
   <w:hyphenationZone w:val="425"/>
@@ -11222,6 +14563,7 @@
   <w:rsids>
     <w:rsidRoot w:val="00460051"/>
     <w:rsid w:val="00167502"/>
+    <w:rsid w:val="00194A44"/>
     <w:rsid w:val="00460051"/>
   </w:rsids>
   <m:mathPr>
@@ -11240,13 +14582,13 @@
   <w:themeFontLang w:val="es-PE"/>
   <w:clrSchemeMapping w:bg1="light1" w:t1="dark1" w:bg2="light2" w:t2="dark2" w:accent1="accent1" w:accent2="accent2" w:accent3="accent3" w:accent4="accent4" w:accent5="accent5" w:accent6="accent6" w:hyperlink="hyperlink" w:followedHyperlink="followedHyperlink"/>
   <w:decimalSymbol w:val="."/>
-  <w:listSeparator w:val=";"/>
+  <w:listSeparator w:val=","/>
   <w15:chartTrackingRefBased/>
 </w:settings>
 </file>
 
 <file path=word/glossary/styles.xml><?xml version="1.0" encoding="utf-8"?>
-<w:styles xmlns:mc="http://schemas.openxmlformats.org/markup-compatibility/2006" xmlns:r="http://schemas.openxmlformats.org/officeDocument/2006/relationships" xmlns:w="http://schemas.openxmlformats.org/wordprocessingml/2006/main" xmlns:w14="http://schemas.microsoft.com/office/word/2010/wordml" xmlns:w15="http://schemas.microsoft.com/office/word/2012/wordml" xmlns:w16se="http://schemas.microsoft.com/office/word/2015/wordml/symex" mc:Ignorable="w14 w15 w16se">
+<w:styles xmlns:mc="http://schemas.openxmlformats.org/markup-compatibility/2006" xmlns:r="http://schemas.openxmlformats.org/officeDocument/2006/relationships" xmlns:w="http://schemas.openxmlformats.org/wordprocessingml/2006/main" xmlns:w14="http://schemas.microsoft.com/office/word/2010/wordml" xmlns:w15="http://schemas.microsoft.com/office/word/2012/wordml" mc:Ignorable="w14 w15">
   <w:docDefaults>
     <w:rPrDefault>
       <w:rPr>
@@ -11674,7 +15016,7 @@
 </file>
 
 <file path=word/glossary/webSettings.xml><?xml version="1.0" encoding="utf-8"?>
-<w:webSettings xmlns:mc="http://schemas.openxmlformats.org/markup-compatibility/2006" xmlns:r="http://schemas.openxmlformats.org/officeDocument/2006/relationships" xmlns:w="http://schemas.openxmlformats.org/wordprocessingml/2006/main" xmlns:w14="http://schemas.microsoft.com/office/word/2010/wordml" xmlns:w15="http://schemas.microsoft.com/office/word/2012/wordml" xmlns:w16se="http://schemas.microsoft.com/office/word/2015/wordml/symex" mc:Ignorable="w14 w15 w16se">
+<w:webSettings xmlns:mc="http://schemas.openxmlformats.org/markup-compatibility/2006" xmlns:r="http://schemas.openxmlformats.org/officeDocument/2006/relationships" xmlns:w="http://schemas.openxmlformats.org/wordprocessingml/2006/main" xmlns:w14="http://schemas.microsoft.com/office/word/2010/wordml" xmlns:w15="http://schemas.microsoft.com/office/word/2012/wordml" mc:Ignorable="w14 w15">
   <w:optimizeForBrowser/>
   <w:allowPNG/>
 </w:webSettings>
@@ -11970,7 +15312,7 @@
 </file>
 
 <file path=customXml/itemProps1.xml><?xml version="1.0" encoding="utf-8"?>
-<ds:datastoreItem xmlns:ds="http://schemas.openxmlformats.org/officeDocument/2006/customXml" ds:itemID="{8A094299-056D-4F60-AC09-045216DCB463}">
+<ds:datastoreItem xmlns:ds="http://schemas.openxmlformats.org/officeDocument/2006/customXml" ds:itemID="{47FBA2DB-1E3F-4E34-93E6-75C2CF6C0E89}">
   <ds:schemaRefs>
     <ds:schemaRef ds:uri="http://schemas.openxmlformats.org/officeDocument/2006/bibliography"/>
   </ds:schemaRefs>

</xml_diff>

<commit_message>
Revert "proceso 5 y proposito"
This reverts commit 59f4009c1a756ceb6a43139f221dfe9c7a817f44.
</commit_message>
<xml_diff>
--- a/Programsy/Desarrollo/1. SGIVF/Negocio/SGIVF_DN.docx
+++ b/Programsy/Desarrollo/1. SGIVF/Negocio/SGIVF_DN.docx
@@ -1,6 +1,6 @@
 
 <file path=word/document.xml><?xml version="1.0" encoding="utf-8"?>
-<w:document xmlns:wpc="http://schemas.microsoft.com/office/word/2010/wordprocessingCanvas" xmlns:mc="http://schemas.openxmlformats.org/markup-compatibility/2006" xmlns:o="urn:schemas-microsoft-com:office:office" xmlns:r="http://schemas.openxmlformats.org/officeDocument/2006/relationships" xmlns:m="http://schemas.openxmlformats.org/officeDocument/2006/math" xmlns:v="urn:schemas-microsoft-com:vml" xmlns:wp14="http://schemas.microsoft.com/office/word/2010/wordprocessingDrawing" xmlns:wp="http://schemas.openxmlformats.org/drawingml/2006/wordprocessingDrawing" xmlns:w10="urn:schemas-microsoft-com:office:word" xmlns:w="http://schemas.openxmlformats.org/wordprocessingml/2006/main" xmlns:w14="http://schemas.microsoft.com/office/word/2010/wordml" xmlns:w15="http://schemas.microsoft.com/office/word/2012/wordml" xmlns:wpg="http://schemas.microsoft.com/office/word/2010/wordprocessingGroup" xmlns:wpi="http://schemas.microsoft.com/office/word/2010/wordprocessingInk" xmlns:wne="http://schemas.microsoft.com/office/word/2006/wordml" xmlns:wps="http://schemas.microsoft.com/office/word/2010/wordprocessingShape" mc:Ignorable="w14 w15 wp14">
+<w:document xmlns:wpc="http://schemas.microsoft.com/office/word/2010/wordprocessingCanvas" xmlns:cx="http://schemas.microsoft.com/office/drawing/2014/chartex" xmlns:mc="http://schemas.openxmlformats.org/markup-compatibility/2006" xmlns:o="urn:schemas-microsoft-com:office:office" xmlns:r="http://schemas.openxmlformats.org/officeDocument/2006/relationships" xmlns:m="http://schemas.openxmlformats.org/officeDocument/2006/math" xmlns:v="urn:schemas-microsoft-com:vml" xmlns:wp14="http://schemas.microsoft.com/office/word/2010/wordprocessingDrawing" xmlns:wp="http://schemas.openxmlformats.org/drawingml/2006/wordprocessingDrawing" xmlns:w10="urn:schemas-microsoft-com:office:word" xmlns:w="http://schemas.openxmlformats.org/wordprocessingml/2006/main" xmlns:w14="http://schemas.microsoft.com/office/word/2010/wordml" xmlns:w15="http://schemas.microsoft.com/office/word/2012/wordml" xmlns:w16se="http://schemas.microsoft.com/office/word/2015/wordml/symex" xmlns:wpg="http://schemas.microsoft.com/office/word/2010/wordprocessingGroup" xmlns:wpi="http://schemas.microsoft.com/office/word/2010/wordprocessingInk" xmlns:wne="http://schemas.microsoft.com/office/word/2006/wordml" xmlns:wps="http://schemas.microsoft.com/office/word/2010/wordprocessingShape" mc:Ignorable="w14 w15 w16se wp14">
   <w:background w:color="FFFFFF"/>
   <w:body>
     <w:p>
@@ -752,7 +752,7 @@
       <w:sdtContent>
         <w:p>
           <w:pPr>
-            <w:pStyle w:val="TtulodeTDC"/>
+            <w:pStyle w:val="TtuloTDC"/>
           </w:pPr>
         </w:p>
         <w:p>
@@ -779,84 +779,131 @@
           <w:r>
             <w:fldChar w:fldCharType="separate"/>
           </w:r>
-          <w:hyperlink w:anchor="_Toc524005075" w:history="1">
-            <w:r>
-              <w:rPr>
-                <w:rStyle w:val="Hipervnculo"/>
-                <w:rFonts w:ascii="Arial" w:eastAsia="Arial" w:hAnsi="Arial" w:cs="Arial"/>
-                <w:b/>
-                <w:noProof/>
-              </w:rPr>
-              <w:t>1.</w:t>
-            </w:r>
-            <w:r>
-              <w:rPr>
-                <w:rFonts w:asciiTheme="minorHAnsi" w:eastAsiaTheme="minorEastAsia" w:hAnsiTheme="minorHAnsi" w:cstheme="minorBidi"/>
-                <w:noProof/>
-                <w:color w:val="auto"/>
-                <w:sz w:val="22"/>
-                <w:szCs w:val="22"/>
-              </w:rPr>
-              <w:tab/>
-            </w:r>
-            <w:r>
-              <w:rPr>
-                <w:rStyle w:val="Hipervnculo"/>
-                <w:rFonts w:ascii="Arial" w:eastAsia="Arial" w:hAnsi="Arial" w:cs="Arial"/>
-                <w:b/>
-                <w:noProof/>
-              </w:rPr>
-              <w:t>Introducción:</w:t>
-            </w:r>
-            <w:r>
-              <w:rPr>
-                <w:noProof/>
-                <w:webHidden/>
-              </w:rPr>
-              <w:tab/>
-            </w:r>
-            <w:r>
-              <w:rPr>
-                <w:noProof/>
-                <w:webHidden/>
-              </w:rPr>
-              <w:fldChar w:fldCharType="begin"/>
-            </w:r>
-            <w:r>
-              <w:rPr>
-                <w:noProof/>
-                <w:webHidden/>
-              </w:rPr>
-              <w:instrText xml:space="preserve"> PAGEREF _Toc524005075 \h </w:instrText>
-            </w:r>
-            <w:r>
-              <w:rPr>
-                <w:noProof/>
-                <w:webHidden/>
-              </w:rPr>
-            </w:r>
-            <w:r>
-              <w:rPr>
-                <w:noProof/>
-                <w:webHidden/>
-              </w:rPr>
-              <w:fldChar w:fldCharType="separate"/>
-            </w:r>
-            <w:r>
-              <w:rPr>
-                <w:noProof/>
-                <w:webHidden/>
-              </w:rPr>
-              <w:t>4</w:t>
-            </w:r>
-            <w:r>
-              <w:rPr>
-                <w:noProof/>
-                <w:webHidden/>
-              </w:rPr>
-              <w:fldChar w:fldCharType="end"/>
-            </w:r>
-          </w:hyperlink>
+          <w:bookmarkStart w:id="1" w:name="_GoBack"/>
+          <w:bookmarkEnd w:id="1"/>
+          <w:r>
+            <w:rPr>
+              <w:rStyle w:val="Hipervnculo"/>
+              <w:noProof/>
+            </w:rPr>
+            <w:fldChar w:fldCharType="begin"/>
+          </w:r>
+          <w:r>
+            <w:rPr>
+              <w:rStyle w:val="Hipervnculo"/>
+              <w:noProof/>
+            </w:rPr>
+            <w:instrText xml:space="preserve"> </w:instrText>
+          </w:r>
+          <w:r>
+            <w:rPr>
+              <w:noProof/>
+            </w:rPr>
+            <w:instrText>HYPERLINK \l "_Toc524005075"</w:instrText>
+          </w:r>
+          <w:r>
+            <w:rPr>
+              <w:rStyle w:val="Hipervnculo"/>
+              <w:noProof/>
+            </w:rPr>
+            <w:instrText xml:space="preserve"> </w:instrText>
+          </w:r>
+          <w:r>
+            <w:rPr>
+              <w:rStyle w:val="Hipervnculo"/>
+              <w:noProof/>
+            </w:rPr>
+          </w:r>
+          <w:r>
+            <w:rPr>
+              <w:rStyle w:val="Hipervnculo"/>
+              <w:noProof/>
+            </w:rPr>
+            <w:fldChar w:fldCharType="separate"/>
+          </w:r>
+          <w:r>
+            <w:rPr>
+              <w:rStyle w:val="Hipervnculo"/>
+              <w:rFonts w:ascii="Arial" w:eastAsia="Arial" w:hAnsi="Arial" w:cs="Arial"/>
+              <w:b/>
+              <w:noProof/>
+            </w:rPr>
+            <w:t>1.</w:t>
+          </w:r>
+          <w:r>
+            <w:rPr>
+              <w:rFonts w:asciiTheme="minorHAnsi" w:eastAsiaTheme="minorEastAsia" w:hAnsiTheme="minorHAnsi" w:cstheme="minorBidi"/>
+              <w:noProof/>
+              <w:color w:val="auto"/>
+              <w:sz w:val="22"/>
+              <w:szCs w:val="22"/>
+            </w:rPr>
+            <w:tab/>
+          </w:r>
+          <w:r>
+            <w:rPr>
+              <w:rStyle w:val="Hipervnculo"/>
+              <w:rFonts w:ascii="Arial" w:eastAsia="Arial" w:hAnsi="Arial" w:cs="Arial"/>
+              <w:b/>
+              <w:noProof/>
+            </w:rPr>
+            <w:t>Introducción:</w:t>
+          </w:r>
+          <w:r>
+            <w:rPr>
+              <w:noProof/>
+              <w:webHidden/>
+            </w:rPr>
+            <w:tab/>
+          </w:r>
+          <w:r>
+            <w:rPr>
+              <w:noProof/>
+              <w:webHidden/>
+            </w:rPr>
+            <w:fldChar w:fldCharType="begin"/>
+          </w:r>
+          <w:r>
+            <w:rPr>
+              <w:noProof/>
+              <w:webHidden/>
+            </w:rPr>
+            <w:instrText xml:space="preserve"> PAGEREF _Toc524005075 \h </w:instrText>
+          </w:r>
+          <w:r>
+            <w:rPr>
+              <w:noProof/>
+              <w:webHidden/>
+            </w:rPr>
+          </w:r>
+          <w:r>
+            <w:rPr>
+              <w:noProof/>
+              <w:webHidden/>
+            </w:rPr>
+            <w:fldChar w:fldCharType="separate"/>
+          </w:r>
+          <w:r>
+            <w:rPr>
+              <w:noProof/>
+              <w:webHidden/>
+            </w:rPr>
+            <w:t>4</w:t>
+          </w:r>
+          <w:r>
+            <w:rPr>
+              <w:noProof/>
+              <w:webHidden/>
+            </w:rPr>
+            <w:fldChar w:fldCharType="end"/>
+          </w:r>
+          <w:r>
+            <w:rPr>
+              <w:rStyle w:val="Hipervnculo"/>
+              <w:noProof/>
+            </w:rPr>
+            <w:fldChar w:fldCharType="end"/>
+          </w:r>
         </w:p>
         <w:p>
           <w:pPr>
@@ -2027,11 +2074,11 @@
           <w:szCs w:val="24"/>
         </w:rPr>
       </w:pPr>
-      <w:bookmarkStart w:id="1" w:name="h.3dy6vkm" w:colFirst="0" w:colLast="0"/>
-      <w:bookmarkStart w:id="2" w:name="h.1t3h5sf" w:colFirst="0" w:colLast="0"/>
-      <w:bookmarkStart w:id="3" w:name="_Toc524005075"/>
-      <w:bookmarkEnd w:id="1"/>
+      <w:bookmarkStart w:id="2" w:name="h.3dy6vkm" w:colFirst="0" w:colLast="0"/>
+      <w:bookmarkStart w:id="3" w:name="h.1t3h5sf" w:colFirst="0" w:colLast="0"/>
+      <w:bookmarkStart w:id="4" w:name="_Toc524005075"/>
       <w:bookmarkEnd w:id="2"/>
+      <w:bookmarkEnd w:id="3"/>
       <w:r>
         <w:rPr>
           <w:rFonts w:ascii="Arial" w:eastAsia="Arial" w:hAnsi="Arial" w:cs="Arial"/>
@@ -2042,7 +2089,7 @@
         <w:lastRenderedPageBreak/>
         <w:t>Introducción:</w:t>
       </w:r>
-      <w:bookmarkEnd w:id="3"/>
+      <w:bookmarkEnd w:id="4"/>
     </w:p>
     <w:p>
       <w:pPr>
@@ -2170,7 +2217,7 @@
           <w:szCs w:val="24"/>
         </w:rPr>
       </w:pPr>
-      <w:bookmarkStart w:id="4" w:name="_Toc524005076"/>
+      <w:bookmarkStart w:id="5" w:name="_Toc524005076"/>
       <w:r>
         <w:rPr>
           <w:rFonts w:ascii="Arial" w:eastAsia="Arial" w:hAnsi="Arial" w:cs="Arial"/>
@@ -2189,7 +2236,7 @@
         </w:rPr>
         <w:t>ósito</w:t>
       </w:r>
-      <w:bookmarkEnd w:id="4"/>
+      <w:bookmarkEnd w:id="5"/>
     </w:p>
     <w:p>
       <w:pPr>
@@ -2208,40 +2255,53 @@
       <w:pPr>
         <w:pStyle w:val="Prrafodelista"/>
         <w:ind w:left="1440"/>
-        <w:jc w:val="both"/>
-        <w:outlineLvl w:val="1"/>
-        <w:rPr>
-          <w:rFonts w:ascii="Arial" w:eastAsia="Arial" w:hAnsi="Arial" w:cs="Arial"/>
-          <w:sz w:val="24"/>
-          <w:szCs w:val="24"/>
-        </w:rPr>
-      </w:pPr>
-      <w:r>
-        <w:rPr>
-          <w:rFonts w:ascii="Arial" w:eastAsia="Arial" w:hAnsi="Arial" w:cs="Arial"/>
-          <w:sz w:val="24"/>
-          <w:szCs w:val="24"/>
-        </w:rPr>
-        <w:t xml:space="preserve">El presente documento tiene como propósito definir las principales actividades del negocio de la farmacia como lo son la gestión de ventas y gestión de inventario, para esto el equipo de </w:t>
-      </w:r>
-      <w:proofErr w:type="spellStart"/>
-      <w:r>
-        <w:rPr>
-          <w:rFonts w:ascii="Arial" w:eastAsia="Arial" w:hAnsi="Arial" w:cs="Arial"/>
-          <w:sz w:val="24"/>
-          <w:szCs w:val="24"/>
-        </w:rPr>
-        <w:t>Programsy</w:t>
-      </w:r>
-      <w:proofErr w:type="spellEnd"/>
-      <w:r>
-        <w:rPr>
-          <w:rFonts w:ascii="Arial" w:eastAsia="Arial" w:hAnsi="Arial" w:cs="Arial"/>
-          <w:sz w:val="24"/>
-          <w:szCs w:val="24"/>
-        </w:rPr>
-        <w:t xml:space="preserve"> en conjunto con las partes interesadas evaluó y selecciono los principales procesos que componen dichas actividades con el fin de automatizarlos mejorando así la calidad la eficiencia del servicio que brindan.</w:t>
-      </w:r>
+        <w:outlineLvl w:val="1"/>
+        <w:rPr>
+          <w:rFonts w:ascii="Arial" w:eastAsia="Arial" w:hAnsi="Arial" w:cs="Arial"/>
+          <w:b/>
+          <w:sz w:val="24"/>
+          <w:szCs w:val="24"/>
+        </w:rPr>
+      </w:pPr>
+    </w:p>
+    <w:p>
+      <w:pPr>
+        <w:pStyle w:val="Prrafodelista"/>
+        <w:ind w:left="1440"/>
+        <w:outlineLvl w:val="1"/>
+        <w:rPr>
+          <w:rFonts w:ascii="Arial" w:eastAsia="Arial" w:hAnsi="Arial" w:cs="Arial"/>
+          <w:b/>
+          <w:sz w:val="24"/>
+          <w:szCs w:val="24"/>
+        </w:rPr>
+      </w:pPr>
+    </w:p>
+    <w:p>
+      <w:pPr>
+        <w:pStyle w:val="Prrafodelista"/>
+        <w:ind w:left="1440"/>
+        <w:outlineLvl w:val="1"/>
+        <w:rPr>
+          <w:rFonts w:ascii="Arial" w:eastAsia="Arial" w:hAnsi="Arial" w:cs="Arial"/>
+          <w:b/>
+          <w:sz w:val="24"/>
+          <w:szCs w:val="24"/>
+        </w:rPr>
+      </w:pPr>
+    </w:p>
+    <w:p>
+      <w:pPr>
+        <w:pStyle w:val="Prrafodelista"/>
+        <w:ind w:left="1440"/>
+        <w:outlineLvl w:val="1"/>
+        <w:rPr>
+          <w:rFonts w:ascii="Arial" w:eastAsia="Arial" w:hAnsi="Arial" w:cs="Arial"/>
+          <w:b/>
+          <w:sz w:val="24"/>
+          <w:szCs w:val="24"/>
+        </w:rPr>
+      </w:pPr>
     </w:p>
     <w:p>
       <w:pPr>
@@ -2310,7 +2370,7 @@
           <w:szCs w:val="24"/>
         </w:rPr>
       </w:pPr>
-      <w:bookmarkStart w:id="5" w:name="_Toc524005077"/>
+      <w:bookmarkStart w:id="6" w:name="_Toc524005077"/>
       <w:r>
         <w:rPr>
           <w:rFonts w:ascii="Arial" w:eastAsia="Arial" w:hAnsi="Arial" w:cs="Arial"/>
@@ -2320,7 +2380,7 @@
         </w:rPr>
         <w:t>Alcance</w:t>
       </w:r>
-      <w:bookmarkEnd w:id="5"/>
+      <w:bookmarkEnd w:id="6"/>
     </w:p>
     <w:p>
       <w:pPr>
@@ -2436,7 +2496,7 @@
           <w:szCs w:val="24"/>
         </w:rPr>
       </w:pPr>
-      <w:bookmarkStart w:id="6" w:name="_Toc524005078"/>
+      <w:bookmarkStart w:id="7" w:name="_Toc524005078"/>
       <w:r>
         <w:rPr>
           <w:rFonts w:ascii="Arial" w:eastAsia="Arial" w:hAnsi="Arial" w:cs="Arial"/>
@@ -2455,7 +2515,7 @@
         </w:rPr>
         <w:t>siglas y abreviaturas</w:t>
       </w:r>
-      <w:bookmarkEnd w:id="6"/>
+      <w:bookmarkEnd w:id="7"/>
     </w:p>
     <w:p>
       <w:pPr>
@@ -2573,7 +2633,7 @@
           <w:szCs w:val="24"/>
         </w:rPr>
       </w:pPr>
-      <w:bookmarkStart w:id="7" w:name="_Toc524005079"/>
+      <w:bookmarkStart w:id="8" w:name="_Toc524005079"/>
       <w:r>
         <w:rPr>
           <w:rFonts w:ascii="Arial" w:eastAsia="Arial" w:hAnsi="Arial" w:cs="Arial"/>
@@ -2583,7 +2643,7 @@
         </w:rPr>
         <w:t>Referencias</w:t>
       </w:r>
-      <w:bookmarkEnd w:id="7"/>
+      <w:bookmarkEnd w:id="8"/>
     </w:p>
     <w:p>
       <w:pPr>
@@ -2732,7 +2792,7 @@
           <w:szCs w:val="24"/>
         </w:rPr>
       </w:pPr>
-      <w:bookmarkStart w:id="8" w:name="_Toc524005080"/>
+      <w:bookmarkStart w:id="9" w:name="_Toc524005080"/>
       <w:r>
         <w:rPr>
           <w:rFonts w:ascii="Arial" w:eastAsia="Arial" w:hAnsi="Arial" w:cs="Arial"/>
@@ -2751,7 +2811,7 @@
         </w:rPr>
         <w:t xml:space="preserve"> Gestionar Venta</w:t>
       </w:r>
-      <w:bookmarkEnd w:id="8"/>
+      <w:bookmarkEnd w:id="9"/>
     </w:p>
     <w:p>
       <w:pPr>
@@ -2780,7 +2840,7 @@
           <w:szCs w:val="24"/>
         </w:rPr>
       </w:pPr>
-      <w:bookmarkStart w:id="9" w:name="_Toc524005081"/>
+      <w:bookmarkStart w:id="10" w:name="_Toc524005081"/>
       <w:r>
         <w:rPr>
           <w:rFonts w:ascii="Arial" w:eastAsia="Arial" w:hAnsi="Arial" w:cs="Arial"/>
@@ -2790,7 +2850,7 @@
         </w:rPr>
         <w:t>Ficha de Proceso</w:t>
       </w:r>
-      <w:bookmarkEnd w:id="9"/>
+      <w:bookmarkEnd w:id="10"/>
     </w:p>
     <w:p>
       <w:pPr>
@@ -3791,7 +3851,6 @@
               <w:rPr>
                 <w:rFonts w:ascii="Arial" w:eastAsia="Arial" w:hAnsi="Arial" w:cs="Arial"/>
               </w:rPr>
-              <w:lastRenderedPageBreak/>
               <w:t>5</w:t>
             </w:r>
           </w:p>
@@ -3884,6 +3943,7 @@
               <w:rPr>
                 <w:rFonts w:ascii="Arial" w:eastAsia="Arial" w:hAnsi="Arial" w:cs="Arial"/>
               </w:rPr>
+              <w:lastRenderedPageBreak/>
               <w:t>6</w:t>
             </w:r>
           </w:p>
@@ -4256,7 +4316,7 @@
           <w:szCs w:val="24"/>
         </w:rPr>
       </w:pPr>
-      <w:bookmarkStart w:id="10" w:name="_Toc524005082"/>
+      <w:bookmarkStart w:id="11" w:name="_Toc524005082"/>
       <w:r>
         <w:rPr>
           <w:rFonts w:ascii="Arial" w:eastAsia="Arial" w:hAnsi="Arial" w:cs="Arial"/>
@@ -4266,7 +4326,7 @@
         </w:rPr>
         <w:t>Diagrama del Proceso</w:t>
       </w:r>
-      <w:bookmarkEnd w:id="10"/>
+      <w:bookmarkEnd w:id="11"/>
     </w:p>
     <w:p>
       <w:pPr>
@@ -4789,7 +4849,7 @@
           <w:szCs w:val="24"/>
         </w:rPr>
       </w:pPr>
-      <w:bookmarkStart w:id="11" w:name="_Toc524005083"/>
+      <w:bookmarkStart w:id="12" w:name="_Toc524005083"/>
       <w:r>
         <w:rPr>
           <w:rFonts w:ascii="Arial" w:eastAsia="Arial" w:hAnsi="Arial" w:cs="Arial"/>
@@ -4799,7 +4859,7 @@
         </w:rPr>
         <w:t>Descripción de actividades</w:t>
       </w:r>
-      <w:bookmarkEnd w:id="11"/>
+      <w:bookmarkEnd w:id="12"/>
     </w:p>
     <w:p>
       <w:pPr>
@@ -6149,7 +6209,7 @@
           <w:szCs w:val="24"/>
         </w:rPr>
       </w:pPr>
-      <w:bookmarkStart w:id="12" w:name="_Toc524005084"/>
+      <w:bookmarkStart w:id="13" w:name="_Toc524005084"/>
       <w:r>
         <w:rPr>
           <w:rFonts w:ascii="Arial" w:eastAsia="Arial" w:hAnsi="Arial" w:cs="Arial"/>
@@ -6168,7 +6228,7 @@
         </w:rPr>
         <w:t xml:space="preserve"> Gestionar Inventario</w:t>
       </w:r>
-      <w:bookmarkEnd w:id="12"/>
+      <w:bookmarkEnd w:id="13"/>
     </w:p>
     <w:p>
       <w:pPr>
@@ -6197,7 +6257,7 @@
           <w:szCs w:val="24"/>
         </w:rPr>
       </w:pPr>
-      <w:bookmarkStart w:id="13" w:name="_Toc524005085"/>
+      <w:bookmarkStart w:id="14" w:name="_Toc524005085"/>
       <w:r>
         <w:rPr>
           <w:rFonts w:ascii="Arial" w:eastAsia="Arial" w:hAnsi="Arial" w:cs="Arial"/>
@@ -6207,7 +6267,7 @@
         </w:rPr>
         <w:t>Ficha de Proceso</w:t>
       </w:r>
-      <w:bookmarkEnd w:id="13"/>
+      <w:bookmarkEnd w:id="14"/>
     </w:p>
     <w:p>
       <w:pPr>
@@ -7693,7 +7753,7 @@
           <w:szCs w:val="24"/>
         </w:rPr>
       </w:pPr>
-      <w:bookmarkStart w:id="14" w:name="_Toc524005086"/>
+      <w:bookmarkStart w:id="15" w:name="_Toc524005086"/>
       <w:r>
         <w:rPr>
           <w:rFonts w:ascii="Arial" w:eastAsia="Arial" w:hAnsi="Arial" w:cs="Arial"/>
@@ -7703,7 +7763,7 @@
         </w:rPr>
         <w:t>Diagrama del Proceso</w:t>
       </w:r>
-      <w:bookmarkEnd w:id="14"/>
+      <w:bookmarkEnd w:id="15"/>
     </w:p>
     <w:p>
       <w:pPr>
@@ -8152,7 +8212,7 @@
           <w:szCs w:val="24"/>
         </w:rPr>
       </w:pPr>
-      <w:bookmarkStart w:id="15" w:name="_Toc524005087"/>
+      <w:bookmarkStart w:id="16" w:name="_Toc524005087"/>
       <w:r>
         <w:rPr>
           <w:rFonts w:ascii="Arial" w:eastAsia="Arial" w:hAnsi="Arial" w:cs="Arial"/>
@@ -8162,7 +8222,7 @@
         </w:rPr>
         <w:t>Descripción de actividades</w:t>
       </w:r>
-      <w:bookmarkEnd w:id="15"/>
+      <w:bookmarkEnd w:id="16"/>
     </w:p>
     <w:p>
       <w:pPr>
@@ -9399,3131 +9459,14 @@
           <w:rFonts w:ascii="Arial" w:hAnsi="Arial" w:cs="Arial"/>
         </w:rPr>
       </w:pPr>
-      <w:bookmarkStart w:id="16" w:name="h.3rdcrjn" w:colFirst="0" w:colLast="0"/>
-      <w:bookmarkStart w:id="17" w:name="h.26in1rg" w:colFirst="0" w:colLast="0"/>
-      <w:bookmarkEnd w:id="16"/>
+      <w:bookmarkStart w:id="17" w:name="h.3rdcrjn" w:colFirst="0" w:colLast="0"/>
+      <w:bookmarkStart w:id="18" w:name="h.26in1rg" w:colFirst="0" w:colLast="0"/>
       <w:bookmarkEnd w:id="17"/>
-    </w:p>
-    <w:p>
-      <w:pPr>
-        <w:spacing w:after="120"/>
-        <w:jc w:val="both"/>
-        <w:rPr>
-          <w:rFonts w:ascii="Arial" w:hAnsi="Arial" w:cs="Arial"/>
-        </w:rPr>
-      </w:pPr>
-    </w:p>
-    <w:p>
-      <w:pPr>
-        <w:spacing w:after="120"/>
-        <w:jc w:val="both"/>
-        <w:rPr>
-          <w:rFonts w:ascii="Arial" w:hAnsi="Arial" w:cs="Arial"/>
-        </w:rPr>
-      </w:pPr>
-    </w:p>
-    <w:p>
-      <w:pPr>
-        <w:pStyle w:val="Prrafodelista"/>
-        <w:numPr>
-          <w:ilvl w:val="0"/>
-          <w:numId w:val="7"/>
-        </w:numPr>
-        <w:outlineLvl w:val="0"/>
-        <w:rPr>
-          <w:rFonts w:ascii="Arial" w:eastAsia="Arial" w:hAnsi="Arial" w:cs="Arial"/>
-          <w:b/>
-          <w:sz w:val="24"/>
-          <w:szCs w:val="24"/>
-        </w:rPr>
-      </w:pPr>
-      <w:r>
-        <w:rPr>
-          <w:rFonts w:ascii="Arial" w:eastAsia="Arial" w:hAnsi="Arial" w:cs="Arial"/>
-          <w:b/>
-          <w:sz w:val="24"/>
-          <w:szCs w:val="24"/>
-        </w:rPr>
-        <w:t>Proceso5</w:t>
-      </w:r>
-      <w:r>
-        <w:rPr>
-          <w:rFonts w:ascii="Arial" w:eastAsia="Arial" w:hAnsi="Arial" w:cs="Arial"/>
-          <w:b/>
-          <w:sz w:val="24"/>
-          <w:szCs w:val="24"/>
-        </w:rPr>
-        <w:t xml:space="preserve">: </w:t>
-      </w:r>
-      <w:r>
-        <w:rPr>
-          <w:rFonts w:ascii="Arial" w:eastAsia="Arial" w:hAnsi="Arial" w:cs="Arial"/>
-          <w:b/>
-          <w:sz w:val="24"/>
-          <w:szCs w:val="24"/>
-        </w:rPr>
-        <w:t>Recepción</w:t>
-      </w:r>
-      <w:r>
-        <w:rPr>
-          <w:rFonts w:ascii="Arial" w:eastAsia="Arial" w:hAnsi="Arial" w:cs="Arial"/>
-          <w:b/>
-          <w:sz w:val="24"/>
-          <w:szCs w:val="24"/>
-        </w:rPr>
-        <w:t xml:space="preserve"> </w:t>
-      </w:r>
-      <w:r>
-        <w:rPr>
-          <w:rFonts w:ascii="Arial" w:eastAsia="Arial" w:hAnsi="Arial" w:cs="Arial"/>
-          <w:b/>
-          <w:sz w:val="24"/>
-          <w:szCs w:val="24"/>
-        </w:rPr>
-        <w:t>del Pedido</w:t>
-      </w:r>
-    </w:p>
-    <w:p>
-      <w:pPr>
-        <w:pStyle w:val="Prrafodelista"/>
-        <w:outlineLvl w:val="0"/>
-        <w:rPr>
-          <w:rFonts w:ascii="Arial" w:eastAsia="Arial" w:hAnsi="Arial" w:cs="Arial"/>
-          <w:b/>
-          <w:sz w:val="24"/>
-          <w:szCs w:val="24"/>
-        </w:rPr>
-      </w:pPr>
-    </w:p>
-    <w:p>
-      <w:pPr>
-        <w:pStyle w:val="Prrafodelista"/>
-        <w:numPr>
-          <w:ilvl w:val="1"/>
-          <w:numId w:val="7"/>
-        </w:numPr>
-        <w:outlineLvl w:val="1"/>
-        <w:rPr>
-          <w:rFonts w:ascii="Arial" w:eastAsia="Arial" w:hAnsi="Arial" w:cs="Arial"/>
-          <w:b/>
-          <w:sz w:val="24"/>
-          <w:szCs w:val="24"/>
-        </w:rPr>
-      </w:pPr>
-      <w:r>
-        <w:rPr>
-          <w:rFonts w:ascii="Arial" w:eastAsia="Arial" w:hAnsi="Arial" w:cs="Arial"/>
-          <w:b/>
-          <w:sz w:val="24"/>
-          <w:szCs w:val="24"/>
-        </w:rPr>
-        <w:t>Ficha de Proceso</w:t>
-      </w:r>
-    </w:p>
-    <w:p>
-      <w:pPr>
-        <w:pStyle w:val="Prrafodelista"/>
-        <w:ind w:left="1440"/>
-        <w:outlineLvl w:val="1"/>
-        <w:rPr>
-          <w:rFonts w:ascii="Arial" w:eastAsia="Arial" w:hAnsi="Arial" w:cs="Arial"/>
-          <w:b/>
-          <w:sz w:val="24"/>
-          <w:szCs w:val="24"/>
-        </w:rPr>
-      </w:pPr>
-    </w:p>
-    <w:tbl>
-      <w:tblPr>
-        <w:tblStyle w:val="a0"/>
-        <w:tblW w:w="9468" w:type="dxa"/>
-        <w:tblInd w:w="108" w:type="dxa"/>
-        <w:tblBorders>
-          <w:top w:val="single" w:sz="4" w:space="0" w:color="000000"/>
-          <w:left w:val="single" w:sz="4" w:space="0" w:color="000000"/>
-          <w:bottom w:val="single" w:sz="4" w:space="0" w:color="000000"/>
-          <w:right w:val="single" w:sz="4" w:space="0" w:color="000000"/>
-          <w:insideH w:val="single" w:sz="4" w:space="0" w:color="000000"/>
-          <w:insideV w:val="single" w:sz="4" w:space="0" w:color="000000"/>
-        </w:tblBorders>
-        <w:tblLayout w:type="fixed"/>
-        <w:tblLook w:val="0600" w:firstRow="0" w:lastRow="0" w:firstColumn="0" w:lastColumn="0" w:noHBand="1" w:noVBand="1"/>
-      </w:tblPr>
-      <w:tblGrid>
-        <w:gridCol w:w="1447"/>
-        <w:gridCol w:w="4932"/>
-        <w:gridCol w:w="1559"/>
-        <w:gridCol w:w="1530"/>
-      </w:tblGrid>
-      <w:tr>
-        <w:tc>
-          <w:tcPr>
-            <w:tcW w:w="1447" w:type="dxa"/>
-            <w:tcMar>
-              <w:top w:w="100" w:type="dxa"/>
-              <w:left w:w="108" w:type="dxa"/>
-              <w:bottom w:w="100" w:type="dxa"/>
-              <w:right w:w="108" w:type="dxa"/>
-            </w:tcMar>
-            <w:vAlign w:val="center"/>
-          </w:tcPr>
-          <w:p>
-            <w:pPr>
-              <w:contextualSpacing w:val="0"/>
-              <w:jc w:val="center"/>
-              <w:rPr>
-                <w:rFonts w:ascii="Arial" w:hAnsi="Arial" w:cs="Arial"/>
-              </w:rPr>
-            </w:pPr>
-            <w:r>
-              <w:rPr>
-                <w:rFonts w:ascii="Arial" w:eastAsia="Arial" w:hAnsi="Arial" w:cs="Arial"/>
-                <w:b/>
-              </w:rPr>
-              <w:t>Número o código</w:t>
-            </w:r>
-          </w:p>
-          <w:p>
-            <w:pPr>
-              <w:contextualSpacing w:val="0"/>
-              <w:jc w:val="center"/>
-              <w:rPr>
-                <w:rFonts w:ascii="Arial" w:hAnsi="Arial" w:cs="Arial"/>
-              </w:rPr>
-            </w:pPr>
-            <w:r>
-              <w:rPr>
-                <w:rFonts w:ascii="Arial" w:eastAsia="Arial" w:hAnsi="Arial" w:cs="Arial"/>
-                <w:b/>
-              </w:rPr>
-              <w:t>de proceso</w:t>
-            </w:r>
-          </w:p>
-        </w:tc>
-        <w:tc>
-          <w:tcPr>
-            <w:tcW w:w="4932" w:type="dxa"/>
-            <w:tcMar>
-              <w:top w:w="100" w:type="dxa"/>
-              <w:left w:w="108" w:type="dxa"/>
-              <w:bottom w:w="100" w:type="dxa"/>
-              <w:right w:w="108" w:type="dxa"/>
-            </w:tcMar>
-            <w:vAlign w:val="center"/>
-          </w:tcPr>
-          <w:p>
-            <w:pPr>
-              <w:contextualSpacing w:val="0"/>
-              <w:jc w:val="center"/>
-              <w:rPr>
-                <w:rFonts w:ascii="Arial" w:hAnsi="Arial" w:cs="Arial"/>
-              </w:rPr>
-            </w:pPr>
-            <w:r>
-              <w:rPr>
-                <w:rFonts w:ascii="Arial" w:eastAsia="Arial" w:hAnsi="Arial" w:cs="Arial"/>
-              </w:rPr>
-              <w:t>PROC-005</w:t>
-            </w:r>
-          </w:p>
-        </w:tc>
-        <w:tc>
-          <w:tcPr>
-            <w:tcW w:w="1559" w:type="dxa"/>
-            <w:tcMar>
-              <w:top w:w="100" w:type="dxa"/>
-              <w:left w:w="108" w:type="dxa"/>
-              <w:bottom w:w="100" w:type="dxa"/>
-              <w:right w:w="108" w:type="dxa"/>
-            </w:tcMar>
-            <w:vAlign w:val="center"/>
-          </w:tcPr>
-          <w:p>
-            <w:pPr>
-              <w:contextualSpacing w:val="0"/>
-              <w:jc w:val="center"/>
-              <w:rPr>
-                <w:rFonts w:ascii="Arial" w:hAnsi="Arial" w:cs="Arial"/>
-              </w:rPr>
-            </w:pPr>
-            <w:r>
-              <w:rPr>
-                <w:rFonts w:ascii="Arial" w:eastAsia="Arial" w:hAnsi="Arial" w:cs="Arial"/>
-                <w:b/>
-              </w:rPr>
-              <w:t>Proceso</w:t>
-            </w:r>
-          </w:p>
-        </w:tc>
-        <w:tc>
-          <w:tcPr>
-            <w:tcW w:w="1530" w:type="dxa"/>
-            <w:tcMar>
-              <w:top w:w="100" w:type="dxa"/>
-              <w:left w:w="108" w:type="dxa"/>
-              <w:bottom w:w="100" w:type="dxa"/>
-              <w:right w:w="108" w:type="dxa"/>
-            </w:tcMar>
-            <w:vAlign w:val="center"/>
-          </w:tcPr>
-          <w:p>
-            <w:pPr>
-              <w:contextualSpacing w:val="0"/>
-              <w:jc w:val="center"/>
-              <w:rPr>
-                <w:rFonts w:ascii="Arial" w:hAnsi="Arial" w:cs="Arial"/>
-              </w:rPr>
-            </w:pPr>
-            <w:r>
-              <w:rPr>
-                <w:rFonts w:ascii="Arial" w:eastAsia="Arial" w:hAnsi="Arial" w:cs="Arial"/>
-              </w:rPr>
-              <w:t>Gestionar Inventario</w:t>
-            </w:r>
-          </w:p>
-        </w:tc>
-      </w:tr>
-      <w:tr>
-        <w:tc>
-          <w:tcPr>
-            <w:tcW w:w="1447" w:type="dxa"/>
-            <w:tcMar>
-              <w:top w:w="100" w:type="dxa"/>
-              <w:left w:w="108" w:type="dxa"/>
-              <w:bottom w:w="100" w:type="dxa"/>
-              <w:right w:w="108" w:type="dxa"/>
-            </w:tcMar>
-            <w:vAlign w:val="center"/>
-          </w:tcPr>
-          <w:p>
-            <w:pPr>
-              <w:contextualSpacing w:val="0"/>
-              <w:jc w:val="center"/>
-              <w:rPr>
-                <w:rFonts w:ascii="Arial" w:hAnsi="Arial" w:cs="Arial"/>
-              </w:rPr>
-            </w:pPr>
-          </w:p>
-        </w:tc>
-        <w:tc>
-          <w:tcPr>
-            <w:tcW w:w="4932" w:type="dxa"/>
-            <w:tcMar>
-              <w:top w:w="100" w:type="dxa"/>
-              <w:left w:w="108" w:type="dxa"/>
-              <w:bottom w:w="100" w:type="dxa"/>
-              <w:right w:w="108" w:type="dxa"/>
-            </w:tcMar>
-            <w:vAlign w:val="center"/>
-          </w:tcPr>
-          <w:p>
-            <w:pPr>
-              <w:contextualSpacing w:val="0"/>
-              <w:jc w:val="center"/>
-              <w:rPr>
-                <w:rFonts w:ascii="Arial" w:hAnsi="Arial" w:cs="Arial"/>
-              </w:rPr>
-            </w:pPr>
-          </w:p>
-        </w:tc>
-        <w:tc>
-          <w:tcPr>
-            <w:tcW w:w="1559" w:type="dxa"/>
-            <w:tcMar>
-              <w:top w:w="100" w:type="dxa"/>
-              <w:left w:w="108" w:type="dxa"/>
-              <w:bottom w:w="100" w:type="dxa"/>
-              <w:right w:w="108" w:type="dxa"/>
-            </w:tcMar>
-            <w:vAlign w:val="center"/>
-          </w:tcPr>
-          <w:p>
-            <w:pPr>
-              <w:contextualSpacing w:val="0"/>
-              <w:jc w:val="center"/>
-              <w:rPr>
-                <w:rFonts w:ascii="Arial" w:hAnsi="Arial" w:cs="Arial"/>
-              </w:rPr>
-            </w:pPr>
-            <w:r>
-              <w:rPr>
-                <w:rFonts w:ascii="Arial" w:eastAsia="Arial" w:hAnsi="Arial" w:cs="Arial"/>
-                <w:b/>
-              </w:rPr>
-              <w:t>Responsable</w:t>
-            </w:r>
-          </w:p>
-        </w:tc>
-        <w:tc>
-          <w:tcPr>
-            <w:tcW w:w="1530" w:type="dxa"/>
-            <w:tcMar>
-              <w:top w:w="100" w:type="dxa"/>
-              <w:left w:w="108" w:type="dxa"/>
-              <w:bottom w:w="100" w:type="dxa"/>
-              <w:right w:w="108" w:type="dxa"/>
-            </w:tcMar>
-            <w:vAlign w:val="center"/>
-          </w:tcPr>
-          <w:p>
-            <w:pPr>
-              <w:contextualSpacing w:val="0"/>
-              <w:jc w:val="center"/>
-              <w:rPr>
-                <w:rFonts w:ascii="Arial" w:hAnsi="Arial" w:cs="Arial"/>
-              </w:rPr>
-            </w:pPr>
-          </w:p>
-        </w:tc>
-      </w:tr>
-      <w:tr>
-        <w:tc>
-          <w:tcPr>
-            <w:tcW w:w="1447" w:type="dxa"/>
-            <w:tcMar>
-              <w:top w:w="100" w:type="dxa"/>
-              <w:left w:w="108" w:type="dxa"/>
-              <w:bottom w:w="100" w:type="dxa"/>
-              <w:right w:w="108" w:type="dxa"/>
-            </w:tcMar>
-            <w:vAlign w:val="center"/>
-          </w:tcPr>
-          <w:p>
-            <w:pPr>
-              <w:contextualSpacing w:val="0"/>
-              <w:jc w:val="center"/>
-              <w:rPr>
-                <w:rFonts w:ascii="Arial" w:hAnsi="Arial" w:cs="Arial"/>
-              </w:rPr>
-            </w:pPr>
-            <w:r>
-              <w:rPr>
-                <w:rFonts w:ascii="Arial" w:eastAsia="Arial" w:hAnsi="Arial" w:cs="Arial"/>
-                <w:b/>
-              </w:rPr>
-              <w:t>Objetivo / Propósito</w:t>
-            </w:r>
-          </w:p>
-        </w:tc>
-        <w:tc>
-          <w:tcPr>
-            <w:tcW w:w="4932" w:type="dxa"/>
-            <w:tcMar>
-              <w:top w:w="100" w:type="dxa"/>
-              <w:left w:w="108" w:type="dxa"/>
-              <w:bottom w:w="100" w:type="dxa"/>
-              <w:right w:w="108" w:type="dxa"/>
-            </w:tcMar>
-            <w:vAlign w:val="center"/>
-          </w:tcPr>
-          <w:p>
-            <w:pPr>
-              <w:contextualSpacing w:val="0"/>
-              <w:jc w:val="center"/>
-              <w:rPr>
-                <w:rFonts w:ascii="Arial" w:hAnsi="Arial" w:cs="Arial"/>
-              </w:rPr>
-            </w:pPr>
-            <w:r>
-              <w:rPr>
-                <w:rFonts w:ascii="Arial" w:hAnsi="Arial" w:cs="Arial"/>
-              </w:rPr>
-              <w:t xml:space="preserve">El </w:t>
-            </w:r>
-            <w:r>
-              <w:rPr>
-                <w:rFonts w:ascii="Arial" w:hAnsi="Arial" w:cs="Arial"/>
-              </w:rPr>
-              <w:t>objetivo del proceso es entregar el pedido realizado en la venta</w:t>
-            </w:r>
-          </w:p>
-        </w:tc>
-        <w:tc>
-          <w:tcPr>
-            <w:tcW w:w="1559" w:type="dxa"/>
-            <w:tcMar>
-              <w:top w:w="100" w:type="dxa"/>
-              <w:left w:w="108" w:type="dxa"/>
-              <w:bottom w:w="100" w:type="dxa"/>
-              <w:right w:w="108" w:type="dxa"/>
-            </w:tcMar>
-            <w:vAlign w:val="center"/>
-          </w:tcPr>
-          <w:p>
-            <w:pPr>
-              <w:spacing w:after="200" w:line="276" w:lineRule="auto"/>
-              <w:contextualSpacing w:val="0"/>
-              <w:jc w:val="center"/>
-              <w:rPr>
-                <w:rFonts w:ascii="Arial" w:hAnsi="Arial" w:cs="Arial"/>
-              </w:rPr>
-            </w:pPr>
-          </w:p>
-        </w:tc>
-        <w:tc>
-          <w:tcPr>
-            <w:tcW w:w="1530" w:type="dxa"/>
-            <w:tcMar>
-              <w:top w:w="100" w:type="dxa"/>
-              <w:left w:w="108" w:type="dxa"/>
-              <w:bottom w:w="100" w:type="dxa"/>
-              <w:right w:w="108" w:type="dxa"/>
-            </w:tcMar>
-            <w:vAlign w:val="center"/>
-          </w:tcPr>
-          <w:p>
-            <w:pPr>
-              <w:spacing w:after="200" w:line="276" w:lineRule="auto"/>
-              <w:contextualSpacing w:val="0"/>
-              <w:jc w:val="center"/>
-              <w:rPr>
-                <w:rFonts w:ascii="Arial" w:hAnsi="Arial" w:cs="Arial"/>
-              </w:rPr>
-            </w:pPr>
-          </w:p>
-        </w:tc>
-      </w:tr>
-      <w:tr>
-        <w:tc>
-          <w:tcPr>
-            <w:tcW w:w="1447" w:type="dxa"/>
-            <w:tcMar>
-              <w:top w:w="100" w:type="dxa"/>
-              <w:left w:w="108" w:type="dxa"/>
-              <w:bottom w:w="100" w:type="dxa"/>
-              <w:right w:w="108" w:type="dxa"/>
-            </w:tcMar>
-            <w:vAlign w:val="center"/>
-          </w:tcPr>
-          <w:p>
-            <w:pPr>
-              <w:contextualSpacing w:val="0"/>
-              <w:jc w:val="center"/>
-              <w:rPr>
-                <w:rFonts w:ascii="Arial" w:hAnsi="Arial" w:cs="Arial"/>
-              </w:rPr>
-            </w:pPr>
-            <w:r>
-              <w:rPr>
-                <w:rFonts w:ascii="Arial" w:eastAsia="Arial" w:hAnsi="Arial" w:cs="Arial"/>
-                <w:b/>
-              </w:rPr>
-              <w:t>Frecuencia</w:t>
-            </w:r>
-          </w:p>
-        </w:tc>
-        <w:tc>
-          <w:tcPr>
-            <w:tcW w:w="4932" w:type="dxa"/>
-            <w:tcMar>
-              <w:top w:w="100" w:type="dxa"/>
-              <w:left w:w="108" w:type="dxa"/>
-              <w:bottom w:w="100" w:type="dxa"/>
-              <w:right w:w="108" w:type="dxa"/>
-            </w:tcMar>
-            <w:vAlign w:val="center"/>
-          </w:tcPr>
-          <w:p>
-            <w:pPr>
-              <w:contextualSpacing w:val="0"/>
-              <w:jc w:val="center"/>
-              <w:rPr>
-                <w:rFonts w:ascii="Arial" w:hAnsi="Arial" w:cs="Arial"/>
-              </w:rPr>
-            </w:pPr>
-            <w:r>
-              <w:rPr>
-                <w:rFonts w:ascii="Arial" w:hAnsi="Arial" w:cs="Arial"/>
-              </w:rPr>
-              <w:t>El proceso se realiza después de efectuarse una venta</w:t>
-            </w:r>
-          </w:p>
-        </w:tc>
-        <w:tc>
-          <w:tcPr>
-            <w:tcW w:w="1559" w:type="dxa"/>
-            <w:tcMar>
-              <w:top w:w="100" w:type="dxa"/>
-              <w:left w:w="108" w:type="dxa"/>
-              <w:bottom w:w="100" w:type="dxa"/>
-              <w:right w:w="108" w:type="dxa"/>
-            </w:tcMar>
-            <w:vAlign w:val="center"/>
-          </w:tcPr>
-          <w:p>
-            <w:pPr>
-              <w:spacing w:after="200" w:line="276" w:lineRule="auto"/>
-              <w:contextualSpacing w:val="0"/>
-              <w:jc w:val="center"/>
-              <w:rPr>
-                <w:rFonts w:ascii="Arial" w:hAnsi="Arial" w:cs="Arial"/>
-              </w:rPr>
-            </w:pPr>
-          </w:p>
-        </w:tc>
-        <w:tc>
-          <w:tcPr>
-            <w:tcW w:w="1530" w:type="dxa"/>
-            <w:tcMar>
-              <w:top w:w="100" w:type="dxa"/>
-              <w:left w:w="108" w:type="dxa"/>
-              <w:bottom w:w="100" w:type="dxa"/>
-              <w:right w:w="108" w:type="dxa"/>
-            </w:tcMar>
-            <w:vAlign w:val="center"/>
-          </w:tcPr>
-          <w:p>
-            <w:pPr>
-              <w:spacing w:after="200" w:line="276" w:lineRule="auto"/>
-              <w:contextualSpacing w:val="0"/>
-              <w:jc w:val="center"/>
-              <w:rPr>
-                <w:rFonts w:ascii="Arial" w:hAnsi="Arial" w:cs="Arial"/>
-              </w:rPr>
-            </w:pPr>
-          </w:p>
-        </w:tc>
-      </w:tr>
-    </w:tbl>
-    <w:p>
-      <w:pPr>
-        <w:ind w:left="720"/>
-        <w:outlineLvl w:val="1"/>
-        <w:rPr>
-          <w:rFonts w:ascii="Arial" w:eastAsia="Arial" w:hAnsi="Arial" w:cs="Arial"/>
-          <w:b/>
-          <w:sz w:val="24"/>
-          <w:szCs w:val="24"/>
-        </w:rPr>
-      </w:pPr>
-    </w:p>
-    <w:p>
-      <w:pPr>
-        <w:ind w:left="720"/>
-        <w:outlineLvl w:val="1"/>
-        <w:rPr>
-          <w:rFonts w:ascii="Arial" w:eastAsia="Arial" w:hAnsi="Arial" w:cs="Arial"/>
-          <w:b/>
-          <w:sz w:val="24"/>
-          <w:szCs w:val="24"/>
-        </w:rPr>
-      </w:pPr>
-    </w:p>
-    <w:p>
-      <w:pPr>
-        <w:ind w:left="720"/>
-        <w:outlineLvl w:val="1"/>
-        <w:rPr>
-          <w:rFonts w:ascii="Arial" w:eastAsia="Arial" w:hAnsi="Arial" w:cs="Arial"/>
-          <w:b/>
-          <w:sz w:val="24"/>
-          <w:szCs w:val="24"/>
-        </w:rPr>
-      </w:pPr>
-    </w:p>
-    <w:tbl>
-      <w:tblPr>
-        <w:tblStyle w:val="a1"/>
-        <w:tblW w:w="9468" w:type="dxa"/>
-        <w:tblInd w:w="108" w:type="dxa"/>
-        <w:tblBorders>
-          <w:top w:val="single" w:sz="4" w:space="0" w:color="000000"/>
-          <w:left w:val="single" w:sz="4" w:space="0" w:color="000000"/>
-          <w:bottom w:val="single" w:sz="4" w:space="0" w:color="000000"/>
-          <w:right w:val="single" w:sz="4" w:space="0" w:color="000000"/>
-          <w:insideH w:val="single" w:sz="4" w:space="0" w:color="000000"/>
-          <w:insideV w:val="single" w:sz="4" w:space="0" w:color="000000"/>
-        </w:tblBorders>
-        <w:tblLayout w:type="fixed"/>
-        <w:tblLook w:val="0600" w:firstRow="0" w:lastRow="0" w:firstColumn="0" w:lastColumn="0" w:noHBand="1" w:noVBand="1"/>
-      </w:tblPr>
-      <w:tblGrid>
-        <w:gridCol w:w="1417"/>
-        <w:gridCol w:w="1910"/>
-        <w:gridCol w:w="4480"/>
-        <w:gridCol w:w="1661"/>
-      </w:tblGrid>
-      <w:tr>
-        <w:tc>
-          <w:tcPr>
-            <w:tcW w:w="1417" w:type="dxa"/>
-            <w:tcMar>
-              <w:top w:w="100" w:type="dxa"/>
-              <w:left w:w="108" w:type="dxa"/>
-              <w:bottom w:w="100" w:type="dxa"/>
-              <w:right w:w="108" w:type="dxa"/>
-            </w:tcMar>
-            <w:vAlign w:val="center"/>
-          </w:tcPr>
-          <w:p>
-            <w:pPr>
-              <w:contextualSpacing w:val="0"/>
-              <w:jc w:val="center"/>
-              <w:rPr>
-                <w:rFonts w:ascii="Arial" w:hAnsi="Arial" w:cs="Arial"/>
-              </w:rPr>
-            </w:pPr>
-            <w:r>
-              <w:rPr>
-                <w:rFonts w:ascii="Arial" w:eastAsia="Arial" w:hAnsi="Arial" w:cs="Arial"/>
-                <w:b/>
-              </w:rPr>
-              <w:t>Identificador</w:t>
-            </w:r>
-          </w:p>
-        </w:tc>
-        <w:tc>
-          <w:tcPr>
-            <w:tcW w:w="1910" w:type="dxa"/>
-            <w:tcMar>
-              <w:top w:w="100" w:type="dxa"/>
-              <w:left w:w="108" w:type="dxa"/>
-              <w:bottom w:w="100" w:type="dxa"/>
-              <w:right w:w="108" w:type="dxa"/>
-            </w:tcMar>
-            <w:vAlign w:val="center"/>
-          </w:tcPr>
-          <w:p>
-            <w:pPr>
-              <w:contextualSpacing w:val="0"/>
-              <w:jc w:val="center"/>
-              <w:rPr>
-                <w:rFonts w:ascii="Arial" w:hAnsi="Arial" w:cs="Arial"/>
-              </w:rPr>
-            </w:pPr>
-            <w:r>
-              <w:rPr>
-                <w:rFonts w:ascii="Arial" w:eastAsia="Arial" w:hAnsi="Arial" w:cs="Arial"/>
-                <w:b/>
-              </w:rPr>
-              <w:t>Actividad</w:t>
-            </w:r>
-          </w:p>
-        </w:tc>
-        <w:tc>
-          <w:tcPr>
-            <w:tcW w:w="4480" w:type="dxa"/>
-            <w:tcMar>
-              <w:top w:w="100" w:type="dxa"/>
-              <w:left w:w="108" w:type="dxa"/>
-              <w:bottom w:w="100" w:type="dxa"/>
-              <w:right w:w="108" w:type="dxa"/>
-            </w:tcMar>
-            <w:vAlign w:val="center"/>
-          </w:tcPr>
-          <w:p>
-            <w:pPr>
-              <w:contextualSpacing w:val="0"/>
-              <w:jc w:val="center"/>
-              <w:rPr>
-                <w:rFonts w:ascii="Arial" w:hAnsi="Arial" w:cs="Arial"/>
-              </w:rPr>
-            </w:pPr>
-            <w:r>
-              <w:rPr>
-                <w:rFonts w:ascii="Arial" w:eastAsia="Arial" w:hAnsi="Arial" w:cs="Arial"/>
-                <w:b/>
-              </w:rPr>
-              <w:t>Datos de Entrada</w:t>
-            </w:r>
-          </w:p>
-        </w:tc>
-        <w:tc>
-          <w:tcPr>
-            <w:tcW w:w="1661" w:type="dxa"/>
-            <w:tcMar>
-              <w:top w:w="100" w:type="dxa"/>
-              <w:left w:w="108" w:type="dxa"/>
-              <w:bottom w:w="100" w:type="dxa"/>
-              <w:right w:w="108" w:type="dxa"/>
-            </w:tcMar>
-            <w:vAlign w:val="center"/>
-          </w:tcPr>
-          <w:p>
-            <w:pPr>
-              <w:contextualSpacing w:val="0"/>
-              <w:jc w:val="center"/>
-              <w:rPr>
-                <w:rFonts w:ascii="Arial" w:hAnsi="Arial" w:cs="Arial"/>
-              </w:rPr>
-            </w:pPr>
-            <w:r>
-              <w:rPr>
-                <w:rFonts w:ascii="Arial" w:eastAsia="Arial" w:hAnsi="Arial" w:cs="Arial"/>
-                <w:b/>
-              </w:rPr>
-              <w:t>Datos de Salida</w:t>
-            </w:r>
-          </w:p>
-        </w:tc>
-      </w:tr>
-      <w:tr>
-        <w:tc>
-          <w:tcPr>
-            <w:tcW w:w="1417" w:type="dxa"/>
-            <w:tcMar>
-              <w:top w:w="100" w:type="dxa"/>
-              <w:left w:w="108" w:type="dxa"/>
-              <w:bottom w:w="100" w:type="dxa"/>
-              <w:right w:w="108" w:type="dxa"/>
-            </w:tcMar>
-            <w:vAlign w:val="center"/>
-          </w:tcPr>
-          <w:p>
-            <w:pPr>
-              <w:contextualSpacing w:val="0"/>
-              <w:jc w:val="center"/>
-              <w:rPr>
-                <w:rFonts w:ascii="Arial" w:hAnsi="Arial" w:cs="Arial"/>
-              </w:rPr>
-            </w:pPr>
-            <w:r>
-              <w:rPr>
-                <w:rFonts w:ascii="Arial" w:eastAsia="Arial" w:hAnsi="Arial" w:cs="Arial"/>
-              </w:rPr>
-              <w:lastRenderedPageBreak/>
-              <w:t>1</w:t>
-            </w:r>
-          </w:p>
-        </w:tc>
-        <w:tc>
-          <w:tcPr>
-            <w:tcW w:w="1910" w:type="dxa"/>
-            <w:tcMar>
-              <w:top w:w="100" w:type="dxa"/>
-              <w:left w:w="108" w:type="dxa"/>
-              <w:bottom w:w="100" w:type="dxa"/>
-              <w:right w:w="108" w:type="dxa"/>
-            </w:tcMar>
-            <w:vAlign w:val="center"/>
-          </w:tcPr>
-          <w:p>
-            <w:pPr>
-              <w:contextualSpacing w:val="0"/>
-              <w:jc w:val="center"/>
-              <w:rPr>
-                <w:rFonts w:ascii="Arial" w:hAnsi="Arial" w:cs="Arial"/>
-              </w:rPr>
-            </w:pPr>
-            <w:r>
-              <w:rPr>
-                <w:rFonts w:ascii="Arial" w:hAnsi="Arial" w:cs="Arial"/>
-              </w:rPr>
-              <w:t>Solicita comprobante</w:t>
-            </w:r>
-          </w:p>
-        </w:tc>
-        <w:tc>
-          <w:tcPr>
-            <w:tcW w:w="4480" w:type="dxa"/>
-            <w:tcMar>
-              <w:top w:w="100" w:type="dxa"/>
-              <w:left w:w="108" w:type="dxa"/>
-              <w:bottom w:w="100" w:type="dxa"/>
-              <w:right w:w="108" w:type="dxa"/>
-            </w:tcMar>
-            <w:vAlign w:val="center"/>
-          </w:tcPr>
-          <w:p>
-            <w:pPr>
-              <w:contextualSpacing w:val="0"/>
-              <w:jc w:val="center"/>
-              <w:rPr>
-                <w:rFonts w:ascii="Arial" w:hAnsi="Arial" w:cs="Arial"/>
-              </w:rPr>
-            </w:pPr>
-            <w:r>
-              <w:rPr>
-                <w:rFonts w:ascii="Arial" w:hAnsi="Arial" w:cs="Arial"/>
-              </w:rPr>
-              <w:t>Farmacéutico solicita comprobante con la lista de venta</w:t>
-            </w:r>
-          </w:p>
-        </w:tc>
-        <w:tc>
-          <w:tcPr>
-            <w:tcW w:w="1661" w:type="dxa"/>
-            <w:tcMar>
-              <w:top w:w="100" w:type="dxa"/>
-              <w:left w:w="108" w:type="dxa"/>
-              <w:bottom w:w="100" w:type="dxa"/>
-              <w:right w:w="108" w:type="dxa"/>
-            </w:tcMar>
-            <w:vAlign w:val="center"/>
-          </w:tcPr>
-          <w:p>
-            <w:pPr>
-              <w:contextualSpacing w:val="0"/>
-              <w:jc w:val="center"/>
-              <w:rPr>
-                <w:rFonts w:ascii="Arial" w:hAnsi="Arial" w:cs="Arial"/>
-              </w:rPr>
-            </w:pPr>
-            <w:r>
-              <w:rPr>
-                <w:rFonts w:ascii="Arial" w:hAnsi="Arial" w:cs="Arial"/>
-              </w:rPr>
-              <w:t>Solicitud de comprobante</w:t>
-            </w:r>
-          </w:p>
-        </w:tc>
-      </w:tr>
-      <w:tr>
-        <w:tc>
-          <w:tcPr>
-            <w:tcW w:w="1417" w:type="dxa"/>
-            <w:tcMar>
-              <w:top w:w="100" w:type="dxa"/>
-              <w:left w:w="108" w:type="dxa"/>
-              <w:bottom w:w="100" w:type="dxa"/>
-              <w:right w:w="108" w:type="dxa"/>
-            </w:tcMar>
-            <w:vAlign w:val="center"/>
-          </w:tcPr>
-          <w:p>
-            <w:pPr>
-              <w:contextualSpacing w:val="0"/>
-              <w:jc w:val="center"/>
-              <w:rPr>
-                <w:rFonts w:ascii="Arial" w:hAnsi="Arial" w:cs="Arial"/>
-              </w:rPr>
-            </w:pPr>
-            <w:r>
-              <w:rPr>
-                <w:rFonts w:ascii="Arial" w:eastAsia="Arial" w:hAnsi="Arial" w:cs="Arial"/>
-              </w:rPr>
-              <w:t>2</w:t>
-            </w:r>
-          </w:p>
-        </w:tc>
-        <w:tc>
-          <w:tcPr>
-            <w:tcW w:w="1910" w:type="dxa"/>
-            <w:tcMar>
-              <w:top w:w="100" w:type="dxa"/>
-              <w:left w:w="108" w:type="dxa"/>
-              <w:bottom w:w="100" w:type="dxa"/>
-              <w:right w:w="108" w:type="dxa"/>
-            </w:tcMar>
-            <w:vAlign w:val="center"/>
-          </w:tcPr>
-          <w:p>
-            <w:pPr>
-              <w:contextualSpacing w:val="0"/>
-              <w:jc w:val="center"/>
-              <w:rPr>
-                <w:rFonts w:ascii="Arial" w:hAnsi="Arial" w:cs="Arial"/>
-              </w:rPr>
-            </w:pPr>
-            <w:r>
-              <w:rPr>
-                <w:rFonts w:ascii="Arial" w:hAnsi="Arial" w:cs="Arial"/>
-              </w:rPr>
-              <w:t>Entrega comprobante</w:t>
-            </w:r>
-          </w:p>
-        </w:tc>
-        <w:tc>
-          <w:tcPr>
-            <w:tcW w:w="4480" w:type="dxa"/>
-            <w:tcMar>
-              <w:top w:w="100" w:type="dxa"/>
-              <w:left w:w="108" w:type="dxa"/>
-              <w:bottom w:w="100" w:type="dxa"/>
-              <w:right w:w="108" w:type="dxa"/>
-            </w:tcMar>
-            <w:vAlign w:val="center"/>
-          </w:tcPr>
-          <w:p>
-            <w:pPr>
-              <w:contextualSpacing w:val="0"/>
-              <w:jc w:val="center"/>
-              <w:rPr>
-                <w:rFonts w:ascii="Arial" w:hAnsi="Arial" w:cs="Arial"/>
-              </w:rPr>
-            </w:pPr>
-            <w:r>
-              <w:rPr>
-                <w:rFonts w:ascii="Arial" w:hAnsi="Arial" w:cs="Arial"/>
-              </w:rPr>
-              <w:t>Comprobante con la lista de compra</w:t>
-            </w:r>
-            <w:r>
-              <w:rPr>
-                <w:rFonts w:ascii="Arial" w:hAnsi="Arial" w:cs="Arial"/>
-              </w:rPr>
-              <w:t xml:space="preserve"> </w:t>
-            </w:r>
-          </w:p>
-        </w:tc>
-        <w:tc>
-          <w:tcPr>
-            <w:tcW w:w="1661" w:type="dxa"/>
-            <w:tcMar>
-              <w:top w:w="100" w:type="dxa"/>
-              <w:left w:w="108" w:type="dxa"/>
-              <w:bottom w:w="100" w:type="dxa"/>
-              <w:right w:w="108" w:type="dxa"/>
-            </w:tcMar>
-            <w:vAlign w:val="center"/>
-          </w:tcPr>
-          <w:p>
-            <w:pPr>
-              <w:contextualSpacing w:val="0"/>
-              <w:jc w:val="center"/>
-              <w:rPr>
-                <w:rFonts w:ascii="Arial" w:hAnsi="Arial" w:cs="Arial"/>
-              </w:rPr>
-            </w:pPr>
-            <w:r>
-              <w:rPr>
-                <w:rFonts w:ascii="Arial" w:hAnsi="Arial" w:cs="Arial"/>
-              </w:rPr>
-              <w:t xml:space="preserve">La lista de </w:t>
-            </w:r>
-            <w:r>
-              <w:rPr>
-                <w:rFonts w:ascii="Arial" w:hAnsi="Arial" w:cs="Arial"/>
-              </w:rPr>
-              <w:t>compra</w:t>
-            </w:r>
-          </w:p>
-        </w:tc>
-      </w:tr>
-      <w:tr>
-        <w:tc>
-          <w:tcPr>
-            <w:tcW w:w="1417" w:type="dxa"/>
-            <w:tcMar>
-              <w:top w:w="100" w:type="dxa"/>
-              <w:left w:w="108" w:type="dxa"/>
-              <w:bottom w:w="100" w:type="dxa"/>
-              <w:right w:w="108" w:type="dxa"/>
-            </w:tcMar>
-            <w:vAlign w:val="center"/>
-          </w:tcPr>
-          <w:p>
-            <w:pPr>
-              <w:jc w:val="center"/>
-              <w:rPr>
-                <w:rFonts w:ascii="Arial" w:eastAsia="Arial" w:hAnsi="Arial" w:cs="Arial"/>
-              </w:rPr>
-            </w:pPr>
-            <w:r>
-              <w:rPr>
-                <w:rFonts w:ascii="Arial" w:eastAsia="Arial" w:hAnsi="Arial" w:cs="Arial"/>
-              </w:rPr>
-              <w:t>3</w:t>
-            </w:r>
-          </w:p>
-        </w:tc>
-        <w:tc>
-          <w:tcPr>
-            <w:tcW w:w="1910" w:type="dxa"/>
-            <w:tcMar>
-              <w:top w:w="100" w:type="dxa"/>
-              <w:left w:w="108" w:type="dxa"/>
-              <w:bottom w:w="100" w:type="dxa"/>
-              <w:right w:w="108" w:type="dxa"/>
-            </w:tcMar>
-            <w:vAlign w:val="center"/>
-          </w:tcPr>
-          <w:p>
-            <w:pPr>
-              <w:jc w:val="center"/>
-              <w:rPr>
-                <w:rFonts w:ascii="Arial" w:eastAsia="Arial" w:hAnsi="Arial" w:cs="Arial"/>
-              </w:rPr>
-            </w:pPr>
-            <w:r>
-              <w:rPr>
-                <w:rFonts w:ascii="Arial" w:eastAsia="Arial" w:hAnsi="Arial" w:cs="Arial"/>
-              </w:rPr>
-              <w:t xml:space="preserve">Reúnen los </w:t>
-            </w:r>
-            <w:r>
-              <w:rPr>
-                <w:rFonts w:ascii="Arial" w:eastAsia="Arial" w:hAnsi="Arial" w:cs="Arial"/>
-              </w:rPr>
-              <w:t>medicamentos</w:t>
-            </w:r>
-          </w:p>
-        </w:tc>
-        <w:tc>
-          <w:tcPr>
-            <w:tcW w:w="4480" w:type="dxa"/>
-            <w:tcMar>
-              <w:top w:w="100" w:type="dxa"/>
-              <w:left w:w="108" w:type="dxa"/>
-              <w:bottom w:w="100" w:type="dxa"/>
-              <w:right w:w="108" w:type="dxa"/>
-            </w:tcMar>
-            <w:vAlign w:val="center"/>
-          </w:tcPr>
-          <w:p>
-            <w:pPr>
-              <w:jc w:val="center"/>
-              <w:rPr>
-                <w:rFonts w:ascii="Arial" w:eastAsia="Arial" w:hAnsi="Arial" w:cs="Arial"/>
-              </w:rPr>
-            </w:pPr>
-            <w:r>
-              <w:rPr>
-                <w:rFonts w:ascii="Arial" w:eastAsia="Arial" w:hAnsi="Arial" w:cs="Arial"/>
-              </w:rPr>
-              <w:t>Lista de los</w:t>
-            </w:r>
-            <w:r>
-              <w:rPr>
-                <w:rFonts w:ascii="Arial" w:eastAsia="Arial" w:hAnsi="Arial" w:cs="Arial"/>
-              </w:rPr>
-              <w:t xml:space="preserve"> </w:t>
-            </w:r>
-            <w:r>
-              <w:rPr>
-                <w:rFonts w:ascii="Arial" w:eastAsia="Arial" w:hAnsi="Arial" w:cs="Arial"/>
-              </w:rPr>
-              <w:t>medicamentos</w:t>
-            </w:r>
-            <w:r>
-              <w:rPr>
-                <w:rFonts w:ascii="Arial" w:eastAsia="Arial" w:hAnsi="Arial" w:cs="Arial"/>
-              </w:rPr>
-              <w:t xml:space="preserve"> de la </w:t>
-            </w:r>
-            <w:r>
-              <w:rPr>
-                <w:rFonts w:ascii="Arial" w:eastAsia="Arial" w:hAnsi="Arial" w:cs="Arial"/>
-              </w:rPr>
-              <w:t>compra</w:t>
-            </w:r>
-          </w:p>
-        </w:tc>
-        <w:tc>
-          <w:tcPr>
-            <w:tcW w:w="1661" w:type="dxa"/>
-            <w:tcMar>
-              <w:top w:w="100" w:type="dxa"/>
-              <w:left w:w="108" w:type="dxa"/>
-              <w:bottom w:w="100" w:type="dxa"/>
-              <w:right w:w="108" w:type="dxa"/>
-            </w:tcMar>
-            <w:vAlign w:val="center"/>
-          </w:tcPr>
-          <w:p>
-            <w:pPr>
-              <w:jc w:val="center"/>
-              <w:rPr>
-                <w:rFonts w:ascii="Arial" w:eastAsia="Arial" w:hAnsi="Arial" w:cs="Arial"/>
-              </w:rPr>
-            </w:pPr>
-            <w:r>
-              <w:rPr>
-                <w:rFonts w:ascii="Arial" w:eastAsia="Arial" w:hAnsi="Arial" w:cs="Arial"/>
-              </w:rPr>
-              <w:t>L</w:t>
-            </w:r>
-            <w:r>
-              <w:rPr>
-                <w:rFonts w:ascii="Arial" w:eastAsia="Arial" w:hAnsi="Arial" w:cs="Arial"/>
-              </w:rPr>
-              <w:t>os medicamentos solicitados</w:t>
-            </w:r>
-          </w:p>
-        </w:tc>
-      </w:tr>
-      <w:tr>
-        <w:tc>
-          <w:tcPr>
-            <w:tcW w:w="1417" w:type="dxa"/>
-            <w:tcMar>
-              <w:top w:w="100" w:type="dxa"/>
-              <w:left w:w="108" w:type="dxa"/>
-              <w:bottom w:w="100" w:type="dxa"/>
-              <w:right w:w="108" w:type="dxa"/>
-            </w:tcMar>
-            <w:vAlign w:val="center"/>
-          </w:tcPr>
-          <w:p>
-            <w:pPr>
-              <w:contextualSpacing w:val="0"/>
-              <w:jc w:val="center"/>
-              <w:rPr>
-                <w:rFonts w:ascii="Arial" w:hAnsi="Arial" w:cs="Arial"/>
-              </w:rPr>
-            </w:pPr>
-            <w:r>
-              <w:rPr>
-                <w:rFonts w:ascii="Arial" w:eastAsia="Arial" w:hAnsi="Arial" w:cs="Arial"/>
-              </w:rPr>
-              <w:t>4</w:t>
-            </w:r>
-          </w:p>
-        </w:tc>
-        <w:tc>
-          <w:tcPr>
-            <w:tcW w:w="1910" w:type="dxa"/>
-            <w:tcMar>
-              <w:top w:w="100" w:type="dxa"/>
-              <w:left w:w="108" w:type="dxa"/>
-              <w:bottom w:w="100" w:type="dxa"/>
-              <w:right w:w="108" w:type="dxa"/>
-            </w:tcMar>
-            <w:vAlign w:val="center"/>
-          </w:tcPr>
-          <w:p>
-            <w:pPr>
-              <w:contextualSpacing w:val="0"/>
-              <w:jc w:val="center"/>
-              <w:rPr>
-                <w:rFonts w:ascii="Arial" w:hAnsi="Arial" w:cs="Arial"/>
-              </w:rPr>
-            </w:pPr>
-            <w:r>
-              <w:rPr>
-                <w:rFonts w:ascii="Arial" w:hAnsi="Arial" w:cs="Arial"/>
-              </w:rPr>
-              <w:t xml:space="preserve">Entrega el </w:t>
-            </w:r>
-            <w:r>
-              <w:rPr>
-                <w:rFonts w:ascii="Arial" w:hAnsi="Arial" w:cs="Arial"/>
-              </w:rPr>
-              <w:t>pedido</w:t>
-            </w:r>
-          </w:p>
-        </w:tc>
-        <w:tc>
-          <w:tcPr>
-            <w:tcW w:w="4480" w:type="dxa"/>
-            <w:tcMar>
-              <w:top w:w="100" w:type="dxa"/>
-              <w:left w:w="108" w:type="dxa"/>
-              <w:bottom w:w="100" w:type="dxa"/>
-              <w:right w:w="108" w:type="dxa"/>
-            </w:tcMar>
-            <w:vAlign w:val="center"/>
-          </w:tcPr>
-          <w:p>
-            <w:pPr>
-              <w:contextualSpacing w:val="0"/>
-              <w:jc w:val="center"/>
-              <w:rPr>
-                <w:rFonts w:ascii="Arial" w:hAnsi="Arial" w:cs="Arial"/>
-              </w:rPr>
-            </w:pPr>
-            <w:r>
-              <w:rPr>
-                <w:rFonts w:ascii="Arial" w:hAnsi="Arial" w:cs="Arial"/>
-              </w:rPr>
-              <w:t>Los medicamentos</w:t>
-            </w:r>
-            <w:r>
-              <w:rPr>
-                <w:rFonts w:ascii="Arial" w:hAnsi="Arial" w:cs="Arial"/>
-              </w:rPr>
-              <w:t xml:space="preserve"> solicitados</w:t>
-            </w:r>
-          </w:p>
-        </w:tc>
-        <w:tc>
-          <w:tcPr>
-            <w:tcW w:w="1661" w:type="dxa"/>
-            <w:tcMar>
-              <w:top w:w="100" w:type="dxa"/>
-              <w:left w:w="108" w:type="dxa"/>
-              <w:bottom w:w="100" w:type="dxa"/>
-              <w:right w:w="108" w:type="dxa"/>
-            </w:tcMar>
-            <w:vAlign w:val="center"/>
-          </w:tcPr>
-          <w:p>
-            <w:pPr>
-              <w:contextualSpacing w:val="0"/>
-              <w:jc w:val="center"/>
-              <w:rPr>
-                <w:rFonts w:ascii="Arial" w:hAnsi="Arial" w:cs="Arial"/>
-              </w:rPr>
-            </w:pPr>
-            <w:r>
-              <w:rPr>
-                <w:rFonts w:ascii="Arial" w:hAnsi="Arial" w:cs="Arial"/>
-              </w:rPr>
-              <w:t>Los medicamento y el comprobante</w:t>
-            </w:r>
-          </w:p>
-        </w:tc>
-      </w:tr>
-      <w:tr>
-        <w:tc>
-          <w:tcPr>
-            <w:tcW w:w="1417" w:type="dxa"/>
-            <w:tcMar>
-              <w:top w:w="100" w:type="dxa"/>
-              <w:left w:w="108" w:type="dxa"/>
-              <w:bottom w:w="100" w:type="dxa"/>
-              <w:right w:w="108" w:type="dxa"/>
-            </w:tcMar>
-            <w:vAlign w:val="center"/>
-          </w:tcPr>
-          <w:p>
-            <w:pPr>
-              <w:contextualSpacing w:val="0"/>
-              <w:jc w:val="center"/>
-              <w:rPr>
-                <w:rFonts w:ascii="Arial" w:hAnsi="Arial" w:cs="Arial"/>
-              </w:rPr>
-            </w:pPr>
-            <w:r>
-              <w:rPr>
-                <w:rFonts w:ascii="Arial" w:eastAsia="Arial" w:hAnsi="Arial" w:cs="Arial"/>
-              </w:rPr>
-              <w:t>5</w:t>
-            </w:r>
-          </w:p>
-        </w:tc>
-        <w:tc>
-          <w:tcPr>
-            <w:tcW w:w="1910" w:type="dxa"/>
-            <w:tcMar>
-              <w:top w:w="100" w:type="dxa"/>
-              <w:left w:w="108" w:type="dxa"/>
-              <w:bottom w:w="100" w:type="dxa"/>
-              <w:right w:w="108" w:type="dxa"/>
-            </w:tcMar>
-            <w:vAlign w:val="center"/>
-          </w:tcPr>
-          <w:p>
-            <w:pPr>
-              <w:contextualSpacing w:val="0"/>
-              <w:jc w:val="center"/>
-              <w:rPr>
-                <w:rFonts w:ascii="Arial" w:hAnsi="Arial" w:cs="Arial"/>
-              </w:rPr>
-            </w:pPr>
-            <w:r>
-              <w:rPr>
-                <w:rFonts w:ascii="Arial" w:hAnsi="Arial" w:cs="Arial"/>
-              </w:rPr>
-              <w:t xml:space="preserve">Verifica estado de los </w:t>
-            </w:r>
-            <w:r>
-              <w:rPr>
-                <w:rFonts w:ascii="Arial" w:hAnsi="Arial" w:cs="Arial"/>
-              </w:rPr>
-              <w:t>medicamentos</w:t>
-            </w:r>
-          </w:p>
-        </w:tc>
-        <w:tc>
-          <w:tcPr>
-            <w:tcW w:w="4480" w:type="dxa"/>
-            <w:tcMar>
-              <w:top w:w="100" w:type="dxa"/>
-              <w:left w:w="108" w:type="dxa"/>
-              <w:bottom w:w="100" w:type="dxa"/>
-              <w:right w:w="108" w:type="dxa"/>
-            </w:tcMar>
-            <w:vAlign w:val="center"/>
-          </w:tcPr>
-          <w:p>
-            <w:pPr>
-              <w:contextualSpacing w:val="0"/>
-              <w:jc w:val="center"/>
-              <w:rPr>
-                <w:rFonts w:ascii="Arial" w:hAnsi="Arial" w:cs="Arial"/>
-              </w:rPr>
-            </w:pPr>
-            <w:r>
-              <w:rPr>
-                <w:rFonts w:ascii="Arial" w:hAnsi="Arial" w:cs="Arial"/>
-              </w:rPr>
-              <w:t>Los medicamentos entregados</w:t>
-            </w:r>
-          </w:p>
-        </w:tc>
-        <w:tc>
-          <w:tcPr>
-            <w:tcW w:w="1661" w:type="dxa"/>
-            <w:tcMar>
-              <w:top w:w="100" w:type="dxa"/>
-              <w:left w:w="108" w:type="dxa"/>
-              <w:bottom w:w="100" w:type="dxa"/>
-              <w:right w:w="108" w:type="dxa"/>
-            </w:tcMar>
-            <w:vAlign w:val="center"/>
-          </w:tcPr>
-          <w:p>
-            <w:pPr>
-              <w:contextualSpacing w:val="0"/>
-              <w:jc w:val="center"/>
-              <w:rPr>
-                <w:rFonts w:ascii="Arial" w:hAnsi="Arial" w:cs="Arial"/>
-              </w:rPr>
-            </w:pPr>
-            <w:r>
-              <w:rPr>
-                <w:rFonts w:ascii="Arial" w:hAnsi="Arial" w:cs="Arial"/>
-              </w:rPr>
-              <w:t>El estado de los medicamentos comprados</w:t>
-            </w:r>
-          </w:p>
-        </w:tc>
-      </w:tr>
-      <w:tr>
-        <w:tc>
-          <w:tcPr>
-            <w:tcW w:w="1417" w:type="dxa"/>
-            <w:tcMar>
-              <w:top w:w="100" w:type="dxa"/>
-              <w:left w:w="108" w:type="dxa"/>
-              <w:bottom w:w="100" w:type="dxa"/>
-              <w:right w:w="108" w:type="dxa"/>
-            </w:tcMar>
-            <w:vAlign w:val="center"/>
-          </w:tcPr>
-          <w:p>
-            <w:pPr>
-              <w:contextualSpacing w:val="0"/>
-              <w:jc w:val="center"/>
-              <w:rPr>
-                <w:rFonts w:ascii="Arial" w:hAnsi="Arial" w:cs="Arial"/>
-              </w:rPr>
-            </w:pPr>
-            <w:r>
-              <w:rPr>
-                <w:rFonts w:ascii="Arial" w:eastAsia="Arial" w:hAnsi="Arial" w:cs="Arial"/>
-              </w:rPr>
-              <w:t>6</w:t>
-            </w:r>
-          </w:p>
-        </w:tc>
-        <w:tc>
-          <w:tcPr>
-            <w:tcW w:w="1910" w:type="dxa"/>
-            <w:tcMar>
-              <w:top w:w="100" w:type="dxa"/>
-              <w:left w:w="108" w:type="dxa"/>
-              <w:bottom w:w="100" w:type="dxa"/>
-              <w:right w:w="108" w:type="dxa"/>
-            </w:tcMar>
-            <w:vAlign w:val="center"/>
-          </w:tcPr>
-          <w:p>
-            <w:pPr>
-              <w:contextualSpacing w:val="0"/>
-              <w:jc w:val="center"/>
-              <w:rPr>
-                <w:rFonts w:ascii="Arial" w:hAnsi="Arial" w:cs="Arial"/>
-              </w:rPr>
-            </w:pPr>
-            <w:r>
-              <w:rPr>
-                <w:rFonts w:ascii="Arial" w:hAnsi="Arial" w:cs="Arial"/>
-              </w:rPr>
-              <w:t>Recibe los medicamentos</w:t>
-            </w:r>
-          </w:p>
-        </w:tc>
-        <w:tc>
-          <w:tcPr>
-            <w:tcW w:w="4480" w:type="dxa"/>
-            <w:tcMar>
-              <w:top w:w="100" w:type="dxa"/>
-              <w:left w:w="108" w:type="dxa"/>
-              <w:bottom w:w="100" w:type="dxa"/>
-              <w:right w:w="108" w:type="dxa"/>
-            </w:tcMar>
-            <w:vAlign w:val="center"/>
-          </w:tcPr>
-          <w:p>
-            <w:pPr>
-              <w:contextualSpacing w:val="0"/>
-              <w:jc w:val="center"/>
-              <w:rPr>
-                <w:rFonts w:ascii="Arial" w:hAnsi="Arial" w:cs="Arial"/>
-              </w:rPr>
-            </w:pPr>
-            <w:r>
-              <w:rPr>
-                <w:rFonts w:ascii="Arial" w:hAnsi="Arial" w:cs="Arial"/>
-              </w:rPr>
-              <w:t>Los medicamentos entregados</w:t>
-            </w:r>
-          </w:p>
-        </w:tc>
-        <w:tc>
-          <w:tcPr>
-            <w:tcW w:w="1661" w:type="dxa"/>
-            <w:tcMar>
-              <w:top w:w="100" w:type="dxa"/>
-              <w:left w:w="108" w:type="dxa"/>
-              <w:bottom w:w="100" w:type="dxa"/>
-              <w:right w:w="108" w:type="dxa"/>
-            </w:tcMar>
-            <w:vAlign w:val="center"/>
-          </w:tcPr>
-          <w:p>
-            <w:pPr>
-              <w:contextualSpacing w:val="0"/>
-              <w:jc w:val="center"/>
-              <w:rPr>
-                <w:rFonts w:ascii="Arial" w:hAnsi="Arial" w:cs="Arial"/>
-              </w:rPr>
-            </w:pPr>
-            <w:r>
-              <w:rPr>
-                <w:rFonts w:ascii="Arial" w:hAnsi="Arial" w:cs="Arial"/>
-              </w:rPr>
-              <w:t>La realización de la entrega de la venta</w:t>
-            </w:r>
-            <w:bookmarkStart w:id="18" w:name="_GoBack"/>
-            <w:bookmarkEnd w:id="18"/>
-          </w:p>
-        </w:tc>
-      </w:tr>
-    </w:tbl>
-    <w:p>
-      <w:pPr>
-        <w:ind w:left="720"/>
-        <w:outlineLvl w:val="1"/>
-        <w:rPr>
-          <w:rFonts w:ascii="Arial" w:eastAsia="Arial" w:hAnsi="Arial" w:cs="Arial"/>
-          <w:b/>
-          <w:sz w:val="24"/>
-          <w:szCs w:val="24"/>
-        </w:rPr>
-      </w:pPr>
-    </w:p>
-    <w:p>
-      <w:pPr>
-        <w:ind w:left="720"/>
-        <w:outlineLvl w:val="1"/>
-        <w:rPr>
-          <w:rFonts w:ascii="Arial" w:eastAsia="Arial" w:hAnsi="Arial" w:cs="Arial"/>
-          <w:b/>
-          <w:sz w:val="24"/>
-          <w:szCs w:val="24"/>
-        </w:rPr>
-      </w:pPr>
-    </w:p>
-    <w:p>
-      <w:pPr>
-        <w:ind w:left="720"/>
-        <w:outlineLvl w:val="1"/>
-        <w:rPr>
-          <w:rFonts w:ascii="Arial" w:eastAsia="Arial" w:hAnsi="Arial" w:cs="Arial"/>
-          <w:b/>
-          <w:sz w:val="24"/>
-          <w:szCs w:val="24"/>
-        </w:rPr>
-      </w:pPr>
-    </w:p>
-    <w:p>
-      <w:pPr>
-        <w:ind w:left="720"/>
-        <w:outlineLvl w:val="1"/>
-        <w:rPr>
-          <w:rFonts w:ascii="Arial" w:eastAsia="Arial" w:hAnsi="Arial" w:cs="Arial"/>
-          <w:b/>
-          <w:sz w:val="24"/>
-          <w:szCs w:val="24"/>
-        </w:rPr>
-      </w:pPr>
-    </w:p>
-    <w:p>
-      <w:pPr>
-        <w:ind w:left="720"/>
-        <w:outlineLvl w:val="1"/>
-        <w:rPr>
-          <w:rFonts w:ascii="Arial" w:eastAsia="Arial" w:hAnsi="Arial" w:cs="Arial"/>
-          <w:b/>
-          <w:sz w:val="24"/>
-          <w:szCs w:val="24"/>
-        </w:rPr>
-      </w:pPr>
-    </w:p>
-    <w:p>
-      <w:pPr>
-        <w:ind w:left="720"/>
-        <w:outlineLvl w:val="1"/>
-        <w:rPr>
-          <w:rFonts w:ascii="Arial" w:eastAsia="Arial" w:hAnsi="Arial" w:cs="Arial"/>
-          <w:b/>
-          <w:sz w:val="24"/>
-          <w:szCs w:val="24"/>
-        </w:rPr>
-      </w:pPr>
-    </w:p>
-    <w:p>
-      <w:pPr>
-        <w:ind w:left="720"/>
-        <w:outlineLvl w:val="1"/>
-        <w:rPr>
-          <w:rFonts w:ascii="Arial" w:eastAsia="Arial" w:hAnsi="Arial" w:cs="Arial"/>
-          <w:b/>
-          <w:sz w:val="24"/>
-          <w:szCs w:val="24"/>
-        </w:rPr>
-      </w:pPr>
-    </w:p>
-    <w:p>
-      <w:pPr>
-        <w:ind w:left="720"/>
-        <w:outlineLvl w:val="1"/>
-        <w:rPr>
-          <w:rFonts w:ascii="Arial" w:eastAsia="Arial" w:hAnsi="Arial" w:cs="Arial"/>
-          <w:b/>
-          <w:sz w:val="24"/>
-          <w:szCs w:val="24"/>
-        </w:rPr>
-      </w:pPr>
-    </w:p>
-    <w:p>
-      <w:pPr>
-        <w:ind w:left="720"/>
-        <w:outlineLvl w:val="1"/>
-        <w:rPr>
-          <w:rFonts w:ascii="Arial" w:eastAsia="Arial" w:hAnsi="Arial" w:cs="Arial"/>
-          <w:b/>
-          <w:sz w:val="24"/>
-          <w:szCs w:val="24"/>
-        </w:rPr>
-      </w:pPr>
-    </w:p>
-    <w:p>
-      <w:pPr>
-        <w:pStyle w:val="Prrafodelista"/>
-        <w:numPr>
-          <w:ilvl w:val="1"/>
-          <w:numId w:val="7"/>
-        </w:numPr>
-        <w:outlineLvl w:val="1"/>
-        <w:rPr>
-          <w:rFonts w:ascii="Arial" w:eastAsia="Arial" w:hAnsi="Arial" w:cs="Arial"/>
-          <w:b/>
-          <w:sz w:val="24"/>
-          <w:szCs w:val="24"/>
-        </w:rPr>
-      </w:pPr>
-      <w:r>
-        <w:rPr>
-          <w:rFonts w:ascii="Arial" w:eastAsia="Arial" w:hAnsi="Arial" w:cs="Arial"/>
-          <w:b/>
-          <w:sz w:val="24"/>
-          <w:szCs w:val="24"/>
-        </w:rPr>
-        <w:t>Diagrama del Proceso</w:t>
-      </w:r>
-    </w:p>
-    <w:p>
-      <w:pPr>
-        <w:outlineLvl w:val="1"/>
-        <w:rPr>
-          <w:rFonts w:ascii="Arial" w:eastAsia="Arial" w:hAnsi="Arial" w:cs="Arial"/>
-          <w:b/>
-          <w:sz w:val="24"/>
-          <w:szCs w:val="24"/>
-        </w:rPr>
-      </w:pPr>
-    </w:p>
-    <w:p>
-      <w:pPr>
-        <w:outlineLvl w:val="1"/>
-        <w:rPr>
-          <w:rFonts w:ascii="Arial" w:eastAsia="Arial" w:hAnsi="Arial" w:cs="Arial"/>
-          <w:b/>
-          <w:sz w:val="24"/>
-          <w:szCs w:val="24"/>
-        </w:rPr>
-      </w:pPr>
-    </w:p>
-    <w:p>
-      <w:pPr>
-        <w:outlineLvl w:val="1"/>
-        <w:rPr>
-          <w:rFonts w:ascii="Arial" w:eastAsia="Arial" w:hAnsi="Arial" w:cs="Arial"/>
-          <w:b/>
-          <w:sz w:val="24"/>
-          <w:szCs w:val="24"/>
-        </w:rPr>
-      </w:pPr>
-    </w:p>
-    <w:p>
-      <w:pPr>
-        <w:jc w:val="center"/>
-        <w:outlineLvl w:val="1"/>
-        <w:rPr>
-          <w:rFonts w:ascii="Arial" w:eastAsia="Arial" w:hAnsi="Arial" w:cs="Arial"/>
-          <w:b/>
-          <w:sz w:val="24"/>
-          <w:szCs w:val="24"/>
-        </w:rPr>
-      </w:pPr>
-      <w:r>
-        <w:rPr>
-          <w:noProof/>
-        </w:rPr>
-        <w:lastRenderedPageBreak/>
-        <w:drawing>
-          <wp:inline distT="0" distB="0" distL="0" distR="0" wp14:anchorId="10012C14" wp14:editId="22F0DFB1">
-            <wp:extent cx="3686175" cy="3049663"/>
-            <wp:effectExtent l="0" t="0" r="0" b="0"/>
-            <wp:docPr id="1" name="Imagen 1"/>
-            <wp:cNvGraphicFramePr>
-              <a:graphicFrameLocks xmlns:a="http://schemas.openxmlformats.org/drawingml/2006/main" noChangeAspect="1"/>
-            </wp:cNvGraphicFramePr>
-            <a:graphic xmlns:a="http://schemas.openxmlformats.org/drawingml/2006/main">
-              <a:graphicData uri="http://schemas.openxmlformats.org/drawingml/2006/picture">
-                <pic:pic xmlns:pic="http://schemas.openxmlformats.org/drawingml/2006/picture">
-                  <pic:nvPicPr>
-                    <pic:cNvPr id="1" name=""/>
-                    <pic:cNvPicPr/>
-                  </pic:nvPicPr>
-                  <pic:blipFill>
-                    <a:blip r:embed="rId8"/>
-                    <a:stretch>
-                      <a:fillRect/>
-                    </a:stretch>
-                  </pic:blipFill>
-                  <pic:spPr>
-                    <a:xfrm>
-                      <a:off x="0" y="0"/>
-                      <a:ext cx="3691519" cy="3054085"/>
-                    </a:xfrm>
-                    <a:prstGeom prst="rect">
-                      <a:avLst/>
-                    </a:prstGeom>
-                  </pic:spPr>
-                </pic:pic>
-              </a:graphicData>
-            </a:graphic>
-          </wp:inline>
-        </w:drawing>
-      </w:r>
-    </w:p>
-    <w:p>
-      <w:pPr>
-        <w:outlineLvl w:val="1"/>
-        <w:rPr>
-          <w:rFonts w:ascii="Arial" w:eastAsia="Arial" w:hAnsi="Arial" w:cs="Arial"/>
-          <w:b/>
-          <w:sz w:val="24"/>
-          <w:szCs w:val="24"/>
-        </w:rPr>
-      </w:pPr>
-    </w:p>
-    <w:p>
-      <w:pPr>
-        <w:outlineLvl w:val="1"/>
-        <w:rPr>
-          <w:rFonts w:ascii="Arial" w:eastAsia="Arial" w:hAnsi="Arial" w:cs="Arial"/>
-          <w:b/>
-          <w:sz w:val="24"/>
-          <w:szCs w:val="24"/>
-        </w:rPr>
-      </w:pPr>
-    </w:p>
-    <w:p>
-      <w:pPr>
-        <w:outlineLvl w:val="1"/>
-        <w:rPr>
-          <w:rFonts w:ascii="Arial" w:eastAsia="Arial" w:hAnsi="Arial" w:cs="Arial"/>
-          <w:b/>
-          <w:sz w:val="24"/>
-          <w:szCs w:val="24"/>
-        </w:rPr>
-      </w:pPr>
-    </w:p>
-    <w:p>
-      <w:pPr>
-        <w:outlineLvl w:val="1"/>
-        <w:rPr>
-          <w:rFonts w:ascii="Arial" w:eastAsia="Arial" w:hAnsi="Arial" w:cs="Arial"/>
-          <w:b/>
-          <w:sz w:val="24"/>
-          <w:szCs w:val="24"/>
-        </w:rPr>
-      </w:pPr>
-    </w:p>
-    <w:p>
-      <w:pPr>
-        <w:outlineLvl w:val="1"/>
-        <w:rPr>
-          <w:rFonts w:ascii="Arial" w:eastAsia="Arial" w:hAnsi="Arial" w:cs="Arial"/>
-          <w:b/>
-          <w:sz w:val="24"/>
-          <w:szCs w:val="24"/>
-        </w:rPr>
-      </w:pPr>
-    </w:p>
-    <w:p>
-      <w:pPr>
-        <w:outlineLvl w:val="1"/>
-        <w:rPr>
-          <w:rFonts w:ascii="Arial" w:eastAsia="Arial" w:hAnsi="Arial" w:cs="Arial"/>
-          <w:b/>
-          <w:sz w:val="24"/>
-          <w:szCs w:val="24"/>
-        </w:rPr>
-      </w:pPr>
-    </w:p>
-    <w:p>
-      <w:pPr>
-        <w:outlineLvl w:val="1"/>
-        <w:rPr>
-          <w:rFonts w:ascii="Arial" w:eastAsia="Arial" w:hAnsi="Arial" w:cs="Arial"/>
-          <w:b/>
-          <w:sz w:val="24"/>
-          <w:szCs w:val="24"/>
-        </w:rPr>
-      </w:pPr>
-    </w:p>
-    <w:p>
-      <w:pPr>
-        <w:outlineLvl w:val="1"/>
-        <w:rPr>
-          <w:rFonts w:ascii="Arial" w:eastAsia="Arial" w:hAnsi="Arial" w:cs="Arial"/>
-          <w:b/>
-          <w:sz w:val="24"/>
-          <w:szCs w:val="24"/>
-        </w:rPr>
-      </w:pPr>
-    </w:p>
-    <w:p>
-      <w:pPr>
-        <w:outlineLvl w:val="1"/>
-        <w:rPr>
-          <w:rFonts w:ascii="Arial" w:eastAsia="Arial" w:hAnsi="Arial" w:cs="Arial"/>
-          <w:b/>
-          <w:sz w:val="24"/>
-          <w:szCs w:val="24"/>
-        </w:rPr>
-      </w:pPr>
-    </w:p>
-    <w:p>
-      <w:pPr>
-        <w:outlineLvl w:val="1"/>
-        <w:rPr>
-          <w:rFonts w:ascii="Arial" w:eastAsia="Arial" w:hAnsi="Arial" w:cs="Arial"/>
-          <w:b/>
-          <w:sz w:val="24"/>
-          <w:szCs w:val="24"/>
-        </w:rPr>
-      </w:pPr>
-    </w:p>
-    <w:p>
-      <w:pPr>
-        <w:outlineLvl w:val="1"/>
-        <w:rPr>
-          <w:rFonts w:ascii="Arial" w:eastAsia="Arial" w:hAnsi="Arial" w:cs="Arial"/>
-          <w:b/>
-          <w:sz w:val="24"/>
-          <w:szCs w:val="24"/>
-        </w:rPr>
-      </w:pPr>
-    </w:p>
-    <w:p>
-      <w:pPr>
-        <w:outlineLvl w:val="1"/>
-        <w:rPr>
-          <w:rFonts w:ascii="Arial" w:eastAsia="Arial" w:hAnsi="Arial" w:cs="Arial"/>
-          <w:b/>
-          <w:sz w:val="24"/>
-          <w:szCs w:val="24"/>
-        </w:rPr>
-      </w:pPr>
-    </w:p>
-    <w:p>
-      <w:pPr>
-        <w:outlineLvl w:val="1"/>
-        <w:rPr>
-          <w:rFonts w:ascii="Arial" w:eastAsia="Arial" w:hAnsi="Arial" w:cs="Arial"/>
-          <w:b/>
-          <w:sz w:val="24"/>
-          <w:szCs w:val="24"/>
-        </w:rPr>
-      </w:pPr>
-    </w:p>
-    <w:p>
-      <w:pPr>
-        <w:outlineLvl w:val="1"/>
-        <w:rPr>
-          <w:rFonts w:ascii="Arial" w:eastAsia="Arial" w:hAnsi="Arial" w:cs="Arial"/>
-          <w:b/>
-          <w:sz w:val="24"/>
-          <w:szCs w:val="24"/>
-        </w:rPr>
-      </w:pPr>
-    </w:p>
-    <w:p>
-      <w:pPr>
-        <w:outlineLvl w:val="1"/>
-        <w:rPr>
-          <w:rFonts w:ascii="Arial" w:eastAsia="Arial" w:hAnsi="Arial" w:cs="Arial"/>
-          <w:b/>
-          <w:sz w:val="24"/>
-          <w:szCs w:val="24"/>
-        </w:rPr>
-      </w:pPr>
-    </w:p>
-    <w:p>
-      <w:pPr>
-        <w:outlineLvl w:val="1"/>
-        <w:rPr>
-          <w:rFonts w:ascii="Arial" w:eastAsia="Arial" w:hAnsi="Arial" w:cs="Arial"/>
-          <w:b/>
-          <w:sz w:val="24"/>
-          <w:szCs w:val="24"/>
-        </w:rPr>
-      </w:pPr>
-    </w:p>
-    <w:p>
-      <w:pPr>
-        <w:outlineLvl w:val="1"/>
-        <w:rPr>
-          <w:rFonts w:ascii="Arial" w:eastAsia="Arial" w:hAnsi="Arial" w:cs="Arial"/>
-          <w:b/>
-          <w:sz w:val="24"/>
-          <w:szCs w:val="24"/>
-        </w:rPr>
-      </w:pPr>
-    </w:p>
-    <w:p>
-      <w:pPr>
-        <w:outlineLvl w:val="1"/>
-        <w:rPr>
-          <w:rFonts w:ascii="Arial" w:eastAsia="Arial" w:hAnsi="Arial" w:cs="Arial"/>
-          <w:b/>
-          <w:sz w:val="24"/>
-          <w:szCs w:val="24"/>
-        </w:rPr>
-      </w:pPr>
-    </w:p>
-    <w:p>
-      <w:pPr>
-        <w:outlineLvl w:val="1"/>
-        <w:rPr>
-          <w:rFonts w:ascii="Arial" w:eastAsia="Arial" w:hAnsi="Arial" w:cs="Arial"/>
-          <w:b/>
-          <w:sz w:val="24"/>
-          <w:szCs w:val="24"/>
-        </w:rPr>
-      </w:pPr>
-    </w:p>
-    <w:p>
-      <w:pPr>
-        <w:outlineLvl w:val="1"/>
-        <w:rPr>
-          <w:rFonts w:ascii="Arial" w:eastAsia="Arial" w:hAnsi="Arial" w:cs="Arial"/>
-          <w:b/>
-          <w:sz w:val="24"/>
-          <w:szCs w:val="24"/>
-        </w:rPr>
-      </w:pPr>
-    </w:p>
-    <w:p>
-      <w:pPr>
-        <w:outlineLvl w:val="1"/>
-        <w:rPr>
-          <w:rFonts w:ascii="Arial" w:eastAsia="Arial" w:hAnsi="Arial" w:cs="Arial"/>
-          <w:b/>
-          <w:sz w:val="24"/>
-          <w:szCs w:val="24"/>
-        </w:rPr>
-      </w:pPr>
-    </w:p>
-    <w:p>
-      <w:pPr>
-        <w:outlineLvl w:val="1"/>
-        <w:rPr>
-          <w:rFonts w:ascii="Arial" w:eastAsia="Arial" w:hAnsi="Arial" w:cs="Arial"/>
-          <w:b/>
-          <w:sz w:val="24"/>
-          <w:szCs w:val="24"/>
-        </w:rPr>
-      </w:pPr>
-    </w:p>
-    <w:p>
-      <w:pPr>
-        <w:pStyle w:val="Prrafodelista"/>
-        <w:ind w:left="1440"/>
-        <w:outlineLvl w:val="1"/>
-        <w:rPr>
-          <w:rFonts w:ascii="Arial" w:eastAsia="Arial" w:hAnsi="Arial" w:cs="Arial"/>
-          <w:b/>
-          <w:sz w:val="24"/>
-          <w:szCs w:val="24"/>
-        </w:rPr>
-      </w:pPr>
-    </w:p>
-    <w:p>
-      <w:pPr>
-        <w:pStyle w:val="Prrafodelista"/>
-        <w:numPr>
-          <w:ilvl w:val="1"/>
-          <w:numId w:val="7"/>
-        </w:numPr>
-        <w:outlineLvl w:val="1"/>
-        <w:rPr>
-          <w:rFonts w:ascii="Arial" w:eastAsia="Arial" w:hAnsi="Arial" w:cs="Arial"/>
-          <w:b/>
-          <w:sz w:val="24"/>
-          <w:szCs w:val="24"/>
-        </w:rPr>
-      </w:pPr>
-      <w:r>
-        <w:rPr>
-          <w:rFonts w:ascii="Arial" w:eastAsia="Arial" w:hAnsi="Arial" w:cs="Arial"/>
-          <w:b/>
-          <w:sz w:val="24"/>
-          <w:szCs w:val="24"/>
-        </w:rPr>
-        <w:t>Descripción de actividades</w:t>
-      </w:r>
-    </w:p>
-    <w:p>
-      <w:pPr>
-        <w:pStyle w:val="Prrafodelista"/>
-        <w:rPr>
-          <w:rFonts w:ascii="Arial" w:eastAsia="Arial" w:hAnsi="Arial" w:cs="Arial"/>
-          <w:sz w:val="24"/>
-          <w:szCs w:val="24"/>
-        </w:rPr>
-      </w:pPr>
-    </w:p>
-    <w:p>
-      <w:pPr>
-        <w:pStyle w:val="Prrafodelista"/>
-        <w:ind w:left="1418"/>
-        <w:rPr>
-          <w:rFonts w:ascii="Arial" w:eastAsia="Arial" w:hAnsi="Arial" w:cs="Arial"/>
-          <w:sz w:val="24"/>
-          <w:szCs w:val="24"/>
-        </w:rPr>
-      </w:pPr>
-      <w:r>
-        <w:rPr>
-          <w:rFonts w:ascii="Arial" w:eastAsia="Arial" w:hAnsi="Arial" w:cs="Arial"/>
-          <w:sz w:val="24"/>
-          <w:szCs w:val="24"/>
-        </w:rPr>
-        <w:t>A continuación, se procederá a describir las ac</w:t>
-      </w:r>
-      <w:r>
-        <w:rPr>
-          <w:rFonts w:ascii="Arial" w:eastAsia="Arial" w:hAnsi="Arial" w:cs="Arial"/>
-          <w:sz w:val="24"/>
-          <w:szCs w:val="24"/>
-        </w:rPr>
-        <w:t xml:space="preserve">tividades, el rol que realiza </w:t>
-      </w:r>
-      <w:r>
-        <w:rPr>
-          <w:rFonts w:ascii="Arial" w:eastAsia="Arial" w:hAnsi="Arial" w:cs="Arial"/>
-          <w:sz w:val="24"/>
-          <w:szCs w:val="24"/>
-        </w:rPr>
-        <w:t>cada una de ellas y el tipo a la que pertenecen.</w:t>
-      </w:r>
-    </w:p>
-    <w:p>
-      <w:pPr>
-        <w:pStyle w:val="Prrafodelista"/>
-        <w:ind w:left="1440"/>
-        <w:outlineLvl w:val="1"/>
-        <w:rPr>
-          <w:rFonts w:ascii="Arial" w:eastAsia="Arial" w:hAnsi="Arial" w:cs="Arial"/>
-          <w:b/>
-          <w:sz w:val="24"/>
-          <w:szCs w:val="24"/>
-        </w:rPr>
-      </w:pPr>
-    </w:p>
-    <w:p>
-      <w:pPr>
-        <w:pStyle w:val="Prrafodelista"/>
-        <w:ind w:left="1440"/>
-        <w:outlineLvl w:val="1"/>
-        <w:rPr>
-          <w:rFonts w:ascii="Arial" w:eastAsia="Arial" w:hAnsi="Arial" w:cs="Arial"/>
-          <w:b/>
-          <w:sz w:val="24"/>
-          <w:szCs w:val="24"/>
-        </w:rPr>
-      </w:pPr>
-    </w:p>
-    <w:tbl>
-      <w:tblPr>
-        <w:tblStyle w:val="a2"/>
-        <w:tblW w:w="9468" w:type="dxa"/>
-        <w:tblInd w:w="108" w:type="dxa"/>
-        <w:tblBorders>
-          <w:top w:val="single" w:sz="4" w:space="0" w:color="auto"/>
-          <w:left w:val="single" w:sz="4" w:space="0" w:color="auto"/>
-          <w:bottom w:val="single" w:sz="4" w:space="0" w:color="auto"/>
-          <w:right w:val="single" w:sz="4" w:space="0" w:color="auto"/>
-          <w:insideH w:val="single" w:sz="4" w:space="0" w:color="auto"/>
-          <w:insideV w:val="single" w:sz="4" w:space="0" w:color="auto"/>
-        </w:tblBorders>
-        <w:tblLayout w:type="fixed"/>
-        <w:tblLook w:val="0600" w:firstRow="0" w:lastRow="0" w:firstColumn="0" w:lastColumn="0" w:noHBand="1" w:noVBand="1"/>
-      </w:tblPr>
-      <w:tblGrid>
-        <w:gridCol w:w="416"/>
-        <w:gridCol w:w="1535"/>
-        <w:gridCol w:w="5166"/>
-        <w:gridCol w:w="1479"/>
-        <w:gridCol w:w="872"/>
-      </w:tblGrid>
-      <w:tr>
-        <w:trPr>
-          <w:trHeight w:val="420"/>
-        </w:trPr>
-        <w:tc>
-          <w:tcPr>
-            <w:tcW w:w="416" w:type="dxa"/>
-            <w:shd w:val="clear" w:color="auto" w:fill="FFFFFF"/>
-            <w:tcMar>
-              <w:top w:w="100" w:type="dxa"/>
-              <w:left w:w="108" w:type="dxa"/>
-              <w:bottom w:w="100" w:type="dxa"/>
-              <w:right w:w="108" w:type="dxa"/>
-            </w:tcMar>
-            <w:vAlign w:val="center"/>
-          </w:tcPr>
-          <w:p>
-            <w:pPr>
-              <w:contextualSpacing w:val="0"/>
-              <w:jc w:val="center"/>
-              <w:rPr>
-                <w:rFonts w:ascii="Arial" w:hAnsi="Arial" w:cs="Arial"/>
-              </w:rPr>
-            </w:pPr>
-            <w:r>
-              <w:rPr>
-                <w:rFonts w:ascii="Arial" w:eastAsia="Arial" w:hAnsi="Arial" w:cs="Arial"/>
-                <w:b/>
-              </w:rPr>
-              <w:t>ID</w:t>
-            </w:r>
-          </w:p>
-        </w:tc>
-        <w:tc>
-          <w:tcPr>
-            <w:tcW w:w="1535" w:type="dxa"/>
-            <w:shd w:val="clear" w:color="auto" w:fill="FFFFFF"/>
-            <w:tcMar>
-              <w:top w:w="100" w:type="dxa"/>
-              <w:left w:w="108" w:type="dxa"/>
-              <w:bottom w:w="100" w:type="dxa"/>
-              <w:right w:w="108" w:type="dxa"/>
-            </w:tcMar>
-            <w:vAlign w:val="center"/>
-          </w:tcPr>
-          <w:p>
-            <w:pPr>
-              <w:contextualSpacing w:val="0"/>
-              <w:jc w:val="center"/>
-              <w:rPr>
-                <w:rFonts w:ascii="Arial" w:hAnsi="Arial" w:cs="Arial"/>
-              </w:rPr>
-            </w:pPr>
-            <w:r>
-              <w:rPr>
-                <w:rFonts w:ascii="Arial" w:eastAsia="Arial" w:hAnsi="Arial" w:cs="Arial"/>
-                <w:b/>
-              </w:rPr>
-              <w:t>Actividad</w:t>
-            </w:r>
-          </w:p>
-        </w:tc>
-        <w:tc>
-          <w:tcPr>
-            <w:tcW w:w="5166" w:type="dxa"/>
-            <w:shd w:val="clear" w:color="auto" w:fill="FFFFFF"/>
-            <w:tcMar>
-              <w:top w:w="100" w:type="dxa"/>
-              <w:left w:w="108" w:type="dxa"/>
-              <w:bottom w:w="100" w:type="dxa"/>
-              <w:right w:w="108" w:type="dxa"/>
-            </w:tcMar>
-            <w:vAlign w:val="center"/>
-          </w:tcPr>
-          <w:p>
-            <w:pPr>
-              <w:contextualSpacing w:val="0"/>
-              <w:jc w:val="center"/>
-              <w:rPr>
-                <w:rFonts w:ascii="Arial" w:hAnsi="Arial" w:cs="Arial"/>
-              </w:rPr>
-            </w:pPr>
-            <w:r>
-              <w:rPr>
-                <w:rFonts w:ascii="Arial" w:eastAsia="Arial" w:hAnsi="Arial" w:cs="Arial"/>
-                <w:b/>
-              </w:rPr>
-              <w:t>Descripción</w:t>
-            </w:r>
-          </w:p>
-        </w:tc>
-        <w:tc>
-          <w:tcPr>
-            <w:tcW w:w="1479" w:type="dxa"/>
-            <w:shd w:val="clear" w:color="auto" w:fill="FFFFFF"/>
-            <w:tcMar>
-              <w:top w:w="100" w:type="dxa"/>
-              <w:left w:w="108" w:type="dxa"/>
-              <w:bottom w:w="100" w:type="dxa"/>
-              <w:right w:w="108" w:type="dxa"/>
-            </w:tcMar>
-            <w:vAlign w:val="center"/>
-          </w:tcPr>
-          <w:p>
-            <w:pPr>
-              <w:contextualSpacing w:val="0"/>
-              <w:jc w:val="center"/>
-              <w:rPr>
-                <w:rFonts w:ascii="Arial" w:hAnsi="Arial" w:cs="Arial"/>
-              </w:rPr>
-            </w:pPr>
-            <w:r>
-              <w:rPr>
-                <w:rFonts w:ascii="Arial" w:eastAsia="Arial" w:hAnsi="Arial" w:cs="Arial"/>
-                <w:b/>
-              </w:rPr>
-              <w:t>Rol</w:t>
-            </w:r>
-          </w:p>
-        </w:tc>
-        <w:tc>
-          <w:tcPr>
-            <w:tcW w:w="872" w:type="dxa"/>
-            <w:shd w:val="clear" w:color="auto" w:fill="FFFFFF"/>
-            <w:tcMar>
-              <w:top w:w="100" w:type="dxa"/>
-              <w:left w:w="108" w:type="dxa"/>
-              <w:bottom w:w="100" w:type="dxa"/>
-              <w:right w:w="108" w:type="dxa"/>
-            </w:tcMar>
-            <w:vAlign w:val="center"/>
-          </w:tcPr>
-          <w:p>
-            <w:pPr>
-              <w:contextualSpacing w:val="0"/>
-              <w:jc w:val="center"/>
-              <w:rPr>
-                <w:rFonts w:ascii="Arial" w:hAnsi="Arial" w:cs="Arial"/>
-              </w:rPr>
-            </w:pPr>
-            <w:r>
-              <w:rPr>
-                <w:rFonts w:ascii="Arial" w:eastAsia="Arial" w:hAnsi="Arial" w:cs="Arial"/>
-                <w:b/>
-              </w:rPr>
-              <w:t>Tipo</w:t>
-            </w:r>
-          </w:p>
-        </w:tc>
-      </w:tr>
-      <w:tr>
-        <w:trPr>
-          <w:trHeight w:val="636"/>
-        </w:trPr>
-        <w:tc>
-          <w:tcPr>
-            <w:tcW w:w="416" w:type="dxa"/>
-            <w:shd w:val="clear" w:color="auto" w:fill="FFFFFF"/>
-            <w:tcMar>
-              <w:top w:w="100" w:type="dxa"/>
-              <w:left w:w="108" w:type="dxa"/>
-              <w:bottom w:w="100" w:type="dxa"/>
-              <w:right w:w="108" w:type="dxa"/>
-            </w:tcMar>
-            <w:vAlign w:val="center"/>
-          </w:tcPr>
-          <w:p>
-            <w:pPr>
-              <w:contextualSpacing w:val="0"/>
-              <w:jc w:val="center"/>
-              <w:rPr>
-                <w:rFonts w:ascii="Arial" w:hAnsi="Arial" w:cs="Arial"/>
-              </w:rPr>
-            </w:pPr>
-            <w:r>
-              <w:rPr>
-                <w:rFonts w:ascii="Arial" w:eastAsia="Arial" w:hAnsi="Arial" w:cs="Arial"/>
-              </w:rPr>
-              <w:t>1</w:t>
-            </w:r>
-          </w:p>
-        </w:tc>
-        <w:tc>
-          <w:tcPr>
-            <w:tcW w:w="1535" w:type="dxa"/>
-            <w:shd w:val="clear" w:color="auto" w:fill="FFFFFF"/>
-            <w:tcMar>
-              <w:top w:w="100" w:type="dxa"/>
-              <w:left w:w="108" w:type="dxa"/>
-              <w:bottom w:w="100" w:type="dxa"/>
-              <w:right w:w="108" w:type="dxa"/>
-            </w:tcMar>
-            <w:vAlign w:val="center"/>
-          </w:tcPr>
-          <w:p>
-            <w:pPr>
-              <w:contextualSpacing w:val="0"/>
-              <w:jc w:val="center"/>
-              <w:rPr>
-                <w:rFonts w:ascii="Arial" w:hAnsi="Arial" w:cs="Arial"/>
-              </w:rPr>
-            </w:pPr>
-            <w:r>
-              <w:rPr>
-                <w:rFonts w:ascii="Arial" w:hAnsi="Arial" w:cs="Arial"/>
-              </w:rPr>
-              <w:t>Solicita comprobante</w:t>
-            </w:r>
-          </w:p>
-        </w:tc>
-        <w:tc>
-          <w:tcPr>
-            <w:tcW w:w="5166" w:type="dxa"/>
-            <w:shd w:val="clear" w:color="auto" w:fill="FFFFFF"/>
-            <w:tcMar>
-              <w:top w:w="100" w:type="dxa"/>
-              <w:left w:w="108" w:type="dxa"/>
-              <w:bottom w:w="100" w:type="dxa"/>
-              <w:right w:w="108" w:type="dxa"/>
-            </w:tcMar>
-            <w:vAlign w:val="center"/>
-          </w:tcPr>
-          <w:p>
-            <w:pPr>
-              <w:contextualSpacing w:val="0"/>
-              <w:jc w:val="center"/>
-              <w:rPr>
-                <w:rFonts w:ascii="Arial" w:hAnsi="Arial" w:cs="Arial"/>
-              </w:rPr>
-            </w:pPr>
-            <w:r>
-              <w:rPr>
-                <w:rFonts w:ascii="Arial" w:hAnsi="Arial" w:cs="Arial"/>
-              </w:rPr>
-              <w:t>El farmacéutico solicita el comprobante que contiene la lista de medicamentos</w:t>
-            </w:r>
-            <w:r>
-              <w:rPr>
-                <w:rFonts w:ascii="Arial" w:hAnsi="Arial" w:cs="Arial"/>
-              </w:rPr>
-              <w:t xml:space="preserve"> comprados</w:t>
-            </w:r>
-          </w:p>
-        </w:tc>
-        <w:tc>
-          <w:tcPr>
-            <w:tcW w:w="1479" w:type="dxa"/>
-            <w:shd w:val="clear" w:color="auto" w:fill="FFFFFF"/>
-            <w:tcMar>
-              <w:top w:w="100" w:type="dxa"/>
-              <w:left w:w="108" w:type="dxa"/>
-              <w:bottom w:w="100" w:type="dxa"/>
-              <w:right w:w="108" w:type="dxa"/>
-            </w:tcMar>
-            <w:vAlign w:val="center"/>
-          </w:tcPr>
-          <w:p>
-            <w:pPr>
-              <w:contextualSpacing w:val="0"/>
-              <w:jc w:val="center"/>
-              <w:rPr>
-                <w:rFonts w:ascii="Arial" w:hAnsi="Arial" w:cs="Arial"/>
-              </w:rPr>
-            </w:pPr>
-            <w:r>
-              <w:rPr>
-                <w:rFonts w:ascii="Arial" w:hAnsi="Arial" w:cs="Arial"/>
-              </w:rPr>
-              <w:t>Farmacéutico</w:t>
-            </w:r>
-          </w:p>
-        </w:tc>
-        <w:tc>
-          <w:tcPr>
-            <w:tcW w:w="872" w:type="dxa"/>
-            <w:shd w:val="clear" w:color="auto" w:fill="FFFFFF"/>
-            <w:tcMar>
-              <w:top w:w="100" w:type="dxa"/>
-              <w:left w:w="108" w:type="dxa"/>
-              <w:bottom w:w="100" w:type="dxa"/>
-              <w:right w:w="108" w:type="dxa"/>
-            </w:tcMar>
-            <w:vAlign w:val="center"/>
-          </w:tcPr>
-          <w:p>
-            <w:pPr>
-              <w:contextualSpacing w:val="0"/>
-              <w:jc w:val="center"/>
-              <w:rPr>
-                <w:rFonts w:ascii="Arial" w:hAnsi="Arial" w:cs="Arial"/>
-              </w:rPr>
-            </w:pPr>
-            <w:r>
-              <w:rPr>
-                <w:rFonts w:ascii="Arial" w:hAnsi="Arial" w:cs="Arial"/>
-              </w:rPr>
-              <w:t>Manual</w:t>
-            </w:r>
-          </w:p>
-        </w:tc>
-      </w:tr>
-      <w:tr>
-        <w:trPr>
-          <w:trHeight w:val="451"/>
-        </w:trPr>
-        <w:tc>
-          <w:tcPr>
-            <w:tcW w:w="416" w:type="dxa"/>
-            <w:shd w:val="clear" w:color="auto" w:fill="FFFFFF"/>
-            <w:tcMar>
-              <w:top w:w="100" w:type="dxa"/>
-              <w:left w:w="108" w:type="dxa"/>
-              <w:bottom w:w="100" w:type="dxa"/>
-              <w:right w:w="108" w:type="dxa"/>
-            </w:tcMar>
-            <w:vAlign w:val="center"/>
-          </w:tcPr>
-          <w:p>
-            <w:pPr>
-              <w:contextualSpacing w:val="0"/>
-              <w:jc w:val="center"/>
-              <w:rPr>
-                <w:rFonts w:ascii="Arial" w:hAnsi="Arial" w:cs="Arial"/>
-              </w:rPr>
-            </w:pPr>
-            <w:r>
-              <w:rPr>
-                <w:rFonts w:ascii="Arial" w:eastAsia="Arial" w:hAnsi="Arial" w:cs="Arial"/>
-              </w:rPr>
-              <w:t>2</w:t>
-            </w:r>
-          </w:p>
-        </w:tc>
-        <w:tc>
-          <w:tcPr>
-            <w:tcW w:w="1535" w:type="dxa"/>
-            <w:shd w:val="clear" w:color="auto" w:fill="FFFFFF"/>
-            <w:tcMar>
-              <w:top w:w="100" w:type="dxa"/>
-              <w:left w:w="108" w:type="dxa"/>
-              <w:bottom w:w="100" w:type="dxa"/>
-              <w:right w:w="108" w:type="dxa"/>
-            </w:tcMar>
-            <w:vAlign w:val="center"/>
-          </w:tcPr>
-          <w:p>
-            <w:pPr>
-              <w:contextualSpacing w:val="0"/>
-              <w:jc w:val="center"/>
-              <w:rPr>
-                <w:rFonts w:ascii="Arial" w:hAnsi="Arial" w:cs="Arial"/>
-              </w:rPr>
-            </w:pPr>
-            <w:r>
-              <w:rPr>
-                <w:rFonts w:ascii="Arial" w:hAnsi="Arial" w:cs="Arial"/>
-              </w:rPr>
-              <w:t>Entrega comprobante</w:t>
-            </w:r>
-          </w:p>
-        </w:tc>
-        <w:tc>
-          <w:tcPr>
-            <w:tcW w:w="5166" w:type="dxa"/>
-            <w:shd w:val="clear" w:color="auto" w:fill="FFFFFF"/>
-            <w:tcMar>
-              <w:top w:w="100" w:type="dxa"/>
-              <w:left w:w="108" w:type="dxa"/>
-              <w:bottom w:w="100" w:type="dxa"/>
-              <w:right w:w="108" w:type="dxa"/>
-            </w:tcMar>
-            <w:vAlign w:val="center"/>
-          </w:tcPr>
-          <w:p>
-            <w:pPr>
-              <w:contextualSpacing w:val="0"/>
-              <w:jc w:val="center"/>
-              <w:rPr>
-                <w:rFonts w:ascii="Arial" w:hAnsi="Arial" w:cs="Arial"/>
-              </w:rPr>
-            </w:pPr>
-            <w:r>
-              <w:rPr>
-                <w:rFonts w:ascii="Arial" w:hAnsi="Arial" w:cs="Arial"/>
-              </w:rPr>
-              <w:t>El cliente entrega el comprobante al farmacéutico</w:t>
-            </w:r>
-          </w:p>
-        </w:tc>
-        <w:tc>
-          <w:tcPr>
-            <w:tcW w:w="1479" w:type="dxa"/>
-            <w:shd w:val="clear" w:color="auto" w:fill="FFFFFF"/>
-            <w:tcMar>
-              <w:top w:w="100" w:type="dxa"/>
-              <w:left w:w="108" w:type="dxa"/>
-              <w:bottom w:w="100" w:type="dxa"/>
-              <w:right w:w="108" w:type="dxa"/>
-            </w:tcMar>
-            <w:vAlign w:val="center"/>
-          </w:tcPr>
-          <w:p>
-            <w:pPr>
-              <w:contextualSpacing w:val="0"/>
-              <w:jc w:val="center"/>
-              <w:rPr>
-                <w:rFonts w:ascii="Arial" w:hAnsi="Arial" w:cs="Arial"/>
-              </w:rPr>
-            </w:pPr>
-            <w:r>
-              <w:rPr>
-                <w:rFonts w:ascii="Arial" w:hAnsi="Arial" w:cs="Arial"/>
-              </w:rPr>
-              <w:t>Cliente</w:t>
-            </w:r>
-          </w:p>
-        </w:tc>
-        <w:tc>
-          <w:tcPr>
-            <w:tcW w:w="872" w:type="dxa"/>
-            <w:shd w:val="clear" w:color="auto" w:fill="FFFFFF"/>
-            <w:tcMar>
-              <w:top w:w="100" w:type="dxa"/>
-              <w:left w:w="108" w:type="dxa"/>
-              <w:bottom w:w="100" w:type="dxa"/>
-              <w:right w:w="108" w:type="dxa"/>
-            </w:tcMar>
-            <w:vAlign w:val="center"/>
-          </w:tcPr>
-          <w:p>
-            <w:pPr>
-              <w:contextualSpacing w:val="0"/>
-              <w:jc w:val="center"/>
-              <w:rPr>
-                <w:rFonts w:ascii="Arial" w:hAnsi="Arial" w:cs="Arial"/>
-              </w:rPr>
-            </w:pPr>
-            <w:r>
-              <w:rPr>
-                <w:rFonts w:ascii="Arial" w:hAnsi="Arial" w:cs="Arial"/>
-              </w:rPr>
-              <w:t>Manual</w:t>
-            </w:r>
-          </w:p>
-        </w:tc>
-      </w:tr>
-      <w:tr>
-        <w:trPr>
-          <w:trHeight w:val="475"/>
-        </w:trPr>
-        <w:tc>
-          <w:tcPr>
-            <w:tcW w:w="416" w:type="dxa"/>
-            <w:shd w:val="clear" w:color="auto" w:fill="FFFFFF"/>
-            <w:tcMar>
-              <w:top w:w="100" w:type="dxa"/>
-              <w:left w:w="108" w:type="dxa"/>
-              <w:bottom w:w="100" w:type="dxa"/>
-              <w:right w:w="108" w:type="dxa"/>
-            </w:tcMar>
-            <w:vAlign w:val="center"/>
-          </w:tcPr>
-          <w:p>
-            <w:pPr>
-              <w:jc w:val="center"/>
-              <w:rPr>
-                <w:rFonts w:ascii="Arial" w:eastAsia="Arial" w:hAnsi="Arial" w:cs="Arial"/>
-              </w:rPr>
-            </w:pPr>
-            <w:r>
-              <w:rPr>
-                <w:rFonts w:ascii="Arial" w:eastAsia="Arial" w:hAnsi="Arial" w:cs="Arial"/>
-              </w:rPr>
-              <w:t>3</w:t>
-            </w:r>
-          </w:p>
-        </w:tc>
-        <w:tc>
-          <w:tcPr>
-            <w:tcW w:w="1535" w:type="dxa"/>
-            <w:shd w:val="clear" w:color="auto" w:fill="FFFFFF"/>
-            <w:tcMar>
-              <w:top w:w="100" w:type="dxa"/>
-              <w:left w:w="108" w:type="dxa"/>
-              <w:bottom w:w="100" w:type="dxa"/>
-              <w:right w:w="108" w:type="dxa"/>
-            </w:tcMar>
-            <w:vAlign w:val="center"/>
-          </w:tcPr>
-          <w:p>
-            <w:pPr>
-              <w:jc w:val="center"/>
-              <w:rPr>
-                <w:rFonts w:ascii="Arial" w:eastAsia="Arial" w:hAnsi="Arial" w:cs="Arial"/>
-              </w:rPr>
-            </w:pPr>
-            <w:r>
-              <w:rPr>
-                <w:rFonts w:ascii="Arial" w:eastAsia="Arial" w:hAnsi="Arial" w:cs="Arial"/>
-              </w:rPr>
-              <w:t>Reúnen los medicamentos</w:t>
-            </w:r>
-          </w:p>
-        </w:tc>
-        <w:tc>
-          <w:tcPr>
-            <w:tcW w:w="5166" w:type="dxa"/>
-            <w:shd w:val="clear" w:color="auto" w:fill="FFFFFF"/>
-            <w:tcMar>
-              <w:top w:w="100" w:type="dxa"/>
-              <w:left w:w="108" w:type="dxa"/>
-              <w:bottom w:w="100" w:type="dxa"/>
-              <w:right w:w="108" w:type="dxa"/>
-            </w:tcMar>
-            <w:vAlign w:val="center"/>
-          </w:tcPr>
-          <w:p>
-            <w:pPr>
-              <w:jc w:val="center"/>
-              <w:rPr>
-                <w:rFonts w:ascii="Arial" w:eastAsia="Arial" w:hAnsi="Arial" w:cs="Arial"/>
-              </w:rPr>
-            </w:pPr>
-            <w:r>
-              <w:rPr>
-                <w:rFonts w:ascii="Arial" w:eastAsia="Arial" w:hAnsi="Arial" w:cs="Arial"/>
-              </w:rPr>
-              <w:t>El farmacéutico reúne los medicamentos indicados en el comprobante</w:t>
-            </w:r>
-          </w:p>
-        </w:tc>
-        <w:tc>
-          <w:tcPr>
-            <w:tcW w:w="1479" w:type="dxa"/>
-            <w:shd w:val="clear" w:color="auto" w:fill="FFFFFF"/>
-            <w:tcMar>
-              <w:top w:w="100" w:type="dxa"/>
-              <w:left w:w="108" w:type="dxa"/>
-              <w:bottom w:w="100" w:type="dxa"/>
-              <w:right w:w="108" w:type="dxa"/>
-            </w:tcMar>
-            <w:vAlign w:val="center"/>
-          </w:tcPr>
-          <w:p>
-            <w:pPr>
-              <w:contextualSpacing w:val="0"/>
-              <w:jc w:val="center"/>
-              <w:rPr>
-                <w:rFonts w:ascii="Arial" w:hAnsi="Arial" w:cs="Arial"/>
-              </w:rPr>
-            </w:pPr>
-            <w:r>
-              <w:rPr>
-                <w:rFonts w:ascii="Arial" w:hAnsi="Arial" w:cs="Arial"/>
-              </w:rPr>
-              <w:t>Farmacéutico</w:t>
-            </w:r>
-          </w:p>
-        </w:tc>
-        <w:tc>
-          <w:tcPr>
-            <w:tcW w:w="872" w:type="dxa"/>
-            <w:shd w:val="clear" w:color="auto" w:fill="FFFFFF"/>
-            <w:tcMar>
-              <w:top w:w="100" w:type="dxa"/>
-              <w:left w:w="108" w:type="dxa"/>
-              <w:bottom w:w="100" w:type="dxa"/>
-              <w:right w:w="108" w:type="dxa"/>
-            </w:tcMar>
-            <w:vAlign w:val="center"/>
-          </w:tcPr>
-          <w:p>
-            <w:pPr>
-              <w:contextualSpacing w:val="0"/>
-              <w:jc w:val="center"/>
-              <w:rPr>
-                <w:rFonts w:ascii="Arial" w:hAnsi="Arial" w:cs="Arial"/>
-              </w:rPr>
-            </w:pPr>
-            <w:r>
-              <w:rPr>
-                <w:rFonts w:ascii="Arial" w:hAnsi="Arial" w:cs="Arial"/>
-              </w:rPr>
-              <w:t>Manual</w:t>
-            </w:r>
-          </w:p>
-        </w:tc>
-      </w:tr>
-      <w:tr>
-        <w:trPr>
-          <w:trHeight w:val="860"/>
-        </w:trPr>
-        <w:tc>
-          <w:tcPr>
-            <w:tcW w:w="416" w:type="dxa"/>
-            <w:shd w:val="clear" w:color="auto" w:fill="FFFFFF"/>
-            <w:tcMar>
-              <w:top w:w="100" w:type="dxa"/>
-              <w:left w:w="108" w:type="dxa"/>
-              <w:bottom w:w="100" w:type="dxa"/>
-              <w:right w:w="108" w:type="dxa"/>
-            </w:tcMar>
-            <w:vAlign w:val="center"/>
-          </w:tcPr>
-          <w:p>
-            <w:pPr>
-              <w:contextualSpacing w:val="0"/>
-              <w:jc w:val="center"/>
-              <w:rPr>
-                <w:rFonts w:ascii="Arial" w:hAnsi="Arial" w:cs="Arial"/>
-              </w:rPr>
-            </w:pPr>
-            <w:r>
-              <w:rPr>
-                <w:rFonts w:ascii="Arial" w:eastAsia="Arial" w:hAnsi="Arial" w:cs="Arial"/>
-              </w:rPr>
-              <w:t>4</w:t>
-            </w:r>
-          </w:p>
-        </w:tc>
-        <w:tc>
-          <w:tcPr>
-            <w:tcW w:w="1535" w:type="dxa"/>
-            <w:shd w:val="clear" w:color="auto" w:fill="FFFFFF"/>
-            <w:tcMar>
-              <w:top w:w="100" w:type="dxa"/>
-              <w:left w:w="108" w:type="dxa"/>
-              <w:bottom w:w="100" w:type="dxa"/>
-              <w:right w:w="108" w:type="dxa"/>
-            </w:tcMar>
-            <w:vAlign w:val="center"/>
-          </w:tcPr>
-          <w:p>
-            <w:pPr>
-              <w:contextualSpacing w:val="0"/>
-              <w:jc w:val="center"/>
-              <w:rPr>
-                <w:rFonts w:ascii="Arial" w:hAnsi="Arial" w:cs="Arial"/>
-              </w:rPr>
-            </w:pPr>
-            <w:r>
-              <w:rPr>
-                <w:rFonts w:ascii="Arial" w:hAnsi="Arial" w:cs="Arial"/>
-              </w:rPr>
-              <w:t>Entrega el pedido</w:t>
-            </w:r>
-          </w:p>
-        </w:tc>
-        <w:tc>
-          <w:tcPr>
-            <w:tcW w:w="5166" w:type="dxa"/>
-            <w:shd w:val="clear" w:color="auto" w:fill="FFFFFF"/>
-            <w:tcMar>
-              <w:top w:w="100" w:type="dxa"/>
-              <w:left w:w="108" w:type="dxa"/>
-              <w:bottom w:w="100" w:type="dxa"/>
-              <w:right w:w="108" w:type="dxa"/>
-            </w:tcMar>
-            <w:vAlign w:val="center"/>
-          </w:tcPr>
-          <w:p>
-            <w:pPr>
-              <w:contextualSpacing w:val="0"/>
-              <w:jc w:val="center"/>
-              <w:rPr>
-                <w:rFonts w:ascii="Arial" w:hAnsi="Arial" w:cs="Arial"/>
-              </w:rPr>
-            </w:pPr>
-            <w:r>
-              <w:rPr>
-                <w:rFonts w:ascii="Arial" w:hAnsi="Arial" w:cs="Arial"/>
-              </w:rPr>
-              <w:t>El farmacéutico hace entrega de la compra del cliente</w:t>
-            </w:r>
-            <w:r>
-              <w:rPr>
-                <w:rFonts w:ascii="Arial" w:hAnsi="Arial" w:cs="Arial"/>
-              </w:rPr>
-              <w:t xml:space="preserve"> junto al comprobante</w:t>
-            </w:r>
-          </w:p>
-        </w:tc>
-        <w:tc>
-          <w:tcPr>
-            <w:tcW w:w="1479" w:type="dxa"/>
-            <w:shd w:val="clear" w:color="auto" w:fill="FFFFFF"/>
-            <w:tcMar>
-              <w:top w:w="100" w:type="dxa"/>
-              <w:left w:w="108" w:type="dxa"/>
-              <w:bottom w:w="100" w:type="dxa"/>
-              <w:right w:w="108" w:type="dxa"/>
-            </w:tcMar>
-            <w:vAlign w:val="center"/>
-          </w:tcPr>
-          <w:p>
-            <w:pPr>
-              <w:contextualSpacing w:val="0"/>
-              <w:jc w:val="center"/>
-              <w:rPr>
-                <w:rFonts w:ascii="Arial" w:hAnsi="Arial" w:cs="Arial"/>
-              </w:rPr>
-            </w:pPr>
-            <w:r>
-              <w:rPr>
-                <w:rFonts w:ascii="Arial" w:hAnsi="Arial" w:cs="Arial"/>
-              </w:rPr>
-              <w:t>Farmacéutico</w:t>
-            </w:r>
-          </w:p>
-        </w:tc>
-        <w:tc>
-          <w:tcPr>
-            <w:tcW w:w="872" w:type="dxa"/>
-            <w:shd w:val="clear" w:color="auto" w:fill="FFFFFF"/>
-            <w:tcMar>
-              <w:top w:w="100" w:type="dxa"/>
-              <w:left w:w="108" w:type="dxa"/>
-              <w:bottom w:w="100" w:type="dxa"/>
-              <w:right w:w="108" w:type="dxa"/>
-            </w:tcMar>
-            <w:vAlign w:val="center"/>
-          </w:tcPr>
-          <w:p>
-            <w:pPr>
-              <w:contextualSpacing w:val="0"/>
-              <w:jc w:val="center"/>
-              <w:rPr>
-                <w:rFonts w:ascii="Arial" w:hAnsi="Arial" w:cs="Arial"/>
-              </w:rPr>
-            </w:pPr>
-            <w:r>
-              <w:rPr>
-                <w:rFonts w:ascii="Arial" w:hAnsi="Arial" w:cs="Arial"/>
-              </w:rPr>
-              <w:t>Manual</w:t>
-            </w:r>
-          </w:p>
-        </w:tc>
-      </w:tr>
-      <w:tr>
-        <w:trPr>
-          <w:trHeight w:val="1060"/>
-        </w:trPr>
-        <w:tc>
-          <w:tcPr>
-            <w:tcW w:w="416" w:type="dxa"/>
-            <w:shd w:val="clear" w:color="auto" w:fill="FFFFFF"/>
-            <w:tcMar>
-              <w:top w:w="100" w:type="dxa"/>
-              <w:left w:w="108" w:type="dxa"/>
-              <w:bottom w:w="100" w:type="dxa"/>
-              <w:right w:w="108" w:type="dxa"/>
-            </w:tcMar>
-            <w:vAlign w:val="center"/>
-          </w:tcPr>
-          <w:p>
-            <w:pPr>
-              <w:contextualSpacing w:val="0"/>
-              <w:jc w:val="center"/>
-              <w:rPr>
-                <w:rFonts w:ascii="Arial" w:hAnsi="Arial" w:cs="Arial"/>
-              </w:rPr>
-            </w:pPr>
-            <w:r>
-              <w:rPr>
-                <w:rFonts w:ascii="Arial" w:eastAsia="Arial" w:hAnsi="Arial" w:cs="Arial"/>
-              </w:rPr>
-              <w:t>5</w:t>
-            </w:r>
-          </w:p>
-        </w:tc>
-        <w:tc>
-          <w:tcPr>
-            <w:tcW w:w="1535" w:type="dxa"/>
-            <w:shd w:val="clear" w:color="auto" w:fill="FFFFFF"/>
-            <w:tcMar>
-              <w:top w:w="100" w:type="dxa"/>
-              <w:left w:w="108" w:type="dxa"/>
-              <w:bottom w:w="100" w:type="dxa"/>
-              <w:right w:w="108" w:type="dxa"/>
-            </w:tcMar>
-            <w:vAlign w:val="center"/>
-          </w:tcPr>
-          <w:p>
-            <w:pPr>
-              <w:contextualSpacing w:val="0"/>
-              <w:jc w:val="center"/>
-              <w:rPr>
-                <w:rFonts w:ascii="Arial" w:hAnsi="Arial" w:cs="Arial"/>
-              </w:rPr>
-            </w:pPr>
-            <w:r>
-              <w:rPr>
-                <w:rFonts w:ascii="Arial" w:hAnsi="Arial" w:cs="Arial"/>
-              </w:rPr>
-              <w:t>Verifica estado de los medicamentos</w:t>
-            </w:r>
-          </w:p>
-        </w:tc>
-        <w:tc>
-          <w:tcPr>
-            <w:tcW w:w="5166" w:type="dxa"/>
-            <w:shd w:val="clear" w:color="auto" w:fill="FFFFFF"/>
-            <w:tcMar>
-              <w:top w:w="100" w:type="dxa"/>
-              <w:left w:w="108" w:type="dxa"/>
-              <w:bottom w:w="100" w:type="dxa"/>
-              <w:right w:w="108" w:type="dxa"/>
-            </w:tcMar>
-            <w:vAlign w:val="center"/>
-          </w:tcPr>
-          <w:p>
-            <w:pPr>
-              <w:contextualSpacing w:val="0"/>
-              <w:jc w:val="center"/>
-              <w:rPr>
-                <w:rFonts w:ascii="Arial" w:hAnsi="Arial" w:cs="Arial"/>
-              </w:rPr>
-            </w:pPr>
-            <w:r>
-              <w:rPr>
-                <w:rFonts w:ascii="Arial" w:hAnsi="Arial" w:cs="Arial"/>
-              </w:rPr>
-              <w:t xml:space="preserve">El cliente verifica el estado </w:t>
-            </w:r>
-            <w:r>
-              <w:rPr>
-                <w:rFonts w:ascii="Arial" w:hAnsi="Arial" w:cs="Arial"/>
-              </w:rPr>
-              <w:t>de los medicamentos que compro</w:t>
-            </w:r>
-          </w:p>
-        </w:tc>
-        <w:tc>
-          <w:tcPr>
-            <w:tcW w:w="1479" w:type="dxa"/>
-            <w:shd w:val="clear" w:color="auto" w:fill="FFFFFF"/>
-            <w:tcMar>
-              <w:top w:w="100" w:type="dxa"/>
-              <w:left w:w="108" w:type="dxa"/>
-              <w:bottom w:w="100" w:type="dxa"/>
-              <w:right w:w="108" w:type="dxa"/>
-            </w:tcMar>
-            <w:vAlign w:val="center"/>
-          </w:tcPr>
-          <w:p>
-            <w:pPr>
-              <w:contextualSpacing w:val="0"/>
-              <w:jc w:val="center"/>
-              <w:rPr>
-                <w:rFonts w:ascii="Arial" w:hAnsi="Arial" w:cs="Arial"/>
-              </w:rPr>
-            </w:pPr>
-            <w:r>
-              <w:rPr>
-                <w:rFonts w:ascii="Arial" w:hAnsi="Arial" w:cs="Arial"/>
-              </w:rPr>
-              <w:t>Cliente</w:t>
-            </w:r>
-          </w:p>
-        </w:tc>
-        <w:tc>
-          <w:tcPr>
-            <w:tcW w:w="872" w:type="dxa"/>
-            <w:shd w:val="clear" w:color="auto" w:fill="FFFFFF"/>
-            <w:tcMar>
-              <w:top w:w="100" w:type="dxa"/>
-              <w:left w:w="108" w:type="dxa"/>
-              <w:bottom w:w="100" w:type="dxa"/>
-              <w:right w:w="108" w:type="dxa"/>
-            </w:tcMar>
-            <w:vAlign w:val="center"/>
-          </w:tcPr>
-          <w:p>
-            <w:pPr>
-              <w:contextualSpacing w:val="0"/>
-              <w:jc w:val="center"/>
-              <w:rPr>
-                <w:rFonts w:ascii="Arial" w:hAnsi="Arial" w:cs="Arial"/>
-              </w:rPr>
-            </w:pPr>
-            <w:r>
-              <w:rPr>
-                <w:rFonts w:ascii="Arial" w:hAnsi="Arial" w:cs="Arial"/>
-              </w:rPr>
-              <w:t>Manual</w:t>
-            </w:r>
-          </w:p>
-        </w:tc>
-      </w:tr>
-      <w:tr>
-        <w:trPr>
-          <w:trHeight w:val="631"/>
-        </w:trPr>
-        <w:tc>
-          <w:tcPr>
-            <w:tcW w:w="416" w:type="dxa"/>
-            <w:shd w:val="clear" w:color="auto" w:fill="FFFFFF"/>
-            <w:tcMar>
-              <w:top w:w="100" w:type="dxa"/>
-              <w:left w:w="108" w:type="dxa"/>
-              <w:bottom w:w="100" w:type="dxa"/>
-              <w:right w:w="108" w:type="dxa"/>
-            </w:tcMar>
-            <w:vAlign w:val="center"/>
-          </w:tcPr>
-          <w:p>
-            <w:pPr>
-              <w:contextualSpacing w:val="0"/>
-              <w:jc w:val="center"/>
-              <w:rPr>
-                <w:rFonts w:ascii="Arial" w:hAnsi="Arial" w:cs="Arial"/>
-              </w:rPr>
-            </w:pPr>
-            <w:r>
-              <w:rPr>
-                <w:rFonts w:ascii="Arial" w:eastAsia="Arial" w:hAnsi="Arial" w:cs="Arial"/>
-              </w:rPr>
-              <w:t>6</w:t>
-            </w:r>
-          </w:p>
-        </w:tc>
-        <w:tc>
-          <w:tcPr>
-            <w:tcW w:w="1535" w:type="dxa"/>
-            <w:shd w:val="clear" w:color="auto" w:fill="FFFFFF"/>
-            <w:tcMar>
-              <w:top w:w="100" w:type="dxa"/>
-              <w:left w:w="108" w:type="dxa"/>
-              <w:bottom w:w="100" w:type="dxa"/>
-              <w:right w:w="108" w:type="dxa"/>
-            </w:tcMar>
-            <w:vAlign w:val="center"/>
-          </w:tcPr>
-          <w:p>
-            <w:pPr>
-              <w:contextualSpacing w:val="0"/>
-              <w:jc w:val="center"/>
-              <w:rPr>
-                <w:rFonts w:ascii="Arial" w:hAnsi="Arial" w:cs="Arial"/>
-              </w:rPr>
-            </w:pPr>
-            <w:r>
-              <w:rPr>
-                <w:rFonts w:ascii="Arial" w:hAnsi="Arial" w:cs="Arial"/>
-              </w:rPr>
-              <w:t>Recibe los medicamentos</w:t>
-            </w:r>
-          </w:p>
-        </w:tc>
-        <w:tc>
-          <w:tcPr>
-            <w:tcW w:w="5166" w:type="dxa"/>
-            <w:shd w:val="clear" w:color="auto" w:fill="FFFFFF"/>
-            <w:tcMar>
-              <w:top w:w="100" w:type="dxa"/>
-              <w:left w:w="108" w:type="dxa"/>
-              <w:bottom w:w="100" w:type="dxa"/>
-              <w:right w:w="108" w:type="dxa"/>
-            </w:tcMar>
-            <w:vAlign w:val="center"/>
-          </w:tcPr>
-          <w:p>
-            <w:pPr>
-              <w:contextualSpacing w:val="0"/>
-              <w:jc w:val="center"/>
-              <w:rPr>
-                <w:rFonts w:ascii="Arial" w:hAnsi="Arial" w:cs="Arial"/>
-              </w:rPr>
-            </w:pPr>
-            <w:r>
-              <w:rPr>
-                <w:rFonts w:ascii="Arial" w:hAnsi="Arial" w:cs="Arial"/>
-              </w:rPr>
-              <w:t>El cliente recibe los medicamentos de su compra</w:t>
-            </w:r>
-          </w:p>
-        </w:tc>
-        <w:tc>
-          <w:tcPr>
-            <w:tcW w:w="1479" w:type="dxa"/>
-            <w:shd w:val="clear" w:color="auto" w:fill="FFFFFF"/>
-            <w:tcMar>
-              <w:top w:w="100" w:type="dxa"/>
-              <w:left w:w="108" w:type="dxa"/>
-              <w:bottom w:w="100" w:type="dxa"/>
-              <w:right w:w="108" w:type="dxa"/>
-            </w:tcMar>
-            <w:vAlign w:val="center"/>
-          </w:tcPr>
-          <w:p>
-            <w:pPr>
-              <w:contextualSpacing w:val="0"/>
-              <w:jc w:val="center"/>
-              <w:rPr>
-                <w:rFonts w:ascii="Arial" w:hAnsi="Arial" w:cs="Arial"/>
-              </w:rPr>
-            </w:pPr>
-            <w:r>
-              <w:rPr>
-                <w:rFonts w:ascii="Arial" w:hAnsi="Arial" w:cs="Arial"/>
-              </w:rPr>
-              <w:t>Cliente</w:t>
-            </w:r>
-          </w:p>
-        </w:tc>
-        <w:tc>
-          <w:tcPr>
-            <w:tcW w:w="872" w:type="dxa"/>
-            <w:shd w:val="clear" w:color="auto" w:fill="FFFFFF"/>
-            <w:tcMar>
-              <w:top w:w="100" w:type="dxa"/>
-              <w:left w:w="108" w:type="dxa"/>
-              <w:bottom w:w="100" w:type="dxa"/>
-              <w:right w:w="108" w:type="dxa"/>
-            </w:tcMar>
-            <w:vAlign w:val="center"/>
-          </w:tcPr>
-          <w:p>
-            <w:pPr>
-              <w:contextualSpacing w:val="0"/>
-              <w:jc w:val="center"/>
-              <w:rPr>
-                <w:rFonts w:ascii="Arial" w:hAnsi="Arial" w:cs="Arial"/>
-              </w:rPr>
-            </w:pPr>
-            <w:r>
-              <w:rPr>
-                <w:rFonts w:ascii="Arial" w:hAnsi="Arial" w:cs="Arial"/>
-              </w:rPr>
-              <w:t>Manual</w:t>
-            </w:r>
-          </w:p>
-        </w:tc>
-      </w:tr>
-    </w:tbl>
-    <w:p>
-      <w:pPr>
-        <w:spacing w:after="120"/>
-        <w:jc w:val="both"/>
-        <w:rPr>
-          <w:rFonts w:ascii="Arial" w:hAnsi="Arial" w:cs="Arial"/>
-        </w:rPr>
-      </w:pPr>
+      <w:bookmarkEnd w:id="18"/>
     </w:p>
     <w:sectPr>
-      <w:headerReference w:type="default" r:id="rId9"/>
-      <w:footerReference w:type="default" r:id="rId10"/>
+      <w:headerReference w:type="default" r:id="rId8"/>
+      <w:footerReference w:type="default" r:id="rId9"/>
       <w:pgSz w:w="12240" w:h="15840"/>
       <w:pgMar w:top="1440" w:right="1440" w:bottom="1440" w:left="1440" w:header="720" w:footer="720" w:gutter="0"/>
       <w:pgNumType w:start="1"/>
@@ -12535,7 +9478,7 @@
 </file>
 
 <file path=word/endnotes.xml><?xml version="1.0" encoding="utf-8"?>
-<w:endnotes xmlns:wpc="http://schemas.microsoft.com/office/word/2010/wordprocessingCanvas" xmlns:mc="http://schemas.openxmlformats.org/markup-compatibility/2006" xmlns:o="urn:schemas-microsoft-com:office:office" xmlns:r="http://schemas.openxmlformats.org/officeDocument/2006/relationships" xmlns:m="http://schemas.openxmlformats.org/officeDocument/2006/math" xmlns:v="urn:schemas-microsoft-com:vml" xmlns:wp14="http://schemas.microsoft.com/office/word/2010/wordprocessingDrawing" xmlns:wp="http://schemas.openxmlformats.org/drawingml/2006/wordprocessingDrawing" xmlns:w10="urn:schemas-microsoft-com:office:word" xmlns:w="http://schemas.openxmlformats.org/wordprocessingml/2006/main" xmlns:w14="http://schemas.microsoft.com/office/word/2010/wordml" xmlns:w15="http://schemas.microsoft.com/office/word/2012/wordml" xmlns:wpg="http://schemas.microsoft.com/office/word/2010/wordprocessingGroup" xmlns:wpi="http://schemas.microsoft.com/office/word/2010/wordprocessingInk" xmlns:wne="http://schemas.microsoft.com/office/word/2006/wordml" xmlns:wps="http://schemas.microsoft.com/office/word/2010/wordprocessingShape" mc:Ignorable="w14 w15 wp14">
+<w:endnotes xmlns:wpc="http://schemas.microsoft.com/office/word/2010/wordprocessingCanvas" xmlns:cx="http://schemas.microsoft.com/office/drawing/2014/chartex" xmlns:mc="http://schemas.openxmlformats.org/markup-compatibility/2006" xmlns:o="urn:schemas-microsoft-com:office:office" xmlns:r="http://schemas.openxmlformats.org/officeDocument/2006/relationships" xmlns:m="http://schemas.openxmlformats.org/officeDocument/2006/math" xmlns:v="urn:schemas-microsoft-com:vml" xmlns:wp14="http://schemas.microsoft.com/office/word/2010/wordprocessingDrawing" xmlns:wp="http://schemas.openxmlformats.org/drawingml/2006/wordprocessingDrawing" xmlns:w10="urn:schemas-microsoft-com:office:word" xmlns:w="http://schemas.openxmlformats.org/wordprocessingml/2006/main" xmlns:w14="http://schemas.microsoft.com/office/word/2010/wordml" xmlns:w15="http://schemas.microsoft.com/office/word/2012/wordml" xmlns:w16se="http://schemas.microsoft.com/office/word/2015/wordml/symex" xmlns:wpg="http://schemas.microsoft.com/office/word/2010/wordprocessingGroup" xmlns:wpi="http://schemas.microsoft.com/office/word/2010/wordprocessingInk" xmlns:wne="http://schemas.microsoft.com/office/word/2006/wordml" xmlns:wps="http://schemas.microsoft.com/office/word/2010/wordprocessingShape" mc:Ignorable="w14 w15 w16se wp14">
   <w:endnote w:type="separator" w:id="-1">
     <w:p>
       <w:r>
@@ -12554,7 +9497,7 @@
 </file>
 
 <file path=word/footer1.xml><?xml version="1.0" encoding="utf-8"?>
-<w:ftr xmlns:wpc="http://schemas.microsoft.com/office/word/2010/wordprocessingCanvas" xmlns:mc="http://schemas.openxmlformats.org/markup-compatibility/2006" xmlns:o="urn:schemas-microsoft-com:office:office" xmlns:r="http://schemas.openxmlformats.org/officeDocument/2006/relationships" xmlns:m="http://schemas.openxmlformats.org/officeDocument/2006/math" xmlns:v="urn:schemas-microsoft-com:vml" xmlns:wp14="http://schemas.microsoft.com/office/word/2010/wordprocessingDrawing" xmlns:wp="http://schemas.openxmlformats.org/drawingml/2006/wordprocessingDrawing" xmlns:w10="urn:schemas-microsoft-com:office:word" xmlns:w="http://schemas.openxmlformats.org/wordprocessingml/2006/main" xmlns:w14="http://schemas.microsoft.com/office/word/2010/wordml" xmlns:w15="http://schemas.microsoft.com/office/word/2012/wordml" xmlns:wpg="http://schemas.microsoft.com/office/word/2010/wordprocessingGroup" xmlns:wpi="http://schemas.microsoft.com/office/word/2010/wordprocessingInk" xmlns:wne="http://schemas.microsoft.com/office/word/2006/wordml" xmlns:wps="http://schemas.microsoft.com/office/word/2010/wordprocessingShape" mc:Ignorable="w14 w15 wp14">
+<w:ftr xmlns:wpc="http://schemas.microsoft.com/office/word/2010/wordprocessingCanvas" xmlns:cx="http://schemas.microsoft.com/office/drawing/2014/chartex" xmlns:mc="http://schemas.openxmlformats.org/markup-compatibility/2006" xmlns:o="urn:schemas-microsoft-com:office:office" xmlns:r="http://schemas.openxmlformats.org/officeDocument/2006/relationships" xmlns:m="http://schemas.openxmlformats.org/officeDocument/2006/math" xmlns:v="urn:schemas-microsoft-com:vml" xmlns:wp14="http://schemas.microsoft.com/office/word/2010/wordprocessingDrawing" xmlns:wp="http://schemas.openxmlformats.org/drawingml/2006/wordprocessingDrawing" xmlns:w10="urn:schemas-microsoft-com:office:word" xmlns:w="http://schemas.openxmlformats.org/wordprocessingml/2006/main" xmlns:w14="http://schemas.microsoft.com/office/word/2010/wordml" xmlns:w15="http://schemas.microsoft.com/office/word/2012/wordml" xmlns:w16se="http://schemas.microsoft.com/office/word/2015/wordml/symex" xmlns:wpg="http://schemas.microsoft.com/office/word/2010/wordprocessingGroup" xmlns:wpi="http://schemas.microsoft.com/office/word/2010/wordprocessingInk" xmlns:wne="http://schemas.microsoft.com/office/word/2006/wordml" xmlns:wps="http://schemas.microsoft.com/office/word/2010/wordprocessingShape" mc:Ignorable="w14 w15 w16se wp14">
   <w:tbl>
     <w:tblPr>
       <w:tblW w:w="5000" w:type="pct"/>
@@ -12659,7 +9602,7 @@
               <w:color w:val="FFFFFF" w:themeColor="background1"/>
               <w:lang w:val="es-ES"/>
             </w:rPr>
-            <w:t>14</w:t>
+            <w:t>11</w:t>
           </w:r>
           <w:r>
             <w:rPr>
@@ -12680,7 +9623,7 @@
 </file>
 
 <file path=word/footnotes.xml><?xml version="1.0" encoding="utf-8"?>
-<w:footnotes xmlns:wpc="http://schemas.microsoft.com/office/word/2010/wordprocessingCanvas" xmlns:mc="http://schemas.openxmlformats.org/markup-compatibility/2006" xmlns:o="urn:schemas-microsoft-com:office:office" xmlns:r="http://schemas.openxmlformats.org/officeDocument/2006/relationships" xmlns:m="http://schemas.openxmlformats.org/officeDocument/2006/math" xmlns:v="urn:schemas-microsoft-com:vml" xmlns:wp14="http://schemas.microsoft.com/office/word/2010/wordprocessingDrawing" xmlns:wp="http://schemas.openxmlformats.org/drawingml/2006/wordprocessingDrawing" xmlns:w10="urn:schemas-microsoft-com:office:word" xmlns:w="http://schemas.openxmlformats.org/wordprocessingml/2006/main" xmlns:w14="http://schemas.microsoft.com/office/word/2010/wordml" xmlns:w15="http://schemas.microsoft.com/office/word/2012/wordml" xmlns:wpg="http://schemas.microsoft.com/office/word/2010/wordprocessingGroup" xmlns:wpi="http://schemas.microsoft.com/office/word/2010/wordprocessingInk" xmlns:wne="http://schemas.microsoft.com/office/word/2006/wordml" xmlns:wps="http://schemas.microsoft.com/office/word/2010/wordprocessingShape" mc:Ignorable="w14 w15 wp14">
+<w:footnotes xmlns:wpc="http://schemas.microsoft.com/office/word/2010/wordprocessingCanvas" xmlns:cx="http://schemas.microsoft.com/office/drawing/2014/chartex" xmlns:mc="http://schemas.openxmlformats.org/markup-compatibility/2006" xmlns:o="urn:schemas-microsoft-com:office:office" xmlns:r="http://schemas.openxmlformats.org/officeDocument/2006/relationships" xmlns:m="http://schemas.openxmlformats.org/officeDocument/2006/math" xmlns:v="urn:schemas-microsoft-com:vml" xmlns:wp14="http://schemas.microsoft.com/office/word/2010/wordprocessingDrawing" xmlns:wp="http://schemas.openxmlformats.org/drawingml/2006/wordprocessingDrawing" xmlns:w10="urn:schemas-microsoft-com:office:word" xmlns:w="http://schemas.openxmlformats.org/wordprocessingml/2006/main" xmlns:w14="http://schemas.microsoft.com/office/word/2010/wordml" xmlns:w15="http://schemas.microsoft.com/office/word/2012/wordml" xmlns:w16se="http://schemas.microsoft.com/office/word/2015/wordml/symex" xmlns:wpg="http://schemas.microsoft.com/office/word/2010/wordprocessingGroup" xmlns:wpi="http://schemas.microsoft.com/office/word/2010/wordprocessingInk" xmlns:wne="http://schemas.microsoft.com/office/word/2006/wordml" xmlns:wps="http://schemas.microsoft.com/office/word/2010/wordprocessingShape" mc:Ignorable="w14 w15 w16se wp14">
   <w:footnote w:type="separator" w:id="-1">
     <w:p>
       <w:r>
@@ -12699,7 +9642,7 @@
 </file>
 
 <file path=word/header1.xml><?xml version="1.0" encoding="utf-8"?>
-<w:hdr xmlns:wpc="http://schemas.microsoft.com/office/word/2010/wordprocessingCanvas" xmlns:mc="http://schemas.openxmlformats.org/markup-compatibility/2006" xmlns:o="urn:schemas-microsoft-com:office:office" xmlns:r="http://schemas.openxmlformats.org/officeDocument/2006/relationships" xmlns:m="http://schemas.openxmlformats.org/officeDocument/2006/math" xmlns:v="urn:schemas-microsoft-com:vml" xmlns:wp14="http://schemas.microsoft.com/office/word/2010/wordprocessingDrawing" xmlns:wp="http://schemas.openxmlformats.org/drawingml/2006/wordprocessingDrawing" xmlns:w10="urn:schemas-microsoft-com:office:word" xmlns:w="http://schemas.openxmlformats.org/wordprocessingml/2006/main" xmlns:w14="http://schemas.microsoft.com/office/word/2010/wordml" xmlns:w15="http://schemas.microsoft.com/office/word/2012/wordml" xmlns:wpg="http://schemas.microsoft.com/office/word/2010/wordprocessingGroup" xmlns:wpi="http://schemas.microsoft.com/office/word/2010/wordprocessingInk" xmlns:wne="http://schemas.microsoft.com/office/word/2006/wordml" xmlns:wps="http://schemas.microsoft.com/office/word/2010/wordprocessingShape" mc:Ignorable="w14 w15 wp14">
+<w:hdr xmlns:wpc="http://schemas.microsoft.com/office/word/2010/wordprocessingCanvas" xmlns:cx="http://schemas.microsoft.com/office/drawing/2014/chartex" xmlns:mc="http://schemas.openxmlformats.org/markup-compatibility/2006" xmlns:o="urn:schemas-microsoft-com:office:office" xmlns:r="http://schemas.openxmlformats.org/officeDocument/2006/relationships" xmlns:m="http://schemas.openxmlformats.org/officeDocument/2006/math" xmlns:v="urn:schemas-microsoft-com:vml" xmlns:wp14="http://schemas.microsoft.com/office/word/2010/wordprocessingDrawing" xmlns:wp="http://schemas.openxmlformats.org/drawingml/2006/wordprocessingDrawing" xmlns:w10="urn:schemas-microsoft-com:office:word" xmlns:w="http://schemas.openxmlformats.org/wordprocessingml/2006/main" xmlns:w14="http://schemas.microsoft.com/office/word/2010/wordml" xmlns:w15="http://schemas.microsoft.com/office/word/2012/wordml" xmlns:w16se="http://schemas.microsoft.com/office/word/2015/wordml/symex" xmlns:wpg="http://schemas.microsoft.com/office/word/2010/wordprocessingGroup" xmlns:wpi="http://schemas.microsoft.com/office/word/2010/wordprocessingInk" xmlns:wne="http://schemas.microsoft.com/office/word/2006/wordml" xmlns:wps="http://schemas.microsoft.com/office/word/2010/wordprocessingShape" mc:Ignorable="w14 w15 w16se wp14">
   <w:p>
     <w:pPr>
       <w:spacing w:before="720" w:after="200" w:line="276" w:lineRule="auto"/>
@@ -12782,8 +9725,8 @@
 </file>
 
 <file path=word/numbering.xml><?xml version="1.0" encoding="utf-8"?>
-<w:numbering xmlns:wpc="http://schemas.microsoft.com/office/word/2010/wordprocessingCanvas" xmlns:mc="http://schemas.openxmlformats.org/markup-compatibility/2006" xmlns:o="urn:schemas-microsoft-com:office:office" xmlns:r="http://schemas.openxmlformats.org/officeDocument/2006/relationships" xmlns:m="http://schemas.openxmlformats.org/officeDocument/2006/math" xmlns:v="urn:schemas-microsoft-com:vml" xmlns:wp14="http://schemas.microsoft.com/office/word/2010/wordprocessingDrawing" xmlns:wp="http://schemas.openxmlformats.org/drawingml/2006/wordprocessingDrawing" xmlns:w10="urn:schemas-microsoft-com:office:word" xmlns:w="http://schemas.openxmlformats.org/wordprocessingml/2006/main" xmlns:w14="http://schemas.microsoft.com/office/word/2010/wordml" xmlns:w15="http://schemas.microsoft.com/office/word/2012/wordml" xmlns:wpg="http://schemas.microsoft.com/office/word/2010/wordprocessingGroup" xmlns:wpi="http://schemas.microsoft.com/office/word/2010/wordprocessingInk" xmlns:wne="http://schemas.microsoft.com/office/word/2006/wordml" xmlns:wps="http://schemas.microsoft.com/office/word/2010/wordprocessingShape" mc:Ignorable="w14 w15 wp14">
-  <w:abstractNum w:abstractNumId="0">
+<w:numbering xmlns:wpc="http://schemas.microsoft.com/office/word/2010/wordprocessingCanvas" xmlns:cx="http://schemas.microsoft.com/office/drawing/2014/chartex" xmlns:mc="http://schemas.openxmlformats.org/markup-compatibility/2006" xmlns:o="urn:schemas-microsoft-com:office:office" xmlns:r="http://schemas.openxmlformats.org/officeDocument/2006/relationships" xmlns:m="http://schemas.openxmlformats.org/officeDocument/2006/math" xmlns:v="urn:schemas-microsoft-com:vml" xmlns:wp14="http://schemas.microsoft.com/office/word/2010/wordprocessingDrawing" xmlns:wp="http://schemas.openxmlformats.org/drawingml/2006/wordprocessingDrawing" xmlns:w10="urn:schemas-microsoft-com:office:word" xmlns:w="http://schemas.openxmlformats.org/wordprocessingml/2006/main" xmlns:w14="http://schemas.microsoft.com/office/word/2010/wordml" xmlns:w15="http://schemas.microsoft.com/office/word/2012/wordml" xmlns:w16se="http://schemas.microsoft.com/office/word/2015/wordml/symex" xmlns:wpg="http://schemas.microsoft.com/office/word/2010/wordprocessingGroup" xmlns:wpi="http://schemas.microsoft.com/office/word/2010/wordprocessingInk" xmlns:wne="http://schemas.microsoft.com/office/word/2006/wordml" xmlns:wps="http://schemas.microsoft.com/office/word/2010/wordprocessingShape" mc:Ignorable="w14 w15 w16se wp14">
+  <w:abstractNum w:abstractNumId="0" w15:restartNumberingAfterBreak="0">
     <w:nsid w:val="2C5447A1"/>
     <w:multiLevelType w:val="multilevel"/>
     <w:tmpl w:val="4D9A7CA8"/>
@@ -12906,7 +9849,7 @@
       </w:rPr>
     </w:lvl>
   </w:abstractNum>
-  <w:abstractNum w:abstractNumId="1">
+  <w:abstractNum w:abstractNumId="1" w15:restartNumberingAfterBreak="0">
     <w:nsid w:val="2D030C7F"/>
     <w:multiLevelType w:val="multilevel"/>
     <w:tmpl w:val="1D269F1C"/>
@@ -13028,7 +9971,7 @@
       </w:rPr>
     </w:lvl>
   </w:abstractNum>
-  <w:abstractNum w:abstractNumId="2">
+  <w:abstractNum w:abstractNumId="2" w15:restartNumberingAfterBreak="0">
     <w:nsid w:val="44A81B66"/>
     <w:multiLevelType w:val="multilevel"/>
     <w:tmpl w:val="A09E4CC2"/>
@@ -13149,7 +10092,7 @@
       </w:rPr>
     </w:lvl>
   </w:abstractNum>
-  <w:abstractNum w:abstractNumId="3">
+  <w:abstractNum w:abstractNumId="3" w15:restartNumberingAfterBreak="0">
     <w:nsid w:val="4A7D580E"/>
     <w:multiLevelType w:val="multilevel"/>
     <w:tmpl w:val="8FDED828"/>
@@ -13262,128 +10205,7 @@
       </w:rPr>
     </w:lvl>
   </w:abstractNum>
-  <w:abstractNum w:abstractNumId="4">
-    <w:nsid w:val="5E0643ED"/>
-    <w:multiLevelType w:val="multilevel"/>
-    <w:tmpl w:val="FDA2F770"/>
-    <w:lvl w:ilvl="0">
-      <w:start w:val="6"/>
-      <w:numFmt w:val="decimal"/>
-      <w:lvlText w:val="%1."/>
-      <w:lvlJc w:val="left"/>
-      <w:pPr>
-        <w:ind w:left="720" w:hanging="360"/>
-      </w:pPr>
-      <w:rPr>
-        <w:rFonts w:hint="default"/>
-      </w:rPr>
-    </w:lvl>
-    <w:lvl w:ilvl="1">
-      <w:start w:val="1"/>
-      <w:numFmt w:val="decimal"/>
-      <w:isLgl/>
-      <w:lvlText w:val="%1.%2."/>
-      <w:lvlJc w:val="left"/>
-      <w:pPr>
-        <w:ind w:left="1440" w:hanging="720"/>
-      </w:pPr>
-      <w:rPr>
-        <w:rFonts w:hint="default"/>
-      </w:rPr>
-    </w:lvl>
-    <w:lvl w:ilvl="2">
-      <w:start w:val="1"/>
-      <w:numFmt w:val="decimal"/>
-      <w:isLgl/>
-      <w:lvlText w:val="%1.%2.%3."/>
-      <w:lvlJc w:val="left"/>
-      <w:pPr>
-        <w:ind w:left="1800" w:hanging="720"/>
-      </w:pPr>
-      <w:rPr>
-        <w:rFonts w:hint="default"/>
-      </w:rPr>
-    </w:lvl>
-    <w:lvl w:ilvl="3">
-      <w:start w:val="1"/>
-      <w:numFmt w:val="decimal"/>
-      <w:isLgl/>
-      <w:lvlText w:val="%1.%2.%3.%4."/>
-      <w:lvlJc w:val="left"/>
-      <w:pPr>
-        <w:ind w:left="2520" w:hanging="1080"/>
-      </w:pPr>
-      <w:rPr>
-        <w:rFonts w:hint="default"/>
-      </w:rPr>
-    </w:lvl>
-    <w:lvl w:ilvl="4">
-      <w:start w:val="1"/>
-      <w:numFmt w:val="decimal"/>
-      <w:isLgl/>
-      <w:lvlText w:val="%1.%2.%3.%4.%5."/>
-      <w:lvlJc w:val="left"/>
-      <w:pPr>
-        <w:ind w:left="2880" w:hanging="1080"/>
-      </w:pPr>
-      <w:rPr>
-        <w:rFonts w:hint="default"/>
-      </w:rPr>
-    </w:lvl>
-    <w:lvl w:ilvl="5">
-      <w:start w:val="1"/>
-      <w:numFmt w:val="decimal"/>
-      <w:isLgl/>
-      <w:lvlText w:val="%1.%2.%3.%4.%5.%6."/>
-      <w:lvlJc w:val="left"/>
-      <w:pPr>
-        <w:ind w:left="3600" w:hanging="1440"/>
-      </w:pPr>
-      <w:rPr>
-        <w:rFonts w:hint="default"/>
-      </w:rPr>
-    </w:lvl>
-    <w:lvl w:ilvl="6">
-      <w:start w:val="1"/>
-      <w:numFmt w:val="decimal"/>
-      <w:isLgl/>
-      <w:lvlText w:val="%1.%2.%3.%4.%5.%6.%7."/>
-      <w:lvlJc w:val="left"/>
-      <w:pPr>
-        <w:ind w:left="3960" w:hanging="1440"/>
-      </w:pPr>
-      <w:rPr>
-        <w:rFonts w:hint="default"/>
-      </w:rPr>
-    </w:lvl>
-    <w:lvl w:ilvl="7">
-      <w:start w:val="1"/>
-      <w:numFmt w:val="decimal"/>
-      <w:isLgl/>
-      <w:lvlText w:val="%1.%2.%3.%4.%5.%6.%7.%8."/>
-      <w:lvlJc w:val="left"/>
-      <w:pPr>
-        <w:ind w:left="4680" w:hanging="1800"/>
-      </w:pPr>
-      <w:rPr>
-        <w:rFonts w:hint="default"/>
-      </w:rPr>
-    </w:lvl>
-    <w:lvl w:ilvl="8">
-      <w:start w:val="1"/>
-      <w:numFmt w:val="decimal"/>
-      <w:isLgl/>
-      <w:lvlText w:val="%1.%2.%3.%4.%5.%6.%7.%8.%9."/>
-      <w:lvlJc w:val="left"/>
-      <w:pPr>
-        <w:ind w:left="5400" w:hanging="2160"/>
-      </w:pPr>
-      <w:rPr>
-        <w:rFonts w:hint="default"/>
-      </w:rPr>
-    </w:lvl>
-  </w:abstractNum>
-  <w:abstractNum w:abstractNumId="5">
+  <w:abstractNum w:abstractNumId="4" w15:restartNumberingAfterBreak="0">
     <w:nsid w:val="7E124905"/>
     <w:multiLevelType w:val="multilevel"/>
     <w:tmpl w:val="332EF65C"/>
@@ -13505,127 +10327,6 @@
       </w:rPr>
     </w:lvl>
   </w:abstractNum>
-  <w:abstractNum w:abstractNumId="6">
-    <w:nsid w:val="7E8C1953"/>
-    <w:multiLevelType w:val="multilevel"/>
-    <w:tmpl w:val="A09E4CC2"/>
-    <w:lvl w:ilvl="0">
-      <w:start w:val="1"/>
-      <w:numFmt w:val="decimal"/>
-      <w:lvlText w:val="%1."/>
-      <w:lvlJc w:val="left"/>
-      <w:pPr>
-        <w:ind w:left="720" w:hanging="360"/>
-      </w:pPr>
-      <w:rPr>
-        <w:rFonts w:hint="default"/>
-      </w:rPr>
-    </w:lvl>
-    <w:lvl w:ilvl="1">
-      <w:start w:val="1"/>
-      <w:numFmt w:val="decimal"/>
-      <w:isLgl/>
-      <w:lvlText w:val="%1.%2."/>
-      <w:lvlJc w:val="left"/>
-      <w:pPr>
-        <w:ind w:left="1440" w:hanging="720"/>
-      </w:pPr>
-      <w:rPr>
-        <w:rFonts w:hint="default"/>
-      </w:rPr>
-    </w:lvl>
-    <w:lvl w:ilvl="2">
-      <w:start w:val="1"/>
-      <w:numFmt w:val="decimal"/>
-      <w:isLgl/>
-      <w:lvlText w:val="%1.%2.%3."/>
-      <w:lvlJc w:val="left"/>
-      <w:pPr>
-        <w:ind w:left="1800" w:hanging="720"/>
-      </w:pPr>
-      <w:rPr>
-        <w:rFonts w:hint="default"/>
-      </w:rPr>
-    </w:lvl>
-    <w:lvl w:ilvl="3">
-      <w:start w:val="1"/>
-      <w:numFmt w:val="decimal"/>
-      <w:isLgl/>
-      <w:lvlText w:val="%1.%2.%3.%4."/>
-      <w:lvlJc w:val="left"/>
-      <w:pPr>
-        <w:ind w:left="2520" w:hanging="1080"/>
-      </w:pPr>
-      <w:rPr>
-        <w:rFonts w:hint="default"/>
-      </w:rPr>
-    </w:lvl>
-    <w:lvl w:ilvl="4">
-      <w:start w:val="1"/>
-      <w:numFmt w:val="decimal"/>
-      <w:isLgl/>
-      <w:lvlText w:val="%1.%2.%3.%4.%5."/>
-      <w:lvlJc w:val="left"/>
-      <w:pPr>
-        <w:ind w:left="2880" w:hanging="1080"/>
-      </w:pPr>
-      <w:rPr>
-        <w:rFonts w:hint="default"/>
-      </w:rPr>
-    </w:lvl>
-    <w:lvl w:ilvl="5">
-      <w:start w:val="1"/>
-      <w:numFmt w:val="decimal"/>
-      <w:isLgl/>
-      <w:lvlText w:val="%1.%2.%3.%4.%5.%6."/>
-      <w:lvlJc w:val="left"/>
-      <w:pPr>
-        <w:ind w:left="3600" w:hanging="1440"/>
-      </w:pPr>
-      <w:rPr>
-        <w:rFonts w:hint="default"/>
-      </w:rPr>
-    </w:lvl>
-    <w:lvl w:ilvl="6">
-      <w:start w:val="1"/>
-      <w:numFmt w:val="decimal"/>
-      <w:isLgl/>
-      <w:lvlText w:val="%1.%2.%3.%4.%5.%6.%7."/>
-      <w:lvlJc w:val="left"/>
-      <w:pPr>
-        <w:ind w:left="3960" w:hanging="1440"/>
-      </w:pPr>
-      <w:rPr>
-        <w:rFonts w:hint="default"/>
-      </w:rPr>
-    </w:lvl>
-    <w:lvl w:ilvl="7">
-      <w:start w:val="1"/>
-      <w:numFmt w:val="decimal"/>
-      <w:isLgl/>
-      <w:lvlText w:val="%1.%2.%3.%4.%5.%6.%7.%8."/>
-      <w:lvlJc w:val="left"/>
-      <w:pPr>
-        <w:ind w:left="4680" w:hanging="1800"/>
-      </w:pPr>
-      <w:rPr>
-        <w:rFonts w:hint="default"/>
-      </w:rPr>
-    </w:lvl>
-    <w:lvl w:ilvl="8">
-      <w:start w:val="1"/>
-      <w:numFmt w:val="decimal"/>
-      <w:isLgl/>
-      <w:lvlText w:val="%1.%2.%3.%4.%5.%6.%7.%8.%9."/>
-      <w:lvlJc w:val="left"/>
-      <w:pPr>
-        <w:ind w:left="5400" w:hanging="2160"/>
-      </w:pPr>
-      <w:rPr>
-        <w:rFonts w:hint="default"/>
-      </w:rPr>
-    </w:lvl>
-  </w:abstractNum>
   <w:num w:numId="1">
     <w:abstractNumId w:val="1"/>
   </w:num>
@@ -13633,7 +10334,7 @@
     <w:abstractNumId w:val="3"/>
   </w:num>
   <w:num w:numId="3">
-    <w:abstractNumId w:val="5"/>
+    <w:abstractNumId w:val="4"/>
   </w:num>
   <w:num w:numId="4">
     <w:abstractNumId w:val="0"/>
@@ -13641,17 +10342,11 @@
   <w:num w:numId="5">
     <w:abstractNumId w:val="2"/>
   </w:num>
-  <w:num w:numId="6">
-    <w:abstractNumId w:val="6"/>
-  </w:num>
-  <w:num w:numId="7">
-    <w:abstractNumId w:val="4"/>
-  </w:num>
 </w:numbering>
 </file>
 
 <file path=word/styles.xml><?xml version="1.0" encoding="utf-8"?>
-<w:styles xmlns:mc="http://schemas.openxmlformats.org/markup-compatibility/2006" xmlns:r="http://schemas.openxmlformats.org/officeDocument/2006/relationships" xmlns:w="http://schemas.openxmlformats.org/wordprocessingml/2006/main" xmlns:w14="http://schemas.microsoft.com/office/word/2010/wordml" xmlns:w15="http://schemas.microsoft.com/office/word/2012/wordml" mc:Ignorable="w14 w15">
+<w:styles xmlns:mc="http://schemas.openxmlformats.org/markup-compatibility/2006" xmlns:r="http://schemas.openxmlformats.org/officeDocument/2006/relationships" xmlns:w="http://schemas.openxmlformats.org/wordprocessingml/2006/main" xmlns:w14="http://schemas.microsoft.com/office/word/2010/wordml" xmlns:w15="http://schemas.microsoft.com/office/word/2012/wordml" xmlns:w16se="http://schemas.microsoft.com/office/word/2015/wordml/symex" mc:Ignorable="w14 w15 w16se">
   <w:docDefaults>
     <w:rPrDefault>
       <w:rPr>
@@ -14174,7 +10869,7 @@
       </w:tblCellMar>
     </w:tblPr>
   </w:style>
-  <w:style w:type="paragraph" w:styleId="Puesto">
+  <w:style w:type="paragraph" w:styleId="Ttulo">
     <w:name w:val="Title"/>
     <w:basedOn w:val="Normal"/>
     <w:next w:val="Normal"/>
@@ -14214,12 +10909,6 @@
     <w:tblPr>
       <w:tblStyleRowBandSize w:val="1"/>
       <w:tblStyleColBandSize w:val="1"/>
-      <w:tblCellMar>
-        <w:top w:w="0" w:type="dxa"/>
-        <w:left w:w="0" w:type="dxa"/>
-        <w:bottom w:w="0" w:type="dxa"/>
-        <w:right w:w="0" w:type="dxa"/>
-      </w:tblCellMar>
     </w:tblPr>
   </w:style>
   <w:style w:type="table" w:customStyle="1" w:styleId="a0">
@@ -14230,12 +10919,6 @@
     <w:tblPr>
       <w:tblStyleRowBandSize w:val="1"/>
       <w:tblStyleColBandSize w:val="1"/>
-      <w:tblCellMar>
-        <w:top w:w="0" w:type="dxa"/>
-        <w:left w:w="0" w:type="dxa"/>
-        <w:bottom w:w="0" w:type="dxa"/>
-        <w:right w:w="0" w:type="dxa"/>
-      </w:tblCellMar>
     </w:tblPr>
   </w:style>
   <w:style w:type="table" w:customStyle="1" w:styleId="a1">
@@ -14246,12 +10929,6 @@
     <w:tblPr>
       <w:tblStyleRowBandSize w:val="1"/>
       <w:tblStyleColBandSize w:val="1"/>
-      <w:tblCellMar>
-        <w:top w:w="0" w:type="dxa"/>
-        <w:left w:w="0" w:type="dxa"/>
-        <w:bottom w:w="0" w:type="dxa"/>
-        <w:right w:w="0" w:type="dxa"/>
-      </w:tblCellMar>
     </w:tblPr>
   </w:style>
   <w:style w:type="table" w:customStyle="1" w:styleId="a2">
@@ -14262,12 +10939,6 @@
     <w:tblPr>
       <w:tblStyleRowBandSize w:val="1"/>
       <w:tblStyleColBandSize w:val="1"/>
-      <w:tblCellMar>
-        <w:top w:w="0" w:type="dxa"/>
-        <w:left w:w="0" w:type="dxa"/>
-        <w:bottom w:w="0" w:type="dxa"/>
-        <w:right w:w="0" w:type="dxa"/>
-      </w:tblCellMar>
     </w:tblPr>
   </w:style>
   <w:style w:type="table" w:customStyle="1" w:styleId="a3">
@@ -14278,12 +10949,6 @@
     <w:tblPr>
       <w:tblStyleRowBandSize w:val="1"/>
       <w:tblStyleColBandSize w:val="1"/>
-      <w:tblCellMar>
-        <w:top w:w="0" w:type="dxa"/>
-        <w:left w:w="0" w:type="dxa"/>
-        <w:bottom w:w="0" w:type="dxa"/>
-        <w:right w:w="0" w:type="dxa"/>
-      </w:tblCellMar>
     </w:tblPr>
   </w:style>
   <w:style w:type="table" w:customStyle="1" w:styleId="a4">
@@ -14294,12 +10959,6 @@
     <w:tblPr>
       <w:tblStyleRowBandSize w:val="1"/>
       <w:tblStyleColBandSize w:val="1"/>
-      <w:tblCellMar>
-        <w:top w:w="0" w:type="dxa"/>
-        <w:left w:w="0" w:type="dxa"/>
-        <w:bottom w:w="0" w:type="dxa"/>
-        <w:right w:w="0" w:type="dxa"/>
-      </w:tblCellMar>
     </w:tblPr>
   </w:style>
   <w:style w:type="paragraph" w:styleId="Textodeglobo">
@@ -14394,7 +11053,7 @@
       <w:contextualSpacing/>
     </w:pPr>
   </w:style>
-  <w:style w:type="paragraph" w:styleId="TtulodeTDC">
+  <w:style w:type="paragraph" w:styleId="TtuloTDC">
     <w:name w:val="TOC Heading"/>
     <w:basedOn w:val="Ttulo1"/>
     <w:next w:val="Normal"/>
@@ -14455,7 +11114,7 @@
 </file>
 
 <file path=word/glossary/document.xml><?xml version="1.0" encoding="utf-8"?>
-<w:glossaryDocument xmlns:wpc="http://schemas.microsoft.com/office/word/2010/wordprocessingCanvas" xmlns:mc="http://schemas.openxmlformats.org/markup-compatibility/2006" xmlns:o="urn:schemas-microsoft-com:office:office" xmlns:r="http://schemas.openxmlformats.org/officeDocument/2006/relationships" xmlns:m="http://schemas.openxmlformats.org/officeDocument/2006/math" xmlns:v="urn:schemas-microsoft-com:vml" xmlns:wp14="http://schemas.microsoft.com/office/word/2010/wordprocessingDrawing" xmlns:wp="http://schemas.openxmlformats.org/drawingml/2006/wordprocessingDrawing" xmlns:w10="urn:schemas-microsoft-com:office:word" xmlns:w="http://schemas.openxmlformats.org/wordprocessingml/2006/main" xmlns:w14="http://schemas.microsoft.com/office/word/2010/wordml" xmlns:w15="http://schemas.microsoft.com/office/word/2012/wordml" xmlns:wpg="http://schemas.microsoft.com/office/word/2010/wordprocessingGroup" xmlns:wpi="http://schemas.microsoft.com/office/word/2010/wordprocessingInk" xmlns:wne="http://schemas.microsoft.com/office/word/2006/wordml" xmlns:wps="http://schemas.microsoft.com/office/word/2010/wordprocessingShape" mc:Ignorable="w14 w15 wp14">
+<w:glossaryDocument xmlns:wpc="http://schemas.microsoft.com/office/word/2010/wordprocessingCanvas" xmlns:cx="http://schemas.microsoft.com/office/drawing/2014/chartex" xmlns:mc="http://schemas.openxmlformats.org/markup-compatibility/2006" xmlns:o="urn:schemas-microsoft-com:office:office" xmlns:r="http://schemas.openxmlformats.org/officeDocument/2006/relationships" xmlns:m="http://schemas.openxmlformats.org/officeDocument/2006/math" xmlns:v="urn:schemas-microsoft-com:vml" xmlns:wp14="http://schemas.microsoft.com/office/word/2010/wordprocessingDrawing" xmlns:wp="http://schemas.openxmlformats.org/drawingml/2006/wordprocessingDrawing" xmlns:w10="urn:schemas-microsoft-com:office:word" xmlns:w="http://schemas.openxmlformats.org/wordprocessingml/2006/main" xmlns:w14="http://schemas.microsoft.com/office/word/2010/wordml" xmlns:w15="http://schemas.microsoft.com/office/word/2012/wordml" xmlns:w16se="http://schemas.microsoft.com/office/word/2015/wordml/symex" xmlns:wpg="http://schemas.microsoft.com/office/word/2010/wordprocessingGroup" xmlns:wpi="http://schemas.microsoft.com/office/word/2010/wordprocessingInk" xmlns:wne="http://schemas.microsoft.com/office/word/2006/wordml" xmlns:wps="http://schemas.microsoft.com/office/word/2010/wordprocessingShape" mc:Ignorable="w14 w15 w16se wp14">
   <w:docParts>
     <w:docPart>
       <w:docPartPr>
@@ -14493,20 +11152,20 @@
 </file>
 
 <file path=word/glossary/fontTable.xml><?xml version="1.0" encoding="utf-8"?>
-<w:fonts xmlns:mc="http://schemas.openxmlformats.org/markup-compatibility/2006" xmlns:r="http://schemas.openxmlformats.org/officeDocument/2006/relationships" xmlns:w="http://schemas.openxmlformats.org/wordprocessingml/2006/main" xmlns:w14="http://schemas.microsoft.com/office/word/2010/wordml" xmlns:w15="http://schemas.microsoft.com/office/word/2012/wordml" mc:Ignorable="w14 w15">
+<w:fonts xmlns:mc="http://schemas.openxmlformats.org/markup-compatibility/2006" xmlns:r="http://schemas.openxmlformats.org/officeDocument/2006/relationships" xmlns:w="http://schemas.openxmlformats.org/wordprocessingml/2006/main" xmlns:w14="http://schemas.microsoft.com/office/word/2010/wordml" xmlns:w15="http://schemas.microsoft.com/office/word/2012/wordml" xmlns:w16se="http://schemas.microsoft.com/office/word/2015/wordml/symex" mc:Ignorable="w14 w15 w16se">
   <w:font w:name="Arial">
     <w:panose1 w:val="020B0604020202020204"/>
     <w:charset w:val="00"/>
     <w:family w:val="swiss"/>
     <w:pitch w:val="variable"/>
-    <w:sig w:usb0="E0002AFF" w:usb1="C0007843" w:usb2="00000009" w:usb3="00000000" w:csb0="000001FF" w:csb1="00000000"/>
+    <w:sig w:usb0="E0002EFF" w:usb1="C0007843" w:usb2="00000009" w:usb3="00000000" w:csb0="000001FF" w:csb1="00000000"/>
   </w:font>
   <w:font w:name="Times New Roman">
     <w:panose1 w:val="02020603050405020304"/>
     <w:charset w:val="00"/>
     <w:family w:val="roman"/>
     <w:pitch w:val="variable"/>
-    <w:sig w:usb0="E0002AFF" w:usb1="C0007841" w:usb2="00000009" w:usb3="00000000" w:csb0="000001FF" w:csb1="00000000"/>
+    <w:sig w:usb0="E0002EFF" w:usb1="C0007843" w:usb2="00000009" w:usb3="00000000" w:csb0="000001FF" w:csb1="00000000"/>
   </w:font>
   <w:font w:name="Georgia">
     <w:panose1 w:val="02040502050405020303"/>
@@ -14534,7 +11193,7 @@
     <w:charset w:val="00"/>
     <w:family w:val="swiss"/>
     <w:pitch w:val="variable"/>
-    <w:sig w:usb0="E10002FF" w:usb1="4000ACFF" w:usb2="00000009" w:usb3="00000000" w:csb0="0000019F" w:csb1="00000000"/>
+    <w:sig w:usb0="E00002FF" w:usb1="4000ACFF" w:usb2="00000001" w:usb3="00000000" w:csb0="0000019F" w:csb1="00000000"/>
   </w:font>
   <w:font w:name="Calibri Light">
     <w:panose1 w:val="020F0302020204030204"/>
@@ -14547,7 +11206,7 @@
 </file>
 
 <file path=word/glossary/settings.xml><?xml version="1.0" encoding="utf-8"?>
-<w:settings xmlns:mc="http://schemas.openxmlformats.org/markup-compatibility/2006" xmlns:o="urn:schemas-microsoft-com:office:office" xmlns:r="http://schemas.openxmlformats.org/officeDocument/2006/relationships" xmlns:m="http://schemas.openxmlformats.org/officeDocument/2006/math" xmlns:v="urn:schemas-microsoft-com:vml" xmlns:w10="urn:schemas-microsoft-com:office:word" xmlns:w="http://schemas.openxmlformats.org/wordprocessingml/2006/main" xmlns:w14="http://schemas.microsoft.com/office/word/2010/wordml" xmlns:w15="http://schemas.microsoft.com/office/word/2012/wordml" xmlns:sl="http://schemas.openxmlformats.org/schemaLibrary/2006/main" mc:Ignorable="w14 w15">
+<w:settings xmlns:mc="http://schemas.openxmlformats.org/markup-compatibility/2006" xmlns:o="urn:schemas-microsoft-com:office:office" xmlns:r="http://schemas.openxmlformats.org/officeDocument/2006/relationships" xmlns:m="http://schemas.openxmlformats.org/officeDocument/2006/math" xmlns:v="urn:schemas-microsoft-com:vml" xmlns:w10="urn:schemas-microsoft-com:office:word" xmlns:w="http://schemas.openxmlformats.org/wordprocessingml/2006/main" xmlns:w14="http://schemas.microsoft.com/office/word/2010/wordml" xmlns:w15="http://schemas.microsoft.com/office/word/2012/wordml" xmlns:w16se="http://schemas.microsoft.com/office/word/2015/wordml/symex" xmlns:sl="http://schemas.openxmlformats.org/schemaLibrary/2006/main" mc:Ignorable="w14 w15 w16se">
   <w:view w:val="normal"/>
   <w:defaultTabStop w:val="708"/>
   <w:hyphenationZone w:val="425"/>
@@ -14563,7 +11222,6 @@
   <w:rsids>
     <w:rsidRoot w:val="00460051"/>
     <w:rsid w:val="00167502"/>
-    <w:rsid w:val="00194A44"/>
     <w:rsid w:val="00460051"/>
   </w:rsids>
   <m:mathPr>
@@ -14582,13 +11240,13 @@
   <w:themeFontLang w:val="es-PE"/>
   <w:clrSchemeMapping w:bg1="light1" w:t1="dark1" w:bg2="light2" w:t2="dark2" w:accent1="accent1" w:accent2="accent2" w:accent3="accent3" w:accent4="accent4" w:accent5="accent5" w:accent6="accent6" w:hyperlink="hyperlink" w:followedHyperlink="followedHyperlink"/>
   <w:decimalSymbol w:val="."/>
-  <w:listSeparator w:val=","/>
+  <w:listSeparator w:val=";"/>
   <w15:chartTrackingRefBased/>
 </w:settings>
 </file>
 
 <file path=word/glossary/styles.xml><?xml version="1.0" encoding="utf-8"?>
-<w:styles xmlns:mc="http://schemas.openxmlformats.org/markup-compatibility/2006" xmlns:r="http://schemas.openxmlformats.org/officeDocument/2006/relationships" xmlns:w="http://schemas.openxmlformats.org/wordprocessingml/2006/main" xmlns:w14="http://schemas.microsoft.com/office/word/2010/wordml" xmlns:w15="http://schemas.microsoft.com/office/word/2012/wordml" mc:Ignorable="w14 w15">
+<w:styles xmlns:mc="http://schemas.openxmlformats.org/markup-compatibility/2006" xmlns:r="http://schemas.openxmlformats.org/officeDocument/2006/relationships" xmlns:w="http://schemas.openxmlformats.org/wordprocessingml/2006/main" xmlns:w14="http://schemas.microsoft.com/office/word/2010/wordml" xmlns:w15="http://schemas.microsoft.com/office/word/2012/wordml" xmlns:w16se="http://schemas.microsoft.com/office/word/2015/wordml/symex" mc:Ignorable="w14 w15 w16se">
   <w:docDefaults>
     <w:rPrDefault>
       <w:rPr>
@@ -15016,7 +11674,7 @@
 </file>
 
 <file path=word/glossary/webSettings.xml><?xml version="1.0" encoding="utf-8"?>
-<w:webSettings xmlns:mc="http://schemas.openxmlformats.org/markup-compatibility/2006" xmlns:r="http://schemas.openxmlformats.org/officeDocument/2006/relationships" xmlns:w="http://schemas.openxmlformats.org/wordprocessingml/2006/main" xmlns:w14="http://schemas.microsoft.com/office/word/2010/wordml" xmlns:w15="http://schemas.microsoft.com/office/word/2012/wordml" mc:Ignorable="w14 w15">
+<w:webSettings xmlns:mc="http://schemas.openxmlformats.org/markup-compatibility/2006" xmlns:r="http://schemas.openxmlformats.org/officeDocument/2006/relationships" xmlns:w="http://schemas.openxmlformats.org/wordprocessingml/2006/main" xmlns:w14="http://schemas.microsoft.com/office/word/2010/wordml" xmlns:w15="http://schemas.microsoft.com/office/word/2012/wordml" xmlns:w16se="http://schemas.microsoft.com/office/word/2015/wordml/symex" mc:Ignorable="w14 w15 w16se">
   <w:optimizeForBrowser/>
   <w:allowPNG/>
 </w:webSettings>
@@ -15312,7 +11970,7 @@
 </file>
 
 <file path=customXml/itemProps1.xml><?xml version="1.0" encoding="utf-8"?>
-<ds:datastoreItem xmlns:ds="http://schemas.openxmlformats.org/officeDocument/2006/customXml" ds:itemID="{47FBA2DB-1E3F-4E34-93E6-75C2CF6C0E89}">
+<ds:datastoreItem xmlns:ds="http://schemas.openxmlformats.org/officeDocument/2006/customXml" ds:itemID="{8A094299-056D-4F60-AC09-045216DCB463}">
   <ds:schemaRefs>
     <ds:schemaRef ds:uri="http://schemas.openxmlformats.org/officeDocument/2006/bibliography"/>
   </ds:schemaRefs>

</xml_diff>